<commit_message>
1. renamed notes document 2. merged assumption to project report ENET_Project_Active_Learning_Group4.docx
</commit_message>
<xml_diff>
--- a/Doc/ENET_Project_Active_Learning_Group4.docx
+++ b/Doc/ENET_Project_Active_Learning_Group4.docx
@@ -1,6 +1,6 @@
 
 <file path=word/document.xml><?xml version="1.0" encoding="utf-8"?>
-<w:document xmlns:wpc="http://schemas.microsoft.com/office/word/2010/wordprocessingCanvas" xmlns:cx="http://schemas.microsoft.com/office/drawing/2014/chartex" xmlns:cx1="http://schemas.microsoft.com/office/drawing/2015/9/8/chartex" xmlns:cx2="http://schemas.microsoft.com/office/drawing/2015/10/21/chartex" xmlns:mc="http://schemas.openxmlformats.org/markup-compatibility/2006" xmlns:o="urn:schemas-microsoft-com:office:office" xmlns:r="http://schemas.openxmlformats.org/officeDocument/2006/relationships" xmlns:m="http://schemas.openxmlformats.org/officeDocument/2006/math" xmlns:v="urn:schemas-microsoft-com:vml" xmlns:wp14="http://schemas.microsoft.com/office/word/2010/wordprocessingDrawing" xmlns:wp="http://schemas.openxmlformats.org/drawingml/2006/wordprocessingDrawing" xmlns:w10="urn:schemas-microsoft-com:office:word" xmlns:w="http://schemas.openxmlformats.org/wordprocessingml/2006/main" xmlns:w14="http://schemas.microsoft.com/office/word/2010/wordml" xmlns:w15="http://schemas.microsoft.com/office/word/2012/wordml" xmlns:w16se="http://schemas.microsoft.com/office/word/2015/wordml/symex" xmlns:wpg="http://schemas.microsoft.com/office/word/2010/wordprocessingGroup" xmlns:wpi="http://schemas.microsoft.com/office/word/2010/wordprocessingInk" xmlns:wne="http://schemas.microsoft.com/office/word/2006/wordml" xmlns:wps="http://schemas.microsoft.com/office/word/2010/wordprocessingShape" mc:Ignorable="w14 w15 w16se wp14">
+<w:document xmlns:wpc="http://schemas.microsoft.com/office/word/2010/wordprocessingCanvas" xmlns:mc="http://schemas.openxmlformats.org/markup-compatibility/2006" xmlns:o="urn:schemas-microsoft-com:office:office" xmlns:r="http://schemas.openxmlformats.org/officeDocument/2006/relationships" xmlns:m="http://schemas.openxmlformats.org/officeDocument/2006/math" xmlns:v="urn:schemas-microsoft-com:vml" xmlns:wp14="http://schemas.microsoft.com/office/word/2010/wordprocessingDrawing" xmlns:wp="http://schemas.openxmlformats.org/drawingml/2006/wordprocessingDrawing" xmlns:w10="urn:schemas-microsoft-com:office:word" xmlns:w="http://schemas.openxmlformats.org/wordprocessingml/2006/main" xmlns:w14="http://schemas.microsoft.com/office/word/2010/wordml" xmlns:wpg="http://schemas.microsoft.com/office/word/2010/wordprocessingGroup" xmlns:wpi="http://schemas.microsoft.com/office/word/2010/wordprocessingInk" xmlns:wne="http://schemas.microsoft.com/office/word/2006/wordml" xmlns:wps="http://schemas.microsoft.com/office/word/2010/wordprocessingShape" mc:Ignorable="w14 wp14">
   <w:body>
     <w:p>
       <w:pPr>
@@ -70,10 +70,10 @@
         <w:tblLook w:val="01E0" w:firstRow="1" w:lastRow="1" w:firstColumn="1" w:lastColumn="1" w:noHBand="0" w:noVBand="0"/>
       </w:tblPr>
       <w:tblGrid>
-        <w:gridCol w:w="807"/>
-        <w:gridCol w:w="1741"/>
-        <w:gridCol w:w="4002"/>
-        <w:gridCol w:w="2460"/>
+        <w:gridCol w:w="828"/>
+        <w:gridCol w:w="1784"/>
+        <w:gridCol w:w="4103"/>
+        <w:gridCol w:w="2521"/>
       </w:tblGrid>
       <w:tr>
         <w:trPr>
@@ -852,9 +852,9 @@
           <w:lang w:val="en-US"/>
         </w:rPr>
         <w:sectPr>
-          <w:headerReference w:type="default" r:id="rId8"/>
-          <w:footerReference w:type="even" r:id="rId9"/>
-          <w:footerReference w:type="default" r:id="rId10"/>
+          <w:headerReference w:type="default" r:id="rId9"/>
+          <w:footerReference w:type="even" r:id="rId10"/>
+          <w:footerReference w:type="default" r:id="rId11"/>
           <w:pgSz w:w="11900" w:h="16840"/>
           <w:pgMar w:top="1440" w:right="1440" w:bottom="1440" w:left="1440" w:header="708" w:footer="708" w:gutter="0"/>
           <w:cols w:space="708"/>
@@ -1142,16 +1142,7 @@
                 <w:b/>
                 <w:lang w:val="en-US"/>
               </w:rPr>
-              <w:t>Chec</w:t>
-            </w:r>
-            <w:bookmarkStart w:id="0" w:name="_GoBack"/>
-            <w:bookmarkEnd w:id="0"/>
-            <w:r>
-              <w:rPr>
-                <w:b/>
-                <w:lang w:val="en-US"/>
-              </w:rPr>
-              <w:t>k user group</w:t>
+              <w:t>Check user group</w:t>
             </w:r>
           </w:p>
         </w:tc>
@@ -2671,6 +2662,60 @@
         <w:t>Azure</w:t>
       </w:r>
     </w:p>
+    <w:p>
+      <w:pPr>
+        <w:rPr>
+          <w:b/>
+          <w:lang w:val="en-US"/>
+        </w:rPr>
+      </w:pPr>
+    </w:p>
+    <w:p>
+      <w:pPr>
+        <w:rPr>
+          <w:b/>
+          <w:lang w:val="en-US"/>
+        </w:rPr>
+      </w:pPr>
+    </w:p>
+    <w:p>
+      <w:r>
+        <w:t xml:space="preserve">Assumptions </w:t>
+      </w:r>
+    </w:p>
+    <w:p>
+      <w:pPr>
+        <w:pStyle w:val="ListParagraph"/>
+        <w:numPr>
+          <w:ilvl w:val="0"/>
+          <w:numId w:val="9"/>
+        </w:numPr>
+      </w:pPr>
+      <w:r>
+        <w:t>Every quiz will have 2 – 4 options, student is to choose only one</w:t>
+      </w:r>
+    </w:p>
+    <w:p>
+      <w:pPr>
+        <w:pStyle w:val="ListParagraph"/>
+        <w:numPr>
+          <w:ilvl w:val="0"/>
+          <w:numId w:val="9"/>
+        </w:numPr>
+      </w:pPr>
+      <w:r>
+        <w:t>There is only one admin account, managed by data patching</w:t>
+      </w:r>
+    </w:p>
+    <w:p>
+      <w:pPr>
+        <w:rPr>
+          <w:b/>
+        </w:rPr>
+      </w:pPr>
+      <w:bookmarkStart w:id="0" w:name="_GoBack"/>
+      <w:bookmarkEnd w:id="0"/>
+    </w:p>
     <w:sectPr>
       <w:type w:val="continuous"/>
       <w:pgSz w:w="11900" w:h="16840"/>
@@ -2683,7 +2728,7 @@
 </file>
 
 <file path=word/endnotes.xml><?xml version="1.0" encoding="utf-8"?>
-<w:endnotes xmlns:wpc="http://schemas.microsoft.com/office/word/2010/wordprocessingCanvas" xmlns:cx="http://schemas.microsoft.com/office/drawing/2014/chartex" xmlns:cx1="http://schemas.microsoft.com/office/drawing/2015/9/8/chartex" xmlns:cx2="http://schemas.microsoft.com/office/drawing/2015/10/21/chartex" xmlns:mc="http://schemas.openxmlformats.org/markup-compatibility/2006" xmlns:o="urn:schemas-microsoft-com:office:office" xmlns:r="http://schemas.openxmlformats.org/officeDocument/2006/relationships" xmlns:m="http://schemas.openxmlformats.org/officeDocument/2006/math" xmlns:v="urn:schemas-microsoft-com:vml" xmlns:wp14="http://schemas.microsoft.com/office/word/2010/wordprocessingDrawing" xmlns:wp="http://schemas.openxmlformats.org/drawingml/2006/wordprocessingDrawing" xmlns:w10="urn:schemas-microsoft-com:office:word" xmlns:w="http://schemas.openxmlformats.org/wordprocessingml/2006/main" xmlns:w14="http://schemas.microsoft.com/office/word/2010/wordml" xmlns:w15="http://schemas.microsoft.com/office/word/2012/wordml" xmlns:w16se="http://schemas.microsoft.com/office/word/2015/wordml/symex" xmlns:wpg="http://schemas.microsoft.com/office/word/2010/wordprocessingGroup" xmlns:wpi="http://schemas.microsoft.com/office/word/2010/wordprocessingInk" xmlns:wne="http://schemas.microsoft.com/office/word/2006/wordml" xmlns:wps="http://schemas.microsoft.com/office/word/2010/wordprocessingShape" mc:Ignorable="w14 w15 w16se wp14">
+<w:endnotes xmlns:wpc="http://schemas.microsoft.com/office/word/2010/wordprocessingCanvas" xmlns:mc="http://schemas.openxmlformats.org/markup-compatibility/2006" xmlns:o="urn:schemas-microsoft-com:office:office" xmlns:r="http://schemas.openxmlformats.org/officeDocument/2006/relationships" xmlns:m="http://schemas.openxmlformats.org/officeDocument/2006/math" xmlns:v="urn:schemas-microsoft-com:vml" xmlns:wp14="http://schemas.microsoft.com/office/word/2010/wordprocessingDrawing" xmlns:wp="http://schemas.openxmlformats.org/drawingml/2006/wordprocessingDrawing" xmlns:w10="urn:schemas-microsoft-com:office:word" xmlns:w="http://schemas.openxmlformats.org/wordprocessingml/2006/main" xmlns:w14="http://schemas.microsoft.com/office/word/2010/wordml" xmlns:wpg="http://schemas.microsoft.com/office/word/2010/wordprocessingGroup" xmlns:wpi="http://schemas.microsoft.com/office/word/2010/wordprocessingInk" xmlns:wne="http://schemas.microsoft.com/office/word/2006/wordml" xmlns:wps="http://schemas.microsoft.com/office/word/2010/wordprocessingShape" mc:Ignorable="w14 wp14">
   <w:endnote w:type="separator" w:id="-1">
     <w:p>
       <w:r>
@@ -2702,7 +2747,7 @@
 </file>
 
 <file path=word/footer1.xml><?xml version="1.0" encoding="utf-8"?>
-<w:ftr xmlns:wpc="http://schemas.microsoft.com/office/word/2010/wordprocessingCanvas" xmlns:cx="http://schemas.microsoft.com/office/drawing/2014/chartex" xmlns:cx1="http://schemas.microsoft.com/office/drawing/2015/9/8/chartex" xmlns:cx2="http://schemas.microsoft.com/office/drawing/2015/10/21/chartex" xmlns:mc="http://schemas.openxmlformats.org/markup-compatibility/2006" xmlns:o="urn:schemas-microsoft-com:office:office" xmlns:r="http://schemas.openxmlformats.org/officeDocument/2006/relationships" xmlns:m="http://schemas.openxmlformats.org/officeDocument/2006/math" xmlns:v="urn:schemas-microsoft-com:vml" xmlns:wp14="http://schemas.microsoft.com/office/word/2010/wordprocessingDrawing" xmlns:wp="http://schemas.openxmlformats.org/drawingml/2006/wordprocessingDrawing" xmlns:w10="urn:schemas-microsoft-com:office:word" xmlns:w="http://schemas.openxmlformats.org/wordprocessingml/2006/main" xmlns:w14="http://schemas.microsoft.com/office/word/2010/wordml" xmlns:w15="http://schemas.microsoft.com/office/word/2012/wordml" xmlns:w16se="http://schemas.microsoft.com/office/word/2015/wordml/symex" xmlns:wpg="http://schemas.microsoft.com/office/word/2010/wordprocessingGroup" xmlns:wpi="http://schemas.microsoft.com/office/word/2010/wordprocessingInk" xmlns:wne="http://schemas.microsoft.com/office/word/2006/wordml" xmlns:wps="http://schemas.microsoft.com/office/word/2010/wordprocessingShape" mc:Ignorable="w14 w15 w16se wp14">
+<w:ftr xmlns:wpc="http://schemas.microsoft.com/office/word/2010/wordprocessingCanvas" xmlns:mc="http://schemas.openxmlformats.org/markup-compatibility/2006" xmlns:o="urn:schemas-microsoft-com:office:office" xmlns:r="http://schemas.openxmlformats.org/officeDocument/2006/relationships" xmlns:m="http://schemas.openxmlformats.org/officeDocument/2006/math" xmlns:v="urn:schemas-microsoft-com:vml" xmlns:wp14="http://schemas.microsoft.com/office/word/2010/wordprocessingDrawing" xmlns:wp="http://schemas.openxmlformats.org/drawingml/2006/wordprocessingDrawing" xmlns:w10="urn:schemas-microsoft-com:office:word" xmlns:w="http://schemas.openxmlformats.org/wordprocessingml/2006/main" xmlns:w14="http://schemas.microsoft.com/office/word/2010/wordml" xmlns:wpg="http://schemas.microsoft.com/office/word/2010/wordprocessingGroup" xmlns:wpi="http://schemas.microsoft.com/office/word/2010/wordprocessingInk" xmlns:wne="http://schemas.microsoft.com/office/word/2006/wordml" xmlns:wps="http://schemas.microsoft.com/office/word/2010/wordprocessingShape" mc:Ignorable="w14 wp14">
   <w:p>
     <w:pPr>
       <w:pStyle w:val="Footer"/>
@@ -2740,7 +2785,7 @@
 </file>
 
 <file path=word/footer2.xml><?xml version="1.0" encoding="utf-8"?>
-<w:ftr xmlns:wpc="http://schemas.microsoft.com/office/word/2010/wordprocessingCanvas" xmlns:cx="http://schemas.microsoft.com/office/drawing/2014/chartex" xmlns:cx1="http://schemas.microsoft.com/office/drawing/2015/9/8/chartex" xmlns:cx2="http://schemas.microsoft.com/office/drawing/2015/10/21/chartex" xmlns:mc="http://schemas.openxmlformats.org/markup-compatibility/2006" xmlns:o="urn:schemas-microsoft-com:office:office" xmlns:r="http://schemas.openxmlformats.org/officeDocument/2006/relationships" xmlns:m="http://schemas.openxmlformats.org/officeDocument/2006/math" xmlns:v="urn:schemas-microsoft-com:vml" xmlns:wp14="http://schemas.microsoft.com/office/word/2010/wordprocessingDrawing" xmlns:wp="http://schemas.openxmlformats.org/drawingml/2006/wordprocessingDrawing" xmlns:w10="urn:schemas-microsoft-com:office:word" xmlns:w="http://schemas.openxmlformats.org/wordprocessingml/2006/main" xmlns:w14="http://schemas.microsoft.com/office/word/2010/wordml" xmlns:w15="http://schemas.microsoft.com/office/word/2012/wordml" xmlns:w16se="http://schemas.microsoft.com/office/word/2015/wordml/symex" xmlns:wpg="http://schemas.microsoft.com/office/word/2010/wordprocessingGroup" xmlns:wpi="http://schemas.microsoft.com/office/word/2010/wordprocessingInk" xmlns:wne="http://schemas.microsoft.com/office/word/2006/wordml" xmlns:wps="http://schemas.microsoft.com/office/word/2010/wordprocessingShape" mc:Ignorable="w14 w15 w16se wp14">
+<w:ftr xmlns:wpc="http://schemas.microsoft.com/office/word/2010/wordprocessingCanvas" xmlns:mc="http://schemas.openxmlformats.org/markup-compatibility/2006" xmlns:o="urn:schemas-microsoft-com:office:office" xmlns:r="http://schemas.openxmlformats.org/officeDocument/2006/relationships" xmlns:m="http://schemas.openxmlformats.org/officeDocument/2006/math" xmlns:v="urn:schemas-microsoft-com:vml" xmlns:wp14="http://schemas.microsoft.com/office/word/2010/wordprocessingDrawing" xmlns:wp="http://schemas.openxmlformats.org/drawingml/2006/wordprocessingDrawing" xmlns:w10="urn:schemas-microsoft-com:office:word" xmlns:w="http://schemas.openxmlformats.org/wordprocessingml/2006/main" xmlns:w14="http://schemas.microsoft.com/office/word/2010/wordml" xmlns:wpg="http://schemas.microsoft.com/office/word/2010/wordprocessingGroup" xmlns:wpi="http://schemas.microsoft.com/office/word/2010/wordprocessingInk" xmlns:wne="http://schemas.microsoft.com/office/word/2006/wordml" xmlns:wps="http://schemas.microsoft.com/office/word/2010/wordprocessingShape" mc:Ignorable="w14 wp14">
   <w:p>
     <w:pPr>
       <w:pStyle w:val="Footer"/>
@@ -2772,7 +2817,7 @@
         <w:rStyle w:val="PageNumber"/>
         <w:noProof/>
       </w:rPr>
-      <w:t>3</w:t>
+      <w:t>6</w:t>
     </w:r>
     <w:r>
       <w:rPr>
@@ -2791,7 +2836,7 @@
 </file>
 
 <file path=word/footnotes.xml><?xml version="1.0" encoding="utf-8"?>
-<w:footnotes xmlns:wpc="http://schemas.microsoft.com/office/word/2010/wordprocessingCanvas" xmlns:cx="http://schemas.microsoft.com/office/drawing/2014/chartex" xmlns:cx1="http://schemas.microsoft.com/office/drawing/2015/9/8/chartex" xmlns:cx2="http://schemas.microsoft.com/office/drawing/2015/10/21/chartex" xmlns:mc="http://schemas.openxmlformats.org/markup-compatibility/2006" xmlns:o="urn:schemas-microsoft-com:office:office" xmlns:r="http://schemas.openxmlformats.org/officeDocument/2006/relationships" xmlns:m="http://schemas.openxmlformats.org/officeDocument/2006/math" xmlns:v="urn:schemas-microsoft-com:vml" xmlns:wp14="http://schemas.microsoft.com/office/word/2010/wordprocessingDrawing" xmlns:wp="http://schemas.openxmlformats.org/drawingml/2006/wordprocessingDrawing" xmlns:w10="urn:schemas-microsoft-com:office:word" xmlns:w="http://schemas.openxmlformats.org/wordprocessingml/2006/main" xmlns:w14="http://schemas.microsoft.com/office/word/2010/wordml" xmlns:w15="http://schemas.microsoft.com/office/word/2012/wordml" xmlns:w16se="http://schemas.microsoft.com/office/word/2015/wordml/symex" xmlns:wpg="http://schemas.microsoft.com/office/word/2010/wordprocessingGroup" xmlns:wpi="http://schemas.microsoft.com/office/word/2010/wordprocessingInk" xmlns:wne="http://schemas.microsoft.com/office/word/2006/wordml" xmlns:wps="http://schemas.microsoft.com/office/word/2010/wordprocessingShape" mc:Ignorable="w14 w15 w16se wp14">
+<w:footnotes xmlns:wpc="http://schemas.microsoft.com/office/word/2010/wordprocessingCanvas" xmlns:mc="http://schemas.openxmlformats.org/markup-compatibility/2006" xmlns:o="urn:schemas-microsoft-com:office:office" xmlns:r="http://schemas.openxmlformats.org/officeDocument/2006/relationships" xmlns:m="http://schemas.openxmlformats.org/officeDocument/2006/math" xmlns:v="urn:schemas-microsoft-com:vml" xmlns:wp14="http://schemas.microsoft.com/office/word/2010/wordprocessingDrawing" xmlns:wp="http://schemas.openxmlformats.org/drawingml/2006/wordprocessingDrawing" xmlns:w10="urn:schemas-microsoft-com:office:word" xmlns:w="http://schemas.openxmlformats.org/wordprocessingml/2006/main" xmlns:w14="http://schemas.microsoft.com/office/word/2010/wordml" xmlns:wpg="http://schemas.microsoft.com/office/word/2010/wordprocessingGroup" xmlns:wpi="http://schemas.microsoft.com/office/word/2010/wordprocessingInk" xmlns:wne="http://schemas.microsoft.com/office/word/2006/wordml" xmlns:wps="http://schemas.microsoft.com/office/word/2010/wordprocessingShape" mc:Ignorable="w14 wp14">
   <w:footnote w:type="separator" w:id="-1">
     <w:p>
       <w:r>
@@ -2810,7 +2855,7 @@
 </file>
 
 <file path=word/header1.xml><?xml version="1.0" encoding="utf-8"?>
-<w:hdr xmlns:wpc="http://schemas.microsoft.com/office/word/2010/wordprocessingCanvas" xmlns:cx="http://schemas.microsoft.com/office/drawing/2014/chartex" xmlns:cx1="http://schemas.microsoft.com/office/drawing/2015/9/8/chartex" xmlns:cx2="http://schemas.microsoft.com/office/drawing/2015/10/21/chartex" xmlns:mc="http://schemas.openxmlformats.org/markup-compatibility/2006" xmlns:o="urn:schemas-microsoft-com:office:office" xmlns:r="http://schemas.openxmlformats.org/officeDocument/2006/relationships" xmlns:m="http://schemas.openxmlformats.org/officeDocument/2006/math" xmlns:v="urn:schemas-microsoft-com:vml" xmlns:wp14="http://schemas.microsoft.com/office/word/2010/wordprocessingDrawing" xmlns:wp="http://schemas.openxmlformats.org/drawingml/2006/wordprocessingDrawing" xmlns:w10="urn:schemas-microsoft-com:office:word" xmlns:w="http://schemas.openxmlformats.org/wordprocessingml/2006/main" xmlns:w14="http://schemas.microsoft.com/office/word/2010/wordml" xmlns:w15="http://schemas.microsoft.com/office/word/2012/wordml" xmlns:w16se="http://schemas.microsoft.com/office/word/2015/wordml/symex" xmlns:wpg="http://schemas.microsoft.com/office/word/2010/wordprocessingGroup" xmlns:wpi="http://schemas.microsoft.com/office/word/2010/wordprocessingInk" xmlns:wne="http://schemas.microsoft.com/office/word/2006/wordml" xmlns:wps="http://schemas.microsoft.com/office/word/2010/wordprocessingShape" mc:Ignorable="w14 w15 w16se wp14">
+<w:hdr xmlns:wpc="http://schemas.microsoft.com/office/word/2010/wordprocessingCanvas" xmlns:mc="http://schemas.openxmlformats.org/markup-compatibility/2006" xmlns:o="urn:schemas-microsoft-com:office:office" xmlns:r="http://schemas.openxmlformats.org/officeDocument/2006/relationships" xmlns:m="http://schemas.openxmlformats.org/officeDocument/2006/math" xmlns:v="urn:schemas-microsoft-com:vml" xmlns:wp14="http://schemas.microsoft.com/office/word/2010/wordprocessingDrawing" xmlns:wp="http://schemas.openxmlformats.org/drawingml/2006/wordprocessingDrawing" xmlns:w10="urn:schemas-microsoft-com:office:word" xmlns:w="http://schemas.openxmlformats.org/wordprocessingml/2006/main" xmlns:w14="http://schemas.microsoft.com/office/word/2010/wordml" xmlns:wpg="http://schemas.microsoft.com/office/word/2010/wordprocessingGroup" xmlns:wpi="http://schemas.microsoft.com/office/word/2010/wordprocessingInk" xmlns:wne="http://schemas.microsoft.com/office/word/2006/wordml" xmlns:wps="http://schemas.microsoft.com/office/word/2010/wordprocessingShape" mc:Ignorable="w14 wp14">
   <w:p>
     <w:pPr>
       <w:pStyle w:val="Header"/>
@@ -2838,8 +2883,8 @@
 </file>
 
 <file path=word/numbering.xml><?xml version="1.0" encoding="utf-8"?>
-<w:numbering xmlns:wpc="http://schemas.microsoft.com/office/word/2010/wordprocessingCanvas" xmlns:cx="http://schemas.microsoft.com/office/drawing/2014/chartex" xmlns:cx1="http://schemas.microsoft.com/office/drawing/2015/9/8/chartex" xmlns:cx2="http://schemas.microsoft.com/office/drawing/2015/10/21/chartex" xmlns:mc="http://schemas.openxmlformats.org/markup-compatibility/2006" xmlns:o="urn:schemas-microsoft-com:office:office" xmlns:r="http://schemas.openxmlformats.org/officeDocument/2006/relationships" xmlns:m="http://schemas.openxmlformats.org/officeDocument/2006/math" xmlns:v="urn:schemas-microsoft-com:vml" xmlns:wp14="http://schemas.microsoft.com/office/word/2010/wordprocessingDrawing" xmlns:wp="http://schemas.openxmlformats.org/drawingml/2006/wordprocessingDrawing" xmlns:w10="urn:schemas-microsoft-com:office:word" xmlns:w="http://schemas.openxmlformats.org/wordprocessingml/2006/main" xmlns:w14="http://schemas.microsoft.com/office/word/2010/wordml" xmlns:w15="http://schemas.microsoft.com/office/word/2012/wordml" xmlns:w16se="http://schemas.microsoft.com/office/word/2015/wordml/symex" xmlns:wpg="http://schemas.microsoft.com/office/word/2010/wordprocessingGroup" xmlns:wpi="http://schemas.microsoft.com/office/word/2010/wordprocessingInk" xmlns:wne="http://schemas.microsoft.com/office/word/2006/wordml" xmlns:wps="http://schemas.microsoft.com/office/word/2010/wordprocessingShape" mc:Ignorable="w14 w15 w16se wp14">
-  <w:abstractNum w:abstractNumId="0" w15:restartNumberingAfterBreak="0">
+<w:numbering xmlns:wpc="http://schemas.microsoft.com/office/word/2010/wordprocessingCanvas" xmlns:mc="http://schemas.openxmlformats.org/markup-compatibility/2006" xmlns:o="urn:schemas-microsoft-com:office:office" xmlns:r="http://schemas.openxmlformats.org/officeDocument/2006/relationships" xmlns:m="http://schemas.openxmlformats.org/officeDocument/2006/math" xmlns:v="urn:schemas-microsoft-com:vml" xmlns:wp14="http://schemas.microsoft.com/office/word/2010/wordprocessingDrawing" xmlns:wp="http://schemas.openxmlformats.org/drawingml/2006/wordprocessingDrawing" xmlns:w10="urn:schemas-microsoft-com:office:word" xmlns:w="http://schemas.openxmlformats.org/wordprocessingml/2006/main" xmlns:w14="http://schemas.microsoft.com/office/word/2010/wordml" xmlns:wpg="http://schemas.microsoft.com/office/word/2010/wordprocessingGroup" xmlns:wpi="http://schemas.microsoft.com/office/word/2010/wordprocessingInk" xmlns:wne="http://schemas.microsoft.com/office/word/2006/wordml" xmlns:wps="http://schemas.microsoft.com/office/word/2010/wordprocessingShape" mc:Ignorable="w14 wp14">
+  <w:abstractNum w:abstractNumId="0">
     <w:nsid w:val="02842FF5"/>
     <w:multiLevelType w:val="hybridMultilevel"/>
     <w:tmpl w:val="A664E24C"/>
@@ -2979,7 +3024,96 @@
       </w:rPr>
     </w:lvl>
   </w:abstractNum>
-  <w:abstractNum w:abstractNumId="1" w15:restartNumberingAfterBreak="0">
+  <w:abstractNum w:abstractNumId="1">
+    <w:nsid w:val="102D478E"/>
+    <w:multiLevelType w:val="hybridMultilevel"/>
+    <w:tmpl w:val="20BA0992"/>
+    <w:lvl w:ilvl="0" w:tplc="4809000F">
+      <w:start w:val="1"/>
+      <w:numFmt w:val="decimal"/>
+      <w:lvlText w:val="%1."/>
+      <w:lvlJc w:val="left"/>
+      <w:pPr>
+        <w:ind w:left="720" w:hanging="360"/>
+      </w:pPr>
+      <w:rPr>
+        <w:rFonts w:hint="default"/>
+      </w:rPr>
+    </w:lvl>
+    <w:lvl w:ilvl="1" w:tplc="48090019" w:tentative="1">
+      <w:start w:val="1"/>
+      <w:numFmt w:val="lowerLetter"/>
+      <w:lvlText w:val="%2."/>
+      <w:lvlJc w:val="left"/>
+      <w:pPr>
+        <w:ind w:left="1440" w:hanging="360"/>
+      </w:pPr>
+    </w:lvl>
+    <w:lvl w:ilvl="2" w:tplc="4809001B" w:tentative="1">
+      <w:start w:val="1"/>
+      <w:numFmt w:val="lowerRoman"/>
+      <w:lvlText w:val="%3."/>
+      <w:lvlJc w:val="right"/>
+      <w:pPr>
+        <w:ind w:left="2160" w:hanging="180"/>
+      </w:pPr>
+    </w:lvl>
+    <w:lvl w:ilvl="3" w:tplc="4809000F" w:tentative="1">
+      <w:start w:val="1"/>
+      <w:numFmt w:val="decimal"/>
+      <w:lvlText w:val="%4."/>
+      <w:lvlJc w:val="left"/>
+      <w:pPr>
+        <w:ind w:left="2880" w:hanging="360"/>
+      </w:pPr>
+    </w:lvl>
+    <w:lvl w:ilvl="4" w:tplc="48090019" w:tentative="1">
+      <w:start w:val="1"/>
+      <w:numFmt w:val="lowerLetter"/>
+      <w:lvlText w:val="%5."/>
+      <w:lvlJc w:val="left"/>
+      <w:pPr>
+        <w:ind w:left="3600" w:hanging="360"/>
+      </w:pPr>
+    </w:lvl>
+    <w:lvl w:ilvl="5" w:tplc="4809001B" w:tentative="1">
+      <w:start w:val="1"/>
+      <w:numFmt w:val="lowerRoman"/>
+      <w:lvlText w:val="%6."/>
+      <w:lvlJc w:val="right"/>
+      <w:pPr>
+        <w:ind w:left="4320" w:hanging="180"/>
+      </w:pPr>
+    </w:lvl>
+    <w:lvl w:ilvl="6" w:tplc="4809000F" w:tentative="1">
+      <w:start w:val="1"/>
+      <w:numFmt w:val="decimal"/>
+      <w:lvlText w:val="%7."/>
+      <w:lvlJc w:val="left"/>
+      <w:pPr>
+        <w:ind w:left="5040" w:hanging="360"/>
+      </w:pPr>
+    </w:lvl>
+    <w:lvl w:ilvl="7" w:tplc="48090019" w:tentative="1">
+      <w:start w:val="1"/>
+      <w:numFmt w:val="lowerLetter"/>
+      <w:lvlText w:val="%8."/>
+      <w:lvlJc w:val="left"/>
+      <w:pPr>
+        <w:ind w:left="5760" w:hanging="360"/>
+      </w:pPr>
+    </w:lvl>
+    <w:lvl w:ilvl="8" w:tplc="4809001B" w:tentative="1">
+      <w:start w:val="1"/>
+      <w:numFmt w:val="lowerRoman"/>
+      <w:lvlText w:val="%9."/>
+      <w:lvlJc w:val="right"/>
+      <w:pPr>
+        <w:ind w:left="6480" w:hanging="180"/>
+      </w:pPr>
+    </w:lvl>
+  </w:abstractNum>
+  <w:abstractNum w:abstractNumId="2">
     <w:nsid w:val="12376E20"/>
     <w:multiLevelType w:val="hybridMultilevel"/>
     <w:tmpl w:val="7A34B4D4"/>
@@ -3068,7 +3202,7 @@
       </w:pPr>
     </w:lvl>
   </w:abstractNum>
-  <w:abstractNum w:abstractNumId="2" w15:restartNumberingAfterBreak="0">
+  <w:abstractNum w:abstractNumId="3">
     <w:nsid w:val="30D75B87"/>
     <w:multiLevelType w:val="hybridMultilevel"/>
     <w:tmpl w:val="595CA2EA"/>
@@ -3157,7 +3291,7 @@
       </w:pPr>
     </w:lvl>
   </w:abstractNum>
-  <w:abstractNum w:abstractNumId="3" w15:restartNumberingAfterBreak="0">
+  <w:abstractNum w:abstractNumId="4">
     <w:nsid w:val="54283BCC"/>
     <w:multiLevelType w:val="hybridMultilevel"/>
     <w:tmpl w:val="4CBA113A"/>
@@ -3246,7 +3380,7 @@
       </w:pPr>
     </w:lvl>
   </w:abstractNum>
-  <w:abstractNum w:abstractNumId="4" w15:restartNumberingAfterBreak="0">
+  <w:abstractNum w:abstractNumId="5">
     <w:nsid w:val="62BD3CC3"/>
     <w:multiLevelType w:val="hybridMultilevel"/>
     <w:tmpl w:val="C7E40ED2"/>
@@ -3335,7 +3469,7 @@
       </w:pPr>
     </w:lvl>
   </w:abstractNum>
-  <w:abstractNum w:abstractNumId="5" w15:restartNumberingAfterBreak="0">
+  <w:abstractNum w:abstractNumId="6">
     <w:nsid w:val="747912BC"/>
     <w:multiLevelType w:val="hybridMultilevel"/>
     <w:tmpl w:val="6AD28012"/>
@@ -3424,7 +3558,7 @@
       </w:pPr>
     </w:lvl>
   </w:abstractNum>
-  <w:abstractNum w:abstractNumId="6" w15:restartNumberingAfterBreak="0">
+  <w:abstractNum w:abstractNumId="7">
     <w:nsid w:val="78965D61"/>
     <w:multiLevelType w:val="hybridMultilevel"/>
     <w:tmpl w:val="DC80DCCA"/>
@@ -3513,7 +3647,7 @@
       </w:pPr>
     </w:lvl>
   </w:abstractNum>
-  <w:abstractNum w:abstractNumId="7" w15:restartNumberingAfterBreak="0">
+  <w:abstractNum w:abstractNumId="8">
     <w:nsid w:val="7FB62CE0"/>
     <w:multiLevelType w:val="hybridMultilevel"/>
     <w:tmpl w:val="4CBA113A"/>
@@ -3606,31 +3740,34 @@
     <w:abstractNumId w:val="0"/>
   </w:num>
   <w:num w:numId="2">
-    <w:abstractNumId w:val="1"/>
+    <w:abstractNumId w:val="2"/>
   </w:num>
   <w:num w:numId="3">
+    <w:abstractNumId w:val="6"/>
+  </w:num>
+  <w:num w:numId="4">
+    <w:abstractNumId w:val="7"/>
+  </w:num>
+  <w:num w:numId="5">
+    <w:abstractNumId w:val="3"/>
+  </w:num>
+  <w:num w:numId="6">
+    <w:abstractNumId w:val="8"/>
+  </w:num>
+  <w:num w:numId="7">
     <w:abstractNumId w:val="5"/>
   </w:num>
-  <w:num w:numId="4">
-    <w:abstractNumId w:val="6"/>
-  </w:num>
-  <w:num w:numId="5">
-    <w:abstractNumId w:val="2"/>
-  </w:num>
-  <w:num w:numId="6">
-    <w:abstractNumId w:val="7"/>
-  </w:num>
-  <w:num w:numId="7">
+  <w:num w:numId="8">
     <w:abstractNumId w:val="4"/>
   </w:num>
-  <w:num w:numId="8">
-    <w:abstractNumId w:val="3"/>
+  <w:num w:numId="9">
+    <w:abstractNumId w:val="1"/>
   </w:num>
 </w:numbering>
 </file>
 
 <file path=word/styles.xml><?xml version="1.0" encoding="utf-8"?>
-<w:styles xmlns:mc="http://schemas.openxmlformats.org/markup-compatibility/2006" xmlns:r="http://schemas.openxmlformats.org/officeDocument/2006/relationships" xmlns:w="http://schemas.openxmlformats.org/wordprocessingml/2006/main" xmlns:w14="http://schemas.microsoft.com/office/word/2010/wordml" xmlns:w15="http://schemas.microsoft.com/office/word/2012/wordml" xmlns:w16se="http://schemas.microsoft.com/office/word/2015/wordml/symex" mc:Ignorable="w14 w15 w16se">
+<w:styles xmlns:mc="http://schemas.openxmlformats.org/markup-compatibility/2006" xmlns:r="http://schemas.openxmlformats.org/officeDocument/2006/relationships" xmlns:w="http://schemas.openxmlformats.org/wordprocessingml/2006/main" xmlns:w14="http://schemas.microsoft.com/office/word/2010/wordml" mc:Ignorable="w14">
   <w:docDefaults>
     <w:rPrDefault>
       <w:rPr>
@@ -3642,378 +3779,444 @@
     </w:rPrDefault>
     <w:pPrDefault/>
   </w:docDefaults>
-  <w:latentStyles w:defLockedState="0" w:defUIPriority="99" w:defSemiHidden="0" w:defUnhideWhenUsed="0" w:defQFormat="0" w:count="372">
-    <w:lsdException w:name="Normal" w:uiPriority="0" w:qFormat="1"/>
-    <w:lsdException w:name="heading 1" w:uiPriority="9" w:qFormat="1"/>
-    <w:lsdException w:name="heading 2" w:semiHidden="1" w:uiPriority="9" w:unhideWhenUsed="1" w:qFormat="1"/>
-    <w:lsdException w:name="heading 3" w:semiHidden="1" w:uiPriority="9" w:unhideWhenUsed="1" w:qFormat="1"/>
-    <w:lsdException w:name="heading 4" w:semiHidden="1" w:uiPriority="9" w:unhideWhenUsed="1" w:qFormat="1"/>
-    <w:lsdException w:name="heading 5" w:semiHidden="1" w:uiPriority="9" w:unhideWhenUsed="1" w:qFormat="1"/>
-    <w:lsdException w:name="heading 6" w:semiHidden="1" w:uiPriority="9" w:unhideWhenUsed="1" w:qFormat="1"/>
-    <w:lsdException w:name="heading 7" w:semiHidden="1" w:uiPriority="9" w:unhideWhenUsed="1" w:qFormat="1"/>
-    <w:lsdException w:name="heading 8" w:semiHidden="1" w:uiPriority="9" w:unhideWhenUsed="1" w:qFormat="1"/>
-    <w:lsdException w:name="heading 9" w:semiHidden="1" w:uiPriority="9" w:unhideWhenUsed="1" w:qFormat="1"/>
-    <w:lsdException w:name="index 1" w:semiHidden="1" w:unhideWhenUsed="1"/>
-    <w:lsdException w:name="index 2" w:semiHidden="1" w:unhideWhenUsed="1"/>
-    <w:lsdException w:name="index 3" w:semiHidden="1" w:unhideWhenUsed="1"/>
-    <w:lsdException w:name="index 4" w:semiHidden="1" w:unhideWhenUsed="1"/>
-    <w:lsdException w:name="index 5" w:semiHidden="1" w:unhideWhenUsed="1"/>
-    <w:lsdException w:name="index 6" w:semiHidden="1" w:unhideWhenUsed="1"/>
-    <w:lsdException w:name="index 7" w:semiHidden="1" w:unhideWhenUsed="1"/>
-    <w:lsdException w:name="index 8" w:semiHidden="1" w:unhideWhenUsed="1"/>
-    <w:lsdException w:name="index 9" w:semiHidden="1" w:unhideWhenUsed="1"/>
-    <w:lsdException w:name="toc 1" w:semiHidden="1" w:uiPriority="39" w:unhideWhenUsed="1"/>
-    <w:lsdException w:name="toc 2" w:semiHidden="1" w:uiPriority="39" w:unhideWhenUsed="1"/>
-    <w:lsdException w:name="toc 3" w:semiHidden="1" w:uiPriority="39" w:unhideWhenUsed="1"/>
-    <w:lsdException w:name="toc 4" w:semiHidden="1" w:uiPriority="39" w:unhideWhenUsed="1"/>
-    <w:lsdException w:name="toc 5" w:semiHidden="1" w:uiPriority="39" w:unhideWhenUsed="1"/>
-    <w:lsdException w:name="toc 6" w:semiHidden="1" w:uiPriority="39" w:unhideWhenUsed="1"/>
-    <w:lsdException w:name="toc 7" w:semiHidden="1" w:uiPriority="39" w:unhideWhenUsed="1"/>
-    <w:lsdException w:name="toc 8" w:semiHidden="1" w:uiPriority="39" w:unhideWhenUsed="1"/>
-    <w:lsdException w:name="toc 9" w:semiHidden="1" w:uiPriority="39" w:unhideWhenUsed="1"/>
-    <w:lsdException w:name="Normal Indent" w:semiHidden="1" w:unhideWhenUsed="1"/>
-    <w:lsdException w:name="footnote text" w:semiHidden="1" w:unhideWhenUsed="1"/>
-    <w:lsdException w:name="annotation text" w:semiHidden="1" w:unhideWhenUsed="1"/>
-    <w:lsdException w:name="header" w:semiHidden="1" w:unhideWhenUsed="1"/>
-    <w:lsdException w:name="footer" w:semiHidden="1" w:unhideWhenUsed="1"/>
-    <w:lsdException w:name="index heading" w:semiHidden="1" w:unhideWhenUsed="1"/>
-    <w:lsdException w:name="caption" w:semiHidden="1" w:uiPriority="35" w:unhideWhenUsed="1" w:qFormat="1"/>
-    <w:lsdException w:name="table of figures" w:semiHidden="1" w:unhideWhenUsed="1"/>
-    <w:lsdException w:name="envelope address" w:semiHidden="1" w:unhideWhenUsed="1"/>
-    <w:lsdException w:name="envelope return" w:semiHidden="1" w:unhideWhenUsed="1"/>
-    <w:lsdException w:name="footnote reference" w:semiHidden="1" w:unhideWhenUsed="1"/>
-    <w:lsdException w:name="annotation reference" w:semiHidden="1" w:unhideWhenUsed="1"/>
-    <w:lsdException w:name="line number" w:semiHidden="1" w:unhideWhenUsed="1"/>
-    <w:lsdException w:name="page number" w:semiHidden="1" w:unhideWhenUsed="1"/>
-    <w:lsdException w:name="endnote reference" w:semiHidden="1" w:unhideWhenUsed="1"/>
-    <w:lsdException w:name="endnote text" w:semiHidden="1" w:unhideWhenUsed="1"/>
-    <w:lsdException w:name="table of authorities" w:semiHidden="1" w:unhideWhenUsed="1"/>
-    <w:lsdException w:name="macro" w:semiHidden="1" w:unhideWhenUsed="1"/>
-    <w:lsdException w:name="toa heading" w:semiHidden="1" w:unhideWhenUsed="1"/>
-    <w:lsdException w:name="List" w:semiHidden="1" w:unhideWhenUsed="1"/>
-    <w:lsdException w:name="List Bullet" w:semiHidden="1" w:unhideWhenUsed="1"/>
-    <w:lsdException w:name="List Number" w:semiHidden="1" w:unhideWhenUsed="1"/>
-    <w:lsdException w:name="List 2" w:semiHidden="1" w:unhideWhenUsed="1"/>
-    <w:lsdException w:name="List 3" w:semiHidden="1" w:unhideWhenUsed="1"/>
-    <w:lsdException w:name="List 4" w:semiHidden="1" w:unhideWhenUsed="1"/>
-    <w:lsdException w:name="List 5" w:semiHidden="1" w:unhideWhenUsed="1"/>
-    <w:lsdException w:name="List Bullet 2" w:semiHidden="1" w:unhideWhenUsed="1"/>
-    <w:lsdException w:name="List Bullet 3" w:semiHidden="1" w:unhideWhenUsed="1"/>
-    <w:lsdException w:name="List Bullet 4" w:semiHidden="1" w:unhideWhenUsed="1"/>
-    <w:lsdException w:name="List Bullet 5" w:semiHidden="1" w:unhideWhenUsed="1"/>
-    <w:lsdException w:name="List Number 2" w:semiHidden="1" w:unhideWhenUsed="1"/>
-    <w:lsdException w:name="List Number 3" w:semiHidden="1" w:unhideWhenUsed="1"/>
-    <w:lsdException w:name="List Number 4" w:semiHidden="1" w:unhideWhenUsed="1"/>
-    <w:lsdException w:name="List Number 5" w:semiHidden="1" w:unhideWhenUsed="1"/>
-    <w:lsdException w:name="Title" w:uiPriority="10" w:qFormat="1"/>
-    <w:lsdException w:name="Closing" w:semiHidden="1" w:unhideWhenUsed="1"/>
-    <w:lsdException w:name="Signature" w:semiHidden="1" w:unhideWhenUsed="1"/>
-    <w:lsdException w:name="Default Paragraph Font" w:semiHidden="1" w:uiPriority="1" w:unhideWhenUsed="1"/>
-    <w:lsdException w:name="Body Text" w:semiHidden="1" w:uiPriority="0" w:unhideWhenUsed="1"/>
-    <w:lsdException w:name="Body Text Indent" w:semiHidden="1" w:unhideWhenUsed="1"/>
-    <w:lsdException w:name="List Continue" w:semiHidden="1" w:unhideWhenUsed="1"/>
-    <w:lsdException w:name="List Continue 2" w:semiHidden="1" w:unhideWhenUsed="1"/>
-    <w:lsdException w:name="List Continue 3" w:semiHidden="1" w:unhideWhenUsed="1"/>
-    <w:lsdException w:name="List Continue 4" w:semiHidden="1" w:unhideWhenUsed="1"/>
-    <w:lsdException w:name="List Continue 5" w:semiHidden="1" w:unhideWhenUsed="1"/>
-    <w:lsdException w:name="Message Header" w:semiHidden="1" w:unhideWhenUsed="1"/>
-    <w:lsdException w:name="Subtitle" w:uiPriority="11" w:qFormat="1"/>
-    <w:lsdException w:name="Salutation" w:semiHidden="1" w:unhideWhenUsed="1"/>
-    <w:lsdException w:name="Date" w:semiHidden="1" w:unhideWhenUsed="1"/>
-    <w:lsdException w:name="Body Text First Indent" w:semiHidden="1" w:unhideWhenUsed="1"/>
-    <w:lsdException w:name="Body Text First Indent 2" w:semiHidden="1" w:unhideWhenUsed="1"/>
-    <w:lsdException w:name="Note Heading" w:semiHidden="1" w:unhideWhenUsed="1"/>
-    <w:lsdException w:name="Body Text 2" w:semiHidden="1" w:unhideWhenUsed="1"/>
-    <w:lsdException w:name="Body Text 3" w:semiHidden="1" w:unhideWhenUsed="1"/>
-    <w:lsdException w:name="Body Text Indent 2" w:semiHidden="1" w:unhideWhenUsed="1"/>
-    <w:lsdException w:name="Body Text Indent 3" w:semiHidden="1" w:unhideWhenUsed="1"/>
-    <w:lsdException w:name="Block Text" w:semiHidden="1" w:unhideWhenUsed="1"/>
-    <w:lsdException w:name="Hyperlink" w:semiHidden="1" w:unhideWhenUsed="1"/>
-    <w:lsdException w:name="FollowedHyperlink" w:semiHidden="1" w:unhideWhenUsed="1"/>
-    <w:lsdException w:name="Strong" w:uiPriority="22" w:qFormat="1"/>
-    <w:lsdException w:name="Emphasis" w:uiPriority="20" w:qFormat="1"/>
-    <w:lsdException w:name="Document Map" w:semiHidden="1" w:unhideWhenUsed="1"/>
-    <w:lsdException w:name="Plain Text" w:semiHidden="1" w:unhideWhenUsed="1"/>
-    <w:lsdException w:name="E-mail Signature" w:semiHidden="1" w:unhideWhenUsed="1"/>
-    <w:lsdException w:name="HTML Top of Form" w:semiHidden="1" w:unhideWhenUsed="1"/>
-    <w:lsdException w:name="HTML Bottom of Form" w:semiHidden="1" w:unhideWhenUsed="1"/>
-    <w:lsdException w:name="Normal (Web)" w:semiHidden="1" w:unhideWhenUsed="1"/>
-    <w:lsdException w:name="HTML Acronym" w:semiHidden="1" w:unhideWhenUsed="1"/>
-    <w:lsdException w:name="HTML Address" w:semiHidden="1" w:unhideWhenUsed="1"/>
-    <w:lsdException w:name="HTML Cite" w:semiHidden="1" w:unhideWhenUsed="1"/>
-    <w:lsdException w:name="HTML Code" w:semiHidden="1" w:unhideWhenUsed="1"/>
-    <w:lsdException w:name="HTML Definition" w:semiHidden="1" w:unhideWhenUsed="1"/>
-    <w:lsdException w:name="HTML Keyboard" w:semiHidden="1" w:unhideWhenUsed="1"/>
-    <w:lsdException w:name="HTML Preformatted" w:semiHidden="1" w:unhideWhenUsed="1"/>
-    <w:lsdException w:name="HTML Sample" w:semiHidden="1" w:unhideWhenUsed="1"/>
-    <w:lsdException w:name="HTML Typewriter" w:semiHidden="1" w:unhideWhenUsed="1"/>
-    <w:lsdException w:name="HTML Variable" w:semiHidden="1" w:unhideWhenUsed="1"/>
-    <w:lsdException w:name="Normal Table" w:semiHidden="1" w:unhideWhenUsed="1"/>
-    <w:lsdException w:name="annotation subject" w:semiHidden="1" w:unhideWhenUsed="1"/>
-    <w:lsdException w:name="No List" w:semiHidden="1" w:unhideWhenUsed="1"/>
-    <w:lsdException w:name="Outline List 1" w:semiHidden="1" w:unhideWhenUsed="1"/>
-    <w:lsdException w:name="Outline List 2" w:semiHidden="1" w:unhideWhenUsed="1"/>
-    <w:lsdException w:name="Outline List 3" w:semiHidden="1" w:unhideWhenUsed="1"/>
-    <w:lsdException w:name="Table Simple 1" w:semiHidden="1" w:unhideWhenUsed="1"/>
-    <w:lsdException w:name="Table Simple 2" w:semiHidden="1" w:unhideWhenUsed="1"/>
-    <w:lsdException w:name="Table Simple 3" w:semiHidden="1" w:unhideWhenUsed="1"/>
-    <w:lsdException w:name="Table Classic 1" w:semiHidden="1" w:unhideWhenUsed="1"/>
-    <w:lsdException w:name="Table Classic 2" w:semiHidden="1" w:unhideWhenUsed="1"/>
-    <w:lsdException w:name="Table Classic 3" w:semiHidden="1" w:unhideWhenUsed="1"/>
-    <w:lsdException w:name="Table Classic 4" w:semiHidden="1" w:unhideWhenUsed="1"/>
-    <w:lsdException w:name="Table Colorful 1" w:semiHidden="1" w:unhideWhenUsed="1"/>
-    <w:lsdException w:name="Table Colorful 2" w:semiHidden="1" w:unhideWhenUsed="1"/>
-    <w:lsdException w:name="Table Colorful 3" w:semiHidden="1" w:unhideWhenUsed="1"/>
-    <w:lsdException w:name="Table Columns 1" w:semiHidden="1" w:unhideWhenUsed="1"/>
-    <w:lsdException w:name="Table Columns 2" w:semiHidden="1" w:unhideWhenUsed="1"/>
-    <w:lsdException w:name="Table Columns 3" w:semiHidden="1" w:unhideWhenUsed="1"/>
-    <w:lsdException w:name="Table Columns 4" w:semiHidden="1" w:unhideWhenUsed="1"/>
-    <w:lsdException w:name="Table Columns 5" w:semiHidden="1" w:unhideWhenUsed="1"/>
-    <w:lsdException w:name="Table Grid 1" w:semiHidden="1" w:unhideWhenUsed="1"/>
-    <w:lsdException w:name="Table Grid 2" w:semiHidden="1" w:unhideWhenUsed="1"/>
-    <w:lsdException w:name="Table Grid 3" w:semiHidden="1" w:unhideWhenUsed="1"/>
-    <w:lsdException w:name="Table Grid 4" w:semiHidden="1" w:unhideWhenUsed="1"/>
-    <w:lsdException w:name="Table Grid 5" w:semiHidden="1" w:unhideWhenUsed="1"/>
-    <w:lsdException w:name="Table Grid 6" w:semiHidden="1" w:unhideWhenUsed="1"/>
-    <w:lsdException w:name="Table Grid 7" w:semiHidden="1" w:unhideWhenUsed="1"/>
-    <w:lsdException w:name="Table Grid 8" w:semiHidden="1" w:unhideWhenUsed="1"/>
-    <w:lsdException w:name="Table List 1" w:semiHidden="1" w:unhideWhenUsed="1"/>
-    <w:lsdException w:name="Table List 2" w:semiHidden="1" w:unhideWhenUsed="1"/>
-    <w:lsdException w:name="Table List 3" w:semiHidden="1" w:unhideWhenUsed="1"/>
-    <w:lsdException w:name="Table List 4" w:semiHidden="1" w:unhideWhenUsed="1"/>
-    <w:lsdException w:name="Table List 5" w:semiHidden="1" w:unhideWhenUsed="1"/>
-    <w:lsdException w:name="Table List 6" w:semiHidden="1" w:unhideWhenUsed="1"/>
-    <w:lsdException w:name="Table List 7" w:semiHidden="1" w:unhideWhenUsed="1"/>
-    <w:lsdException w:name="Table List 8" w:semiHidden="1" w:unhideWhenUsed="1"/>
-    <w:lsdException w:name="Table 3D effects 1" w:semiHidden="1" w:unhideWhenUsed="1"/>
-    <w:lsdException w:name="Table 3D effects 2" w:semiHidden="1" w:unhideWhenUsed="1"/>
-    <w:lsdException w:name="Table 3D effects 3" w:semiHidden="1" w:unhideWhenUsed="1"/>
-    <w:lsdException w:name="Table Contemporary" w:semiHidden="1" w:unhideWhenUsed="1"/>
-    <w:lsdException w:name="Table Elegant" w:semiHidden="1" w:unhideWhenUsed="1"/>
-    <w:lsdException w:name="Table Professional" w:semiHidden="1" w:unhideWhenUsed="1"/>
-    <w:lsdException w:name="Table Subtle 1" w:semiHidden="1" w:unhideWhenUsed="1"/>
-    <w:lsdException w:name="Table Subtle 2" w:semiHidden="1" w:unhideWhenUsed="1"/>
-    <w:lsdException w:name="Table Web 1" w:semiHidden="1" w:unhideWhenUsed="1"/>
-    <w:lsdException w:name="Table Web 2" w:semiHidden="1" w:unhideWhenUsed="1"/>
-    <w:lsdException w:name="Table Web 3" w:semiHidden="1" w:unhideWhenUsed="1"/>
-    <w:lsdException w:name="Balloon Text" w:semiHidden="1" w:unhideWhenUsed="1"/>
-    <w:lsdException w:name="Table Grid" w:uiPriority="39"/>
-    <w:lsdException w:name="Table Theme" w:semiHidden="1" w:unhideWhenUsed="1"/>
-    <w:lsdException w:name="Placeholder Text" w:semiHidden="1"/>
-    <w:lsdException w:name="No Spacing" w:uiPriority="1" w:qFormat="1"/>
-    <w:lsdException w:name="Light Shading" w:uiPriority="60"/>
-    <w:lsdException w:name="Light List" w:uiPriority="61"/>
-    <w:lsdException w:name="Light Grid" w:uiPriority="62"/>
-    <w:lsdException w:name="Medium Shading 1" w:uiPriority="63"/>
-    <w:lsdException w:name="Medium Shading 2" w:uiPriority="64"/>
-    <w:lsdException w:name="Medium List 1" w:uiPriority="65"/>
-    <w:lsdException w:name="Medium List 2" w:uiPriority="66"/>
-    <w:lsdException w:name="Medium Grid 1" w:uiPriority="67"/>
-    <w:lsdException w:name="Medium Grid 2" w:uiPriority="68"/>
-    <w:lsdException w:name="Medium Grid 3" w:uiPriority="69"/>
-    <w:lsdException w:name="Dark List" w:uiPriority="70"/>
-    <w:lsdException w:name="Colorful Shading" w:uiPriority="71"/>
-    <w:lsdException w:name="Colorful List" w:uiPriority="72"/>
-    <w:lsdException w:name="Colorful Grid" w:uiPriority="73"/>
-    <w:lsdException w:name="Light Shading Accent 1" w:uiPriority="60"/>
-    <w:lsdException w:name="Light List Accent 1" w:uiPriority="61"/>
-    <w:lsdException w:name="Light Grid Accent 1" w:uiPriority="62"/>
-    <w:lsdException w:name="Medium Shading 1 Accent 1" w:uiPriority="63"/>
-    <w:lsdException w:name="Medium Shading 2 Accent 1" w:uiPriority="64"/>
-    <w:lsdException w:name="Medium List 1 Accent 1" w:uiPriority="65"/>
-    <w:lsdException w:name="Revision" w:semiHidden="1"/>
-    <w:lsdException w:name="List Paragraph" w:uiPriority="34" w:qFormat="1"/>
-    <w:lsdException w:name="Quote" w:uiPriority="29" w:qFormat="1"/>
-    <w:lsdException w:name="Intense Quote" w:uiPriority="30" w:qFormat="1"/>
-    <w:lsdException w:name="Medium List 2 Accent 1" w:uiPriority="66"/>
-    <w:lsdException w:name="Medium Grid 1 Accent 1" w:uiPriority="67"/>
-    <w:lsdException w:name="Medium Grid 2 Accent 1" w:uiPriority="68"/>
-    <w:lsdException w:name="Medium Grid 3 Accent 1" w:uiPriority="69"/>
-    <w:lsdException w:name="Dark List Accent 1" w:uiPriority="70"/>
-    <w:lsdException w:name="Colorful Shading Accent 1" w:uiPriority="71"/>
-    <w:lsdException w:name="Colorful List Accent 1" w:uiPriority="72"/>
-    <w:lsdException w:name="Colorful Grid Accent 1" w:uiPriority="73"/>
-    <w:lsdException w:name="Light Shading Accent 2" w:uiPriority="60"/>
-    <w:lsdException w:name="Light List Accent 2" w:uiPriority="61"/>
-    <w:lsdException w:name="Light Grid Accent 2" w:uiPriority="62"/>
-    <w:lsdException w:name="Medium Shading 1 Accent 2" w:uiPriority="63"/>
-    <w:lsdException w:name="Medium Shading 2 Accent 2" w:uiPriority="64"/>
-    <w:lsdException w:name="Medium List 1 Accent 2" w:uiPriority="65"/>
-    <w:lsdException w:name="Medium List 2 Accent 2" w:uiPriority="66"/>
-    <w:lsdException w:name="Medium Grid 1 Accent 2" w:uiPriority="67"/>
-    <w:lsdException w:name="Medium Grid 2 Accent 2" w:uiPriority="68"/>
-    <w:lsdException w:name="Medium Grid 3 Accent 2" w:uiPriority="69"/>
-    <w:lsdException w:name="Dark List Accent 2" w:uiPriority="70"/>
-    <w:lsdException w:name="Colorful Shading Accent 2" w:uiPriority="71"/>
-    <w:lsdException w:name="Colorful List Accent 2" w:uiPriority="72"/>
-    <w:lsdException w:name="Colorful Grid Accent 2" w:uiPriority="73"/>
-    <w:lsdException w:name="Light Shading Accent 3" w:uiPriority="60"/>
-    <w:lsdException w:name="Light List Accent 3" w:uiPriority="61"/>
-    <w:lsdException w:name="Light Grid Accent 3" w:uiPriority="62"/>
-    <w:lsdException w:name="Medium Shading 1 Accent 3" w:uiPriority="63"/>
-    <w:lsdException w:name="Medium Shading 2 Accent 3" w:uiPriority="64"/>
-    <w:lsdException w:name="Medium List 1 Accent 3" w:uiPriority="65"/>
-    <w:lsdException w:name="Medium List 2 Accent 3" w:uiPriority="66"/>
-    <w:lsdException w:name="Medium Grid 1 Accent 3" w:uiPriority="67"/>
-    <w:lsdException w:name="Medium Grid 2 Accent 3" w:uiPriority="68"/>
-    <w:lsdException w:name="Medium Grid 3 Accent 3" w:uiPriority="69"/>
-    <w:lsdException w:name="Dark List Accent 3" w:uiPriority="70"/>
-    <w:lsdException w:name="Colorful Shading Accent 3" w:uiPriority="71"/>
-    <w:lsdException w:name="Colorful List Accent 3" w:uiPriority="72"/>
-    <w:lsdException w:name="Colorful Grid Accent 3" w:uiPriority="73"/>
-    <w:lsdException w:name="Light Shading Accent 4" w:uiPriority="60"/>
-    <w:lsdException w:name="Light List Accent 4" w:uiPriority="61"/>
-    <w:lsdException w:name="Light Grid Accent 4" w:uiPriority="62"/>
-    <w:lsdException w:name="Medium Shading 1 Accent 4" w:uiPriority="63"/>
-    <w:lsdException w:name="Medium Shading 2 Accent 4" w:uiPriority="64"/>
-    <w:lsdException w:name="Medium List 1 Accent 4" w:uiPriority="65"/>
-    <w:lsdException w:name="Medium List 2 Accent 4" w:uiPriority="66"/>
-    <w:lsdException w:name="Medium Grid 1 Accent 4" w:uiPriority="67"/>
-    <w:lsdException w:name="Medium Grid 2 Accent 4" w:uiPriority="68"/>
-    <w:lsdException w:name="Medium Grid 3 Accent 4" w:uiPriority="69"/>
-    <w:lsdException w:name="Dark List Accent 4" w:uiPriority="70"/>
-    <w:lsdException w:name="Colorful Shading Accent 4" w:uiPriority="71"/>
-    <w:lsdException w:name="Colorful List Accent 4" w:uiPriority="72"/>
-    <w:lsdException w:name="Colorful Grid Accent 4" w:uiPriority="73"/>
-    <w:lsdException w:name="Light Shading Accent 5" w:uiPriority="60"/>
-    <w:lsdException w:name="Light List Accent 5" w:uiPriority="61"/>
-    <w:lsdException w:name="Light Grid Accent 5" w:uiPriority="62"/>
-    <w:lsdException w:name="Medium Shading 1 Accent 5" w:uiPriority="63"/>
-    <w:lsdException w:name="Medium Shading 2 Accent 5" w:uiPriority="64"/>
-    <w:lsdException w:name="Medium List 1 Accent 5" w:uiPriority="65"/>
-    <w:lsdException w:name="Medium List 2 Accent 5" w:uiPriority="66"/>
-    <w:lsdException w:name="Medium Grid 1 Accent 5" w:uiPriority="67"/>
-    <w:lsdException w:name="Medium Grid 2 Accent 5" w:uiPriority="68"/>
-    <w:lsdException w:name="Medium Grid 3 Accent 5" w:uiPriority="69"/>
-    <w:lsdException w:name="Dark List Accent 5" w:uiPriority="70"/>
-    <w:lsdException w:name="Colorful Shading Accent 5" w:uiPriority="71"/>
-    <w:lsdException w:name="Colorful List Accent 5" w:uiPriority="72"/>
-    <w:lsdException w:name="Colorful Grid Accent 5" w:uiPriority="73"/>
-    <w:lsdException w:name="Light Shading Accent 6" w:uiPriority="60"/>
-    <w:lsdException w:name="Light List Accent 6" w:uiPriority="61"/>
-    <w:lsdException w:name="Light Grid Accent 6" w:uiPriority="62"/>
-    <w:lsdException w:name="Medium Shading 1 Accent 6" w:uiPriority="63"/>
-    <w:lsdException w:name="Medium Shading 2 Accent 6" w:uiPriority="64"/>
-    <w:lsdException w:name="Medium List 1 Accent 6" w:uiPriority="65"/>
-    <w:lsdException w:name="Medium List 2 Accent 6" w:uiPriority="66"/>
-    <w:lsdException w:name="Medium Grid 1 Accent 6" w:uiPriority="67"/>
-    <w:lsdException w:name="Medium Grid 2 Accent 6" w:uiPriority="68"/>
-    <w:lsdException w:name="Medium Grid 3 Accent 6" w:uiPriority="69"/>
-    <w:lsdException w:name="Dark List Accent 6" w:uiPriority="70"/>
-    <w:lsdException w:name="Colorful Shading Accent 6" w:uiPriority="71"/>
-    <w:lsdException w:name="Colorful List Accent 6" w:uiPriority="72"/>
-    <w:lsdException w:name="Colorful Grid Accent 6" w:uiPriority="73"/>
-    <w:lsdException w:name="Subtle Emphasis" w:uiPriority="19" w:qFormat="1"/>
-    <w:lsdException w:name="Intense Emphasis" w:uiPriority="21" w:qFormat="1"/>
-    <w:lsdException w:name="Subtle Reference" w:uiPriority="31" w:qFormat="1"/>
-    <w:lsdException w:name="Intense Reference" w:uiPriority="32" w:qFormat="1"/>
-    <w:lsdException w:name="Book Title" w:uiPriority="33" w:qFormat="1"/>
-    <w:lsdException w:name="Bibliography" w:semiHidden="1" w:uiPriority="37" w:unhideWhenUsed="1"/>
-    <w:lsdException w:name="TOC Heading" w:semiHidden="1" w:uiPriority="39" w:unhideWhenUsed="1" w:qFormat="1"/>
-    <w:lsdException w:name="Plain Table 1" w:uiPriority="41"/>
-    <w:lsdException w:name="Plain Table 2" w:uiPriority="42"/>
-    <w:lsdException w:name="Plain Table 3" w:uiPriority="43"/>
-    <w:lsdException w:name="Plain Table 4" w:uiPriority="44"/>
-    <w:lsdException w:name="Plain Table 5" w:uiPriority="45"/>
-    <w:lsdException w:name="Grid Table Light" w:uiPriority="40"/>
-    <w:lsdException w:name="Grid Table 1 Light" w:uiPriority="46"/>
-    <w:lsdException w:name="Grid Table 2" w:uiPriority="47"/>
-    <w:lsdException w:name="Grid Table 3" w:uiPriority="48"/>
-    <w:lsdException w:name="Grid Table 4" w:uiPriority="49"/>
-    <w:lsdException w:name="Grid Table 5 Dark" w:uiPriority="50"/>
-    <w:lsdException w:name="Grid Table 6 Colorful" w:uiPriority="51"/>
-    <w:lsdException w:name="Grid Table 7 Colorful" w:uiPriority="52"/>
-    <w:lsdException w:name="Grid Table 1 Light Accent 1" w:uiPriority="46"/>
-    <w:lsdException w:name="Grid Table 2 Accent 1" w:uiPriority="47"/>
-    <w:lsdException w:name="Grid Table 3 Accent 1" w:uiPriority="48"/>
-    <w:lsdException w:name="Grid Table 4 Accent 1" w:uiPriority="49"/>
-    <w:lsdException w:name="Grid Table 5 Dark Accent 1" w:uiPriority="50"/>
-    <w:lsdException w:name="Grid Table 6 Colorful Accent 1" w:uiPriority="51"/>
-    <w:lsdException w:name="Grid Table 7 Colorful Accent 1" w:uiPriority="52"/>
-    <w:lsdException w:name="Grid Table 1 Light Accent 2" w:uiPriority="46"/>
-    <w:lsdException w:name="Grid Table 2 Accent 2" w:uiPriority="47"/>
-    <w:lsdException w:name="Grid Table 3 Accent 2" w:uiPriority="48"/>
-    <w:lsdException w:name="Grid Table 4 Accent 2" w:uiPriority="49"/>
-    <w:lsdException w:name="Grid Table 5 Dark Accent 2" w:uiPriority="50"/>
-    <w:lsdException w:name="Grid Table 6 Colorful Accent 2" w:uiPriority="51"/>
-    <w:lsdException w:name="Grid Table 7 Colorful Accent 2" w:uiPriority="52"/>
-    <w:lsdException w:name="Grid Table 1 Light Accent 3" w:uiPriority="46"/>
-    <w:lsdException w:name="Grid Table 2 Accent 3" w:uiPriority="47"/>
-    <w:lsdException w:name="Grid Table 3 Accent 3" w:uiPriority="48"/>
-    <w:lsdException w:name="Grid Table 4 Accent 3" w:uiPriority="49"/>
-    <w:lsdException w:name="Grid Table 5 Dark Accent 3" w:uiPriority="50"/>
-    <w:lsdException w:name="Grid Table 6 Colorful Accent 3" w:uiPriority="51"/>
-    <w:lsdException w:name="Grid Table 7 Colorful Accent 3" w:uiPriority="52"/>
-    <w:lsdException w:name="Grid Table 1 Light Accent 4" w:uiPriority="46"/>
-    <w:lsdException w:name="Grid Table 2 Accent 4" w:uiPriority="47"/>
-    <w:lsdException w:name="Grid Table 3 Accent 4" w:uiPriority="48"/>
-    <w:lsdException w:name="Grid Table 4 Accent 4" w:uiPriority="49"/>
-    <w:lsdException w:name="Grid Table 5 Dark Accent 4" w:uiPriority="50"/>
-    <w:lsdException w:name="Grid Table 6 Colorful Accent 4" w:uiPriority="51"/>
-    <w:lsdException w:name="Grid Table 7 Colorful Accent 4" w:uiPriority="52"/>
-    <w:lsdException w:name="Grid Table 1 Light Accent 5" w:uiPriority="46"/>
-    <w:lsdException w:name="Grid Table 2 Accent 5" w:uiPriority="47"/>
-    <w:lsdException w:name="Grid Table 3 Accent 5" w:uiPriority="48"/>
-    <w:lsdException w:name="Grid Table 4 Accent 5" w:uiPriority="49"/>
-    <w:lsdException w:name="Grid Table 5 Dark Accent 5" w:uiPriority="50"/>
-    <w:lsdException w:name="Grid Table 6 Colorful Accent 5" w:uiPriority="51"/>
-    <w:lsdException w:name="Grid Table 7 Colorful Accent 5" w:uiPriority="52"/>
-    <w:lsdException w:name="Grid Table 1 Light Accent 6" w:uiPriority="46"/>
-    <w:lsdException w:name="Grid Table 2 Accent 6" w:uiPriority="47"/>
-    <w:lsdException w:name="Grid Table 3 Accent 6" w:uiPriority="48"/>
-    <w:lsdException w:name="Grid Table 4 Accent 6" w:uiPriority="49"/>
-    <w:lsdException w:name="Grid Table 5 Dark Accent 6" w:uiPriority="50"/>
-    <w:lsdException w:name="Grid Table 6 Colorful Accent 6" w:uiPriority="51"/>
-    <w:lsdException w:name="Grid Table 7 Colorful Accent 6" w:uiPriority="52"/>
-    <w:lsdException w:name="List Table 1 Light" w:uiPriority="46"/>
-    <w:lsdException w:name="List Table 2" w:uiPriority="47"/>
-    <w:lsdException w:name="List Table 3" w:uiPriority="48"/>
-    <w:lsdException w:name="List Table 4" w:uiPriority="49"/>
-    <w:lsdException w:name="List Table 5 Dark" w:uiPriority="50"/>
-    <w:lsdException w:name="List Table 6 Colorful" w:uiPriority="51"/>
-    <w:lsdException w:name="List Table 7 Colorful" w:uiPriority="52"/>
-    <w:lsdException w:name="List Table 1 Light Accent 1" w:uiPriority="46"/>
-    <w:lsdException w:name="List Table 2 Accent 1" w:uiPriority="47"/>
-    <w:lsdException w:name="List Table 3 Accent 1" w:uiPriority="48"/>
-    <w:lsdException w:name="List Table 4 Accent 1" w:uiPriority="49"/>
-    <w:lsdException w:name="List Table 5 Dark Accent 1" w:uiPriority="50"/>
-    <w:lsdException w:name="List Table 6 Colorful Accent 1" w:uiPriority="51"/>
-    <w:lsdException w:name="List Table 7 Colorful Accent 1" w:uiPriority="52"/>
-    <w:lsdException w:name="List Table 1 Light Accent 2" w:uiPriority="46"/>
-    <w:lsdException w:name="List Table 2 Accent 2" w:uiPriority="47"/>
-    <w:lsdException w:name="List Table 3 Accent 2" w:uiPriority="48"/>
-    <w:lsdException w:name="List Table 4 Accent 2" w:uiPriority="49"/>
-    <w:lsdException w:name="List Table 5 Dark Accent 2" w:uiPriority="50"/>
-    <w:lsdException w:name="List Table 6 Colorful Accent 2" w:uiPriority="51"/>
-    <w:lsdException w:name="List Table 7 Colorful Accent 2" w:uiPriority="52"/>
-    <w:lsdException w:name="List Table 1 Light Accent 3" w:uiPriority="46"/>
-    <w:lsdException w:name="List Table 2 Accent 3" w:uiPriority="47"/>
-    <w:lsdException w:name="List Table 3 Accent 3" w:uiPriority="48"/>
-    <w:lsdException w:name="List Table 4 Accent 3" w:uiPriority="49"/>
-    <w:lsdException w:name="List Table 5 Dark Accent 3" w:uiPriority="50"/>
-    <w:lsdException w:name="List Table 6 Colorful Accent 3" w:uiPriority="51"/>
-    <w:lsdException w:name="List Table 7 Colorful Accent 3" w:uiPriority="52"/>
-    <w:lsdException w:name="List Table 1 Light Accent 4" w:uiPriority="46"/>
-    <w:lsdException w:name="List Table 2 Accent 4" w:uiPriority="47"/>
-    <w:lsdException w:name="List Table 3 Accent 4" w:uiPriority="48"/>
-    <w:lsdException w:name="List Table 4 Accent 4" w:uiPriority="49"/>
-    <w:lsdException w:name="List Table 5 Dark Accent 4" w:uiPriority="50"/>
-    <w:lsdException w:name="List Table 6 Colorful Accent 4" w:uiPriority="51"/>
-    <w:lsdException w:name="List Table 7 Colorful Accent 4" w:uiPriority="52"/>
-    <w:lsdException w:name="List Table 1 Light Accent 5" w:uiPriority="46"/>
-    <w:lsdException w:name="List Table 2 Accent 5" w:uiPriority="47"/>
-    <w:lsdException w:name="List Table 3 Accent 5" w:uiPriority="48"/>
-    <w:lsdException w:name="List Table 4 Accent 5" w:uiPriority="49"/>
-    <w:lsdException w:name="List Table 5 Dark Accent 5" w:uiPriority="50"/>
-    <w:lsdException w:name="List Table 6 Colorful Accent 5" w:uiPriority="51"/>
-    <w:lsdException w:name="List Table 7 Colorful Accent 5" w:uiPriority="52"/>
-    <w:lsdException w:name="List Table 1 Light Accent 6" w:uiPriority="46"/>
-    <w:lsdException w:name="List Table 2 Accent 6" w:uiPriority="47"/>
-    <w:lsdException w:name="List Table 3 Accent 6" w:uiPriority="48"/>
-    <w:lsdException w:name="List Table 4 Accent 6" w:uiPriority="49"/>
-    <w:lsdException w:name="List Table 5 Dark Accent 6" w:uiPriority="50"/>
-    <w:lsdException w:name="List Table 6 Colorful Accent 6" w:uiPriority="51"/>
-    <w:lsdException w:name="List Table 7 Colorful Accent 6" w:uiPriority="52"/>
+  <w:latentStyles w:defLockedState="0" w:defUIPriority="99" w:defSemiHidden="1" w:defUnhideWhenUsed="1" w:defQFormat="0" w:count="267">
+    <w:lsdException w:name="Normal" w:semiHidden="0" w:uiPriority="0" w:unhideWhenUsed="0" w:qFormat="1"/>
+    <w:lsdException w:name="heading 1" w:semiHidden="0" w:uiPriority="9" w:unhideWhenUsed="0" w:qFormat="1"/>
+    <w:lsdException w:name="heading 2" w:uiPriority="9" w:qFormat="1"/>
+    <w:lsdException w:name="heading 3" w:uiPriority="9" w:qFormat="1"/>
+    <w:lsdException w:name="heading 4" w:uiPriority="9" w:qFormat="1"/>
+    <w:lsdException w:name="heading 5" w:uiPriority="9" w:qFormat="1"/>
+    <w:lsdException w:name="heading 6" w:uiPriority="9" w:qFormat="1"/>
+    <w:lsdException w:name="heading 7" w:uiPriority="9" w:qFormat="1"/>
+    <w:lsdException w:name="heading 8" w:uiPriority="9" w:qFormat="1"/>
+    <w:lsdException w:name="heading 9" w:uiPriority="9" w:qFormat="1"/>
+    <w:lsdException w:name="toc 1" w:uiPriority="39"/>
+    <w:lsdException w:name="toc 2" w:uiPriority="39"/>
+    <w:lsdException w:name="toc 3" w:uiPriority="39"/>
+    <w:lsdException w:name="toc 4" w:uiPriority="39"/>
+    <w:lsdException w:name="toc 5" w:uiPriority="39"/>
+    <w:lsdException w:name="toc 6" w:uiPriority="39"/>
+    <w:lsdException w:name="toc 7" w:uiPriority="39"/>
+    <w:lsdException w:name="toc 8" w:uiPriority="39"/>
+    <w:lsdException w:name="toc 9" w:uiPriority="39"/>
+    <w:lsdException w:name="caption" w:uiPriority="35" w:qFormat="1"/>
+    <w:lsdException w:name="Title" w:semiHidden="0" w:uiPriority="10" w:unhideWhenUsed="0" w:qFormat="1"/>
+    <w:lsdException w:name="Default Paragraph Font" w:uiPriority="1"/>
+    <w:lsdException w:name="Body Text" w:uiPriority="0"/>
+    <w:lsdException w:name="Subtitle" w:semiHidden="0" w:uiPriority="11" w:unhideWhenUsed="0" w:qFormat="1"/>
+    <w:lsdException w:name="Strong" w:semiHidden="0" w:uiPriority="22" w:unhideWhenUsed="0" w:qFormat="1"/>
+    <w:lsdException w:name="Emphasis" w:semiHidden="0" w:uiPriority="20" w:unhideWhenUsed="0" w:qFormat="1"/>
+    <w:lsdException w:name="Table Grid" w:semiHidden="0" w:uiPriority="39" w:unhideWhenUsed="0"/>
+    <w:lsdException w:name="Placeholder Text" w:unhideWhenUsed="0"/>
+    <w:lsdException w:name="No Spacing" w:semiHidden="0" w:uiPriority="1" w:unhideWhenUsed="0" w:qFormat="1"/>
+    <w:lsdException w:name="Light Shading" w:semiHidden="0" w:uiPriority="60" w:unhideWhenUsed="0"/>
+    <w:lsdException w:name="Light List" w:semiHidden="0" w:uiPriority="61" w:unhideWhenUsed="0"/>
+    <w:lsdException w:name="Light Grid" w:semiHidden="0" w:uiPriority="62" w:unhideWhenUsed="0"/>
+    <w:lsdException w:name="Medium Shading 1" w:semiHidden="0" w:uiPriority="63" w:unhideWhenUsed="0"/>
+    <w:lsdException w:name="Medium Shading 2" w:semiHidden="0" w:uiPriority="64" w:unhideWhenUsed="0"/>
+    <w:lsdException w:name="Medium List 1" w:semiHidden="0" w:uiPriority="65" w:unhideWhenUsed="0"/>
+    <w:lsdException w:name="Medium List 2" w:semiHidden="0" w:uiPriority="66" w:unhideWhenUsed="0"/>
+    <w:lsdException w:name="Medium Grid 1" w:semiHidden="0" w:uiPriority="67" w:unhideWhenUsed="0"/>
+    <w:lsdException w:name="Medium Grid 2" w:semiHidden="0" w:uiPriority="68" w:unhideWhenUsed="0"/>
+    <w:lsdException w:name="Medium Grid 3" w:semiHidden="0" w:uiPriority="69" w:unhideWhenUsed="0"/>
+    <w:lsdException w:name="Dark List" w:semiHidden="0" w:uiPriority="70" w:unhideWhenUsed="0"/>
+    <w:lsdException w:name="Colorful Shading" w:semiHidden="0" w:uiPriority="71" w:unhideWhenUsed="0"/>
+    <w:lsdException w:name="Colorful List" w:semiHidden="0" w:uiPriority="72" w:unhideWhenUsed="0"/>
+    <w:lsdException w:name="Colorful Grid" w:semiHidden="0" w:uiPriority="73" w:unhideWhenUsed="0"/>
+    <w:lsdException w:name="Light Shading Accent 1" w:semiHidden="0" w:uiPriority="60" w:unhideWhenUsed="0"/>
+    <w:lsdException w:name="Light List Accent 1" w:semiHidden="0" w:uiPriority="61" w:unhideWhenUsed="0"/>
+    <w:lsdException w:name="Light Grid Accent 1" w:semiHidden="0" w:uiPriority="62" w:unhideWhenUsed="0"/>
+    <w:lsdException w:name="Medium Shading 1 Accent 1" w:semiHidden="0" w:uiPriority="63" w:unhideWhenUsed="0"/>
+    <w:lsdException w:name="Medium Shading 2 Accent 1" w:semiHidden="0" w:uiPriority="64" w:unhideWhenUsed="0"/>
+    <w:lsdException w:name="Medium List 1 Accent 1" w:semiHidden="0" w:uiPriority="65" w:unhideWhenUsed="0"/>
+    <w:lsdException w:name="Revision" w:unhideWhenUsed="0"/>
+    <w:lsdException w:name="List Paragraph" w:semiHidden="0" w:uiPriority="34" w:unhideWhenUsed="0" w:qFormat="1"/>
+    <w:lsdException w:name="Quote" w:semiHidden="0" w:uiPriority="29" w:unhideWhenUsed="0" w:qFormat="1"/>
+    <w:lsdException w:name="Intense Quote" w:semiHidden="0" w:uiPriority="30" w:unhideWhenUsed="0" w:qFormat="1"/>
+    <w:lsdException w:name="Medium List 2 Accent 1" w:semiHidden="0" w:uiPriority="66" w:unhideWhenUsed="0"/>
+    <w:lsdException w:name="Medium Grid 1 Accent 1" w:semiHidden="0" w:uiPriority="67" w:unhideWhenUsed="0"/>
+    <w:lsdException w:name="Medium Grid 2 Accent 1" w:semiHidden="0" w:uiPriority="68" w:unhideWhenUsed="0"/>
+    <w:lsdException w:name="Medium Grid 3 Accent 1" w:semiHidden="0" w:uiPriority="69" w:unhideWhenUsed="0"/>
+    <w:lsdException w:name="Dark List Accent 1" w:semiHidden="0" w:uiPriority="70" w:unhideWhenUsed="0"/>
+    <w:lsdException w:name="Colorful Shading Accent 1" w:semiHidden="0" w:uiPriority="71" w:unhideWhenUsed="0"/>
+    <w:lsdException w:name="Colorful List Accent 1" w:semiHidden="0" w:uiPriority="72" w:unhideWhenUsed="0"/>
+    <w:lsdException w:name="Colorful Grid Accent 1" w:semiHidden="0" w:uiPriority="73" w:unhideWhenUsed="0"/>
+    <w:lsdException w:name="Light Shading Accent 2" w:semiHidden="0" w:uiPriority="60" w:unhideWhenUsed="0"/>
+    <w:lsdException w:name="Light List Accent 2" w:semiHidden="0" w:uiPriority="61" w:unhideWhenUsed="0"/>
+    <w:lsdException w:name="Light Grid Accent 2" w:semiHidden="0" w:uiPriority="62" w:unhideWhenUsed="0"/>
+    <w:lsdException w:name="Medium Shading 1 Accent 2" w:semiHidden="0" w:uiPriority="63" w:unhideWhenUsed="0"/>
+    <w:lsdException w:name="Medium Shading 2 Accent 2" w:semiHidden="0" w:uiPriority="64" w:unhideWhenUsed="0"/>
+    <w:lsdException w:name="Medium List 1 Accent 2" w:semiHidden="0" w:uiPriority="65" w:unhideWhenUsed="0"/>
+    <w:lsdException w:name="Medium List 2 Accent 2" w:semiHidden="0" w:uiPriority="66" w:unhideWhenUsed="0"/>
+    <w:lsdException w:name="Medium Grid 1 Accent 2" w:semiHidden="0" w:uiPriority="67" w:unhideWhenUsed="0"/>
+    <w:lsdException w:name="Medium Grid 2 Accent 2" w:semiHidden="0" w:uiPriority="68" w:unhideWhenUsed="0"/>
+    <w:lsdException w:name="Medium Grid 3 Accent 2" w:semiHidden="0" w:uiPriority="69" w:unhideWhenUsed="0"/>
+    <w:lsdException w:name="Dark List Accent 2" w:semiHidden="0" w:uiPriority="70" w:unhideWhenUsed="0"/>
+    <w:lsdException w:name="Colorful Shading Accent 2" w:semiHidden="0" w:uiPriority="71" w:unhideWhenUsed="0"/>
+    <w:lsdException w:name="Colorful List Accent 2" w:semiHidden="0" w:uiPriority="72" w:unhideWhenUsed="0"/>
+    <w:lsdException w:name="Colorful Grid Accent 2" w:semiHidden="0" w:uiPriority="73" w:unhideWhenUsed="0"/>
+    <w:lsdException w:name="Light Shading Accent 3" w:semiHidden="0" w:uiPriority="60" w:unhideWhenUsed="0"/>
+    <w:lsdException w:name="Light List Accent 3" w:semiHidden="0" w:uiPriority="61" w:unhideWhenUsed="0"/>
+    <w:lsdException w:name="Light Grid Accent 3" w:semiHidden="0" w:uiPriority="62" w:unhideWhenUsed="0"/>
+    <w:lsdException w:name="Medium Shading 1 Accent 3" w:semiHidden="0" w:uiPriority="63" w:unhideWhenUsed="0"/>
+    <w:lsdException w:name="Medium Shading 2 Accent 3" w:semiHidden="0" w:uiPriority="64" w:unhideWhenUsed="0"/>
+    <w:lsdException w:name="Medium List 1 Accent 3" w:semiHidden="0" w:uiPriority="65" w:unhideWhenUsed="0"/>
+    <w:lsdException w:name="Medium List 2 Accent 3" w:semiHidden="0" w:uiPriority="66" w:unhideWhenUsed="0"/>
+    <w:lsdException w:name="Medium Grid 1 Accent 3" w:semiHidden="0" w:uiPriority="67" w:unhideWhenUsed="0"/>
+    <w:lsdException w:name="Medium Grid 2 Accent 3" w:semiHidden="0" w:uiPriority="68" w:unhideWhenUsed="0"/>
+    <w:lsdException w:name="Medium Grid 3 Accent 3" w:semiHidden="0" w:uiPriority="69" w:unhideWhenUsed="0"/>
+    <w:lsdException w:name="Dark List Accent 3" w:semiHidden="0" w:uiPriority="70" w:unhideWhenUsed="0"/>
+    <w:lsdException w:name="Colorful Shading Accent 3" w:semiHidden="0" w:uiPriority="71" w:unhideWhenUsed="0"/>
+    <w:lsdException w:name="Colorful List Accent 3" w:semiHidden="0" w:uiPriority="72" w:unhideWhenUsed="0"/>
+    <w:lsdException w:name="Colorful Grid Accent 3" w:semiHidden="0" w:uiPriority="73" w:unhideWhenUsed="0"/>
+    <w:lsdException w:name="Light Shading Accent 4" w:semiHidden="0" w:uiPriority="60" w:unhideWhenUsed="0"/>
+    <w:lsdException w:name="Light List Accent 4" w:semiHidden="0" w:uiPriority="61" w:unhideWhenUsed="0"/>
+    <w:lsdException w:name="Light Grid Accent 4" w:semiHidden="0" w:uiPriority="62" w:unhideWhenUsed="0"/>
+    <w:lsdException w:name="Medium Shading 1 Accent 4" w:semiHidden="0" w:uiPriority="63" w:unhideWhenUsed="0"/>
+    <w:lsdException w:name="Medium Shading 2 Accent 4" w:semiHidden="0" w:uiPriority="64" w:unhideWhenUsed="0"/>
+    <w:lsdException w:name="Medium List 1 Accent 4" w:semiHidden="0" w:uiPriority="65" w:unhideWhenUsed="0"/>
+    <w:lsdException w:name="Medium List 2 Accent 4" w:semiHidden="0" w:uiPriority="66" w:unhideWhenUsed="0"/>
+    <w:lsdException w:name="Medium Grid 1 Accent 4" w:semiHidden="0" w:uiPriority="67" w:unhideWhenUsed="0"/>
+    <w:lsdException w:name="Medium Grid 2 Accent 4" w:semiHidden="0" w:uiPriority="68" w:unhideWhenUsed="0"/>
+    <w:lsdException w:name="Medium Grid 3 Accent 4" w:semiHidden="0" w:uiPriority="69" w:unhideWhenUsed="0"/>
+    <w:lsdException w:name="Dark List Accent 4" w:semiHidden="0" w:uiPriority="70" w:unhideWhenUsed="0"/>
+    <w:lsdException w:name="Colorful Shading Accent 4" w:semiHidden="0" w:uiPriority="71" w:unhideWhenUsed="0"/>
+    <w:lsdException w:name="Colorful List Accent 4" w:semiHidden="0" w:uiPriority="72" w:unhideWhenUsed="0"/>
+    <w:lsdException w:name="Colorful Grid Accent 4" w:semiHidden="0" w:uiPriority="73" w:unhideWhenUsed="0"/>
+    <w:lsdException w:name="Light Shading Accent 5" w:semiHidden="0" w:uiPriority="60" w:unhideWhenUsed="0"/>
+    <w:lsdException w:name="Light List Accent 5" w:semiHidden="0" w:uiPriority="61" w:unhideWhenUsed="0"/>
+    <w:lsdException w:name="Light Grid Accent 5" w:semiHidden="0" w:uiPriority="62" w:unhideWhenUsed="0"/>
+    <w:lsdException w:name="Medium Shading 1 Accent 5" w:semiHidden="0" w:uiPriority="63" w:unhideWhenUsed="0"/>
+    <w:lsdException w:name="Medium Shading 2 Accent 5" w:semiHidden="0" w:uiPriority="64" w:unhideWhenUsed="0"/>
+    <w:lsdException w:name="Medium List 1 Accent 5" w:semiHidden="0" w:uiPriority="65" w:unhideWhenUsed="0"/>
+    <w:lsdException w:name="Medium List 2 Accent 5" w:semiHidden="0" w:uiPriority="66" w:unhideWhenUsed="0"/>
+    <w:lsdException w:name="Medium Grid 1 Accent 5" w:semiHidden="0" w:uiPriority="67" w:unhideWhenUsed="0"/>
+    <w:lsdException w:name="Medium Grid 2 Accent 5" w:semiHidden="0" w:uiPriority="68" w:unhideWhenUsed="0"/>
+    <w:lsdException w:name="Medium Grid 3 Accent 5" w:semiHidden="0" w:uiPriority="69" w:unhideWhenUsed="0"/>
+    <w:lsdException w:name="Dark List Accent 5" w:semiHidden="0" w:uiPriority="70" w:unhideWhenUsed="0"/>
+    <w:lsdException w:name="Colorful Shading Accent 5" w:semiHidden="0" w:uiPriority="71" w:unhideWhenUsed="0"/>
+    <w:lsdException w:name="Colorful List Accent 5" w:semiHidden="0" w:uiPriority="72" w:unhideWhenUsed="0"/>
+    <w:lsdException w:name="Colorful Grid Accent 5" w:semiHidden="0" w:uiPriority="73" w:unhideWhenUsed="0"/>
+    <w:lsdException w:name="Light Shading Accent 6" w:semiHidden="0" w:uiPriority="60" w:unhideWhenUsed="0"/>
+    <w:lsdException w:name="Light List Accent 6" w:semiHidden="0" w:uiPriority="61" w:unhideWhenUsed="0"/>
+    <w:lsdException w:name="Light Grid Accent 6" w:semiHidden="0" w:uiPriority="62" w:unhideWhenUsed="0"/>
+    <w:lsdException w:name="Medium Shading 1 Accent 6" w:semiHidden="0" w:uiPriority="63" w:unhideWhenUsed="0"/>
+    <w:lsdException w:name="Medium Shading 2 Accent 6" w:semiHidden="0" w:uiPriority="64" w:unhideWhenUsed="0"/>
+    <w:lsdException w:name="Medium List 1 Accent 6" w:semiHidden="0" w:uiPriority="65" w:unhideWhenUsed="0"/>
+    <w:lsdException w:name="Medium List 2 Accent 6" w:semiHidden="0" w:uiPriority="66" w:unhideWhenUsed="0"/>
+    <w:lsdException w:name="Medium Grid 1 Accent 6" w:semiHidden="0" w:uiPriority="67" w:unhideWhenUsed="0"/>
+    <w:lsdException w:name="Medium Grid 2 Accent 6" w:semiHidden="0" w:uiPriority="68" w:unhideWhenUsed="0"/>
+    <w:lsdException w:name="Medium Grid 3 Accent 6" w:semiHidden="0" w:uiPriority="69" w:unhideWhenUsed="0"/>
+    <w:lsdException w:name="Dark List Accent 6" w:semiHidden="0" w:uiPriority="70" w:unhideWhenUsed="0"/>
+    <w:lsdException w:name="Colorful Shading Accent 6" w:semiHidden="0" w:uiPriority="71" w:unhideWhenUsed="0"/>
+    <w:lsdException w:name="Colorful List Accent 6" w:semiHidden="0" w:uiPriority="72" w:unhideWhenUsed="0"/>
+    <w:lsdException w:name="Colorful Grid Accent 6" w:semiHidden="0" w:uiPriority="73" w:unhideWhenUsed="0"/>
+    <w:lsdException w:name="Subtle Emphasis" w:semiHidden="0" w:uiPriority="19" w:unhideWhenUsed="0" w:qFormat="1"/>
+    <w:lsdException w:name="Intense Emphasis" w:semiHidden="0" w:uiPriority="21" w:unhideWhenUsed="0" w:qFormat="1"/>
+    <w:lsdException w:name="Subtle Reference" w:semiHidden="0" w:uiPriority="31" w:unhideWhenUsed="0" w:qFormat="1"/>
+    <w:lsdException w:name="Intense Reference" w:semiHidden="0" w:uiPriority="32" w:unhideWhenUsed="0" w:qFormat="1"/>
+    <w:lsdException w:name="Book Title" w:semiHidden="0" w:uiPriority="33" w:unhideWhenUsed="0" w:qFormat="1"/>
+    <w:lsdException w:name="Bibliography" w:uiPriority="37"/>
+    <w:lsdException w:name="TOC Heading" w:uiPriority="39" w:qFormat="1"/>
+  </w:latentStyles>
+  <w:style w:type="paragraph" w:default="1" w:styleId="Normal">
+    <w:name w:val="Normal"/>
+    <w:qFormat/>
+  </w:style>
+  <w:style w:type="character" w:default="1" w:styleId="DefaultParagraphFont">
+    <w:name w:val="Default Paragraph Font"/>
+    <w:uiPriority w:val="1"/>
+    <w:semiHidden/>
+    <w:unhideWhenUsed/>
+  </w:style>
+  <w:style w:type="table" w:default="1" w:styleId="TableNormal">
+    <w:name w:val="Normal Table"/>
+    <w:uiPriority w:val="99"/>
+    <w:semiHidden/>
+    <w:unhideWhenUsed/>
+    <w:tblPr>
+      <w:tblInd w:w="0" w:type="dxa"/>
+      <w:tblCellMar>
+        <w:top w:w="0" w:type="dxa"/>
+        <w:left w:w="108" w:type="dxa"/>
+        <w:bottom w:w="0" w:type="dxa"/>
+        <w:right w:w="108" w:type="dxa"/>
+      </w:tblCellMar>
+    </w:tblPr>
+  </w:style>
+  <w:style w:type="numbering" w:default="1" w:styleId="NoList">
+    <w:name w:val="No List"/>
+    <w:uiPriority w:val="99"/>
+    <w:semiHidden/>
+    <w:unhideWhenUsed/>
+  </w:style>
+  <w:style w:type="table" w:styleId="TableGrid">
+    <w:name w:val="Table Grid"/>
+    <w:basedOn w:val="TableNormal"/>
+    <w:uiPriority w:val="39"/>
+    <w:rsid w:val="00AE0D69"/>
+    <w:tblPr>
+      <w:tblBorders>
+        <w:top w:val="single" w:sz="4" w:space="0" w:color="auto"/>
+        <w:left w:val="single" w:sz="4" w:space="0" w:color="auto"/>
+        <w:bottom w:val="single" w:sz="4" w:space="0" w:color="auto"/>
+        <w:right w:val="single" w:sz="4" w:space="0" w:color="auto"/>
+        <w:insideH w:val="single" w:sz="4" w:space="0" w:color="auto"/>
+        <w:insideV w:val="single" w:sz="4" w:space="0" w:color="auto"/>
+      </w:tblBorders>
+    </w:tblPr>
+  </w:style>
+  <w:style w:type="paragraph" w:styleId="Header">
+    <w:name w:val="header"/>
+    <w:basedOn w:val="Normal"/>
+    <w:link w:val="HeaderChar"/>
+    <w:uiPriority w:val="99"/>
+    <w:unhideWhenUsed/>
+    <w:rsid w:val="00AE0D69"/>
+    <w:pPr>
+      <w:tabs>
+        <w:tab w:val="center" w:pos="4513"/>
+        <w:tab w:val="right" w:pos="9026"/>
+      </w:tabs>
+    </w:pPr>
+  </w:style>
+  <w:style w:type="character" w:customStyle="1" w:styleId="HeaderChar">
+    <w:name w:val="Header Char"/>
+    <w:basedOn w:val="DefaultParagraphFont"/>
+    <w:link w:val="Header"/>
+    <w:uiPriority w:val="99"/>
+    <w:rsid w:val="00AE0D69"/>
+  </w:style>
+  <w:style w:type="paragraph" w:styleId="Footer">
+    <w:name w:val="footer"/>
+    <w:basedOn w:val="Normal"/>
+    <w:link w:val="FooterChar"/>
+    <w:uiPriority w:val="99"/>
+    <w:unhideWhenUsed/>
+    <w:rsid w:val="00AE0D69"/>
+    <w:pPr>
+      <w:tabs>
+        <w:tab w:val="center" w:pos="4513"/>
+        <w:tab w:val="right" w:pos="9026"/>
+      </w:tabs>
+    </w:pPr>
+  </w:style>
+  <w:style w:type="character" w:customStyle="1" w:styleId="FooterChar">
+    <w:name w:val="Footer Char"/>
+    <w:basedOn w:val="DefaultParagraphFont"/>
+    <w:link w:val="Footer"/>
+    <w:uiPriority w:val="99"/>
+    <w:rsid w:val="00AE0D69"/>
+  </w:style>
+  <w:style w:type="character" w:styleId="PageNumber">
+    <w:name w:val="page number"/>
+    <w:basedOn w:val="DefaultParagraphFont"/>
+    <w:uiPriority w:val="99"/>
+    <w:semiHidden/>
+    <w:unhideWhenUsed/>
+    <w:rsid w:val="00AE0D69"/>
+  </w:style>
+  <w:style w:type="paragraph" w:styleId="BodyText">
+    <w:name w:val="Body Text"/>
+    <w:basedOn w:val="Normal"/>
+    <w:link w:val="BodyTextChar"/>
+    <w:rsid w:val="00162017"/>
+    <w:pPr>
+      <w:overflowPunct w:val="0"/>
+      <w:autoSpaceDE w:val="0"/>
+      <w:autoSpaceDN w:val="0"/>
+      <w:adjustRightInd w:val="0"/>
+      <w:jc w:val="both"/>
+      <w:textAlignment w:val="baseline"/>
+    </w:pPr>
+    <w:rPr>
+      <w:rFonts w:ascii="Palatino" w:eastAsia="Times New Roman" w:hAnsi="Palatino" w:cs="Times New Roman"/>
+      <w:lang w:val="en-US"/>
+    </w:rPr>
+  </w:style>
+  <w:style w:type="character" w:customStyle="1" w:styleId="BodyTextChar">
+    <w:name w:val="Body Text Char"/>
+    <w:basedOn w:val="DefaultParagraphFont"/>
+    <w:link w:val="BodyText"/>
+    <w:rsid w:val="00162017"/>
+    <w:rPr>
+      <w:rFonts w:ascii="Palatino" w:eastAsia="Times New Roman" w:hAnsi="Palatino" w:cs="Times New Roman"/>
+      <w:lang w:val="en-US"/>
+    </w:rPr>
+  </w:style>
+  <w:style w:type="paragraph" w:styleId="ListParagraph">
+    <w:name w:val="List Paragraph"/>
+    <w:basedOn w:val="Normal"/>
+    <w:uiPriority w:val="34"/>
+    <w:qFormat/>
+    <w:rsid w:val="00FB0ED9"/>
+    <w:pPr>
+      <w:spacing w:after="160" w:line="259" w:lineRule="auto"/>
+      <w:ind w:left="720"/>
+      <w:contextualSpacing/>
+    </w:pPr>
+    <w:rPr>
+      <w:rFonts w:eastAsiaTheme="minorEastAsia"/>
+      <w:sz w:val="22"/>
+      <w:szCs w:val="22"/>
+      <w:lang w:eastAsia="zh-CN"/>
+    </w:rPr>
+  </w:style>
+</w:styles>
+</file>
+
+<file path=word/stylesWithEffects.xml><?xml version="1.0" encoding="utf-8"?>
+<w:styles xmlns:wpc="http://schemas.microsoft.com/office/word/2010/wordprocessingCanvas" xmlns:mc="http://schemas.openxmlformats.org/markup-compatibility/2006" xmlns:o="urn:schemas-microsoft-com:office:office" xmlns:r="http://schemas.openxmlformats.org/officeDocument/2006/relationships" xmlns:m="http://schemas.openxmlformats.org/officeDocument/2006/math" xmlns:v="urn:schemas-microsoft-com:vml" xmlns:wp14="http://schemas.microsoft.com/office/word/2010/wordprocessingDrawing" xmlns:wp="http://schemas.openxmlformats.org/drawingml/2006/wordprocessingDrawing" xmlns:w10="urn:schemas-microsoft-com:office:word" xmlns:w="http://schemas.openxmlformats.org/wordprocessingml/2006/main" xmlns:w14="http://schemas.microsoft.com/office/word/2010/wordml" xmlns:wpg="http://schemas.microsoft.com/office/word/2010/wordprocessingGroup" xmlns:wpi="http://schemas.microsoft.com/office/word/2010/wordprocessingInk" xmlns:wne="http://schemas.microsoft.com/office/word/2006/wordml" xmlns:wps="http://schemas.microsoft.com/office/word/2010/wordprocessingShape" mc:Ignorable="w14 wp14">
+  <w:docDefaults>
+    <w:rPrDefault>
+      <w:rPr>
+        <w:rFonts w:asciiTheme="minorHAnsi" w:eastAsiaTheme="minorHAnsi" w:hAnsiTheme="minorHAnsi" w:cstheme="minorBidi"/>
+        <w:sz w:val="24"/>
+        <w:szCs w:val="24"/>
+        <w:lang w:val="en-SG" w:eastAsia="en-US" w:bidi="ar-SA"/>
+      </w:rPr>
+    </w:rPrDefault>
+    <w:pPrDefault/>
+  </w:docDefaults>
+  <w:latentStyles w:defLockedState="0" w:defUIPriority="99" w:defSemiHidden="1" w:defUnhideWhenUsed="1" w:defQFormat="0" w:count="267">
+    <w:lsdException w:name="Normal" w:semiHidden="0" w:uiPriority="0" w:unhideWhenUsed="0" w:qFormat="1"/>
+    <w:lsdException w:name="heading 1" w:semiHidden="0" w:uiPriority="9" w:unhideWhenUsed="0" w:qFormat="1"/>
+    <w:lsdException w:name="heading 2" w:uiPriority="9" w:qFormat="1"/>
+    <w:lsdException w:name="heading 3" w:uiPriority="9" w:qFormat="1"/>
+    <w:lsdException w:name="heading 4" w:uiPriority="9" w:qFormat="1"/>
+    <w:lsdException w:name="heading 5" w:uiPriority="9" w:qFormat="1"/>
+    <w:lsdException w:name="heading 6" w:uiPriority="9" w:qFormat="1"/>
+    <w:lsdException w:name="heading 7" w:uiPriority="9" w:qFormat="1"/>
+    <w:lsdException w:name="heading 8" w:uiPriority="9" w:qFormat="1"/>
+    <w:lsdException w:name="heading 9" w:uiPriority="9" w:qFormat="1"/>
+    <w:lsdException w:name="toc 1" w:uiPriority="39"/>
+    <w:lsdException w:name="toc 2" w:uiPriority="39"/>
+    <w:lsdException w:name="toc 3" w:uiPriority="39"/>
+    <w:lsdException w:name="toc 4" w:uiPriority="39"/>
+    <w:lsdException w:name="toc 5" w:uiPriority="39"/>
+    <w:lsdException w:name="toc 6" w:uiPriority="39"/>
+    <w:lsdException w:name="toc 7" w:uiPriority="39"/>
+    <w:lsdException w:name="toc 8" w:uiPriority="39"/>
+    <w:lsdException w:name="toc 9" w:uiPriority="39"/>
+    <w:lsdException w:name="caption" w:uiPriority="35" w:qFormat="1"/>
+    <w:lsdException w:name="Title" w:semiHidden="0" w:uiPriority="10" w:unhideWhenUsed="0" w:qFormat="1"/>
+    <w:lsdException w:name="Default Paragraph Font" w:uiPriority="1"/>
+    <w:lsdException w:name="Body Text" w:uiPriority="0"/>
+    <w:lsdException w:name="Subtitle" w:semiHidden="0" w:uiPriority="11" w:unhideWhenUsed="0" w:qFormat="1"/>
+    <w:lsdException w:name="Strong" w:semiHidden="0" w:uiPriority="22" w:unhideWhenUsed="0" w:qFormat="1"/>
+    <w:lsdException w:name="Emphasis" w:semiHidden="0" w:uiPriority="20" w:unhideWhenUsed="0" w:qFormat="1"/>
+    <w:lsdException w:name="Table Grid" w:semiHidden="0" w:uiPriority="39" w:unhideWhenUsed="0"/>
+    <w:lsdException w:name="Placeholder Text" w:unhideWhenUsed="0"/>
+    <w:lsdException w:name="No Spacing" w:semiHidden="0" w:uiPriority="1" w:unhideWhenUsed="0" w:qFormat="1"/>
+    <w:lsdException w:name="Light Shading" w:semiHidden="0" w:uiPriority="60" w:unhideWhenUsed="0"/>
+    <w:lsdException w:name="Light List" w:semiHidden="0" w:uiPriority="61" w:unhideWhenUsed="0"/>
+    <w:lsdException w:name="Light Grid" w:semiHidden="0" w:uiPriority="62" w:unhideWhenUsed="0"/>
+    <w:lsdException w:name="Medium Shading 1" w:semiHidden="0" w:uiPriority="63" w:unhideWhenUsed="0"/>
+    <w:lsdException w:name="Medium Shading 2" w:semiHidden="0" w:uiPriority="64" w:unhideWhenUsed="0"/>
+    <w:lsdException w:name="Medium List 1" w:semiHidden="0" w:uiPriority="65" w:unhideWhenUsed="0"/>
+    <w:lsdException w:name="Medium List 2" w:semiHidden="0" w:uiPriority="66" w:unhideWhenUsed="0"/>
+    <w:lsdException w:name="Medium Grid 1" w:semiHidden="0" w:uiPriority="67" w:unhideWhenUsed="0"/>
+    <w:lsdException w:name="Medium Grid 2" w:semiHidden="0" w:uiPriority="68" w:unhideWhenUsed="0"/>
+    <w:lsdException w:name="Medium Grid 3" w:semiHidden="0" w:uiPriority="69" w:unhideWhenUsed="0"/>
+    <w:lsdException w:name="Dark List" w:semiHidden="0" w:uiPriority="70" w:unhideWhenUsed="0"/>
+    <w:lsdException w:name="Colorful Shading" w:semiHidden="0" w:uiPriority="71" w:unhideWhenUsed="0"/>
+    <w:lsdException w:name="Colorful List" w:semiHidden="0" w:uiPriority="72" w:unhideWhenUsed="0"/>
+    <w:lsdException w:name="Colorful Grid" w:semiHidden="0" w:uiPriority="73" w:unhideWhenUsed="0"/>
+    <w:lsdException w:name="Light Shading Accent 1" w:semiHidden="0" w:uiPriority="60" w:unhideWhenUsed="0"/>
+    <w:lsdException w:name="Light List Accent 1" w:semiHidden="0" w:uiPriority="61" w:unhideWhenUsed="0"/>
+    <w:lsdException w:name="Light Grid Accent 1" w:semiHidden="0" w:uiPriority="62" w:unhideWhenUsed="0"/>
+    <w:lsdException w:name="Medium Shading 1 Accent 1" w:semiHidden="0" w:uiPriority="63" w:unhideWhenUsed="0"/>
+    <w:lsdException w:name="Medium Shading 2 Accent 1" w:semiHidden="0" w:uiPriority="64" w:unhideWhenUsed="0"/>
+    <w:lsdException w:name="Medium List 1 Accent 1" w:semiHidden="0" w:uiPriority="65" w:unhideWhenUsed="0"/>
+    <w:lsdException w:name="Revision" w:unhideWhenUsed="0"/>
+    <w:lsdException w:name="List Paragraph" w:semiHidden="0" w:uiPriority="34" w:unhideWhenUsed="0" w:qFormat="1"/>
+    <w:lsdException w:name="Quote" w:semiHidden="0" w:uiPriority="29" w:unhideWhenUsed="0" w:qFormat="1"/>
+    <w:lsdException w:name="Intense Quote" w:semiHidden="0" w:uiPriority="30" w:unhideWhenUsed="0" w:qFormat="1"/>
+    <w:lsdException w:name="Medium List 2 Accent 1" w:semiHidden="0" w:uiPriority="66" w:unhideWhenUsed="0"/>
+    <w:lsdException w:name="Medium Grid 1 Accent 1" w:semiHidden="0" w:uiPriority="67" w:unhideWhenUsed="0"/>
+    <w:lsdException w:name="Medium Grid 2 Accent 1" w:semiHidden="0" w:uiPriority="68" w:unhideWhenUsed="0"/>
+    <w:lsdException w:name="Medium Grid 3 Accent 1" w:semiHidden="0" w:uiPriority="69" w:unhideWhenUsed="0"/>
+    <w:lsdException w:name="Dark List Accent 1" w:semiHidden="0" w:uiPriority="70" w:unhideWhenUsed="0"/>
+    <w:lsdException w:name="Colorful Shading Accent 1" w:semiHidden="0" w:uiPriority="71" w:unhideWhenUsed="0"/>
+    <w:lsdException w:name="Colorful List Accent 1" w:semiHidden="0" w:uiPriority="72" w:unhideWhenUsed="0"/>
+    <w:lsdException w:name="Colorful Grid Accent 1" w:semiHidden="0" w:uiPriority="73" w:unhideWhenUsed="0"/>
+    <w:lsdException w:name="Light Shading Accent 2" w:semiHidden="0" w:uiPriority="60" w:unhideWhenUsed="0"/>
+    <w:lsdException w:name="Light List Accent 2" w:semiHidden="0" w:uiPriority="61" w:unhideWhenUsed="0"/>
+    <w:lsdException w:name="Light Grid Accent 2" w:semiHidden="0" w:uiPriority="62" w:unhideWhenUsed="0"/>
+    <w:lsdException w:name="Medium Shading 1 Accent 2" w:semiHidden="0" w:uiPriority="63" w:unhideWhenUsed="0"/>
+    <w:lsdException w:name="Medium Shading 2 Accent 2" w:semiHidden="0" w:uiPriority="64" w:unhideWhenUsed="0"/>
+    <w:lsdException w:name="Medium List 1 Accent 2" w:semiHidden="0" w:uiPriority="65" w:unhideWhenUsed="0"/>
+    <w:lsdException w:name="Medium List 2 Accent 2" w:semiHidden="0" w:uiPriority="66" w:unhideWhenUsed="0"/>
+    <w:lsdException w:name="Medium Grid 1 Accent 2" w:semiHidden="0" w:uiPriority="67" w:unhideWhenUsed="0"/>
+    <w:lsdException w:name="Medium Grid 2 Accent 2" w:semiHidden="0" w:uiPriority="68" w:unhideWhenUsed="0"/>
+    <w:lsdException w:name="Medium Grid 3 Accent 2" w:semiHidden="0" w:uiPriority="69" w:unhideWhenUsed="0"/>
+    <w:lsdException w:name="Dark List Accent 2" w:semiHidden="0" w:uiPriority="70" w:unhideWhenUsed="0"/>
+    <w:lsdException w:name="Colorful Shading Accent 2" w:semiHidden="0" w:uiPriority="71" w:unhideWhenUsed="0"/>
+    <w:lsdException w:name="Colorful List Accent 2" w:semiHidden="0" w:uiPriority="72" w:unhideWhenUsed="0"/>
+    <w:lsdException w:name="Colorful Grid Accent 2" w:semiHidden="0" w:uiPriority="73" w:unhideWhenUsed="0"/>
+    <w:lsdException w:name="Light Shading Accent 3" w:semiHidden="0" w:uiPriority="60" w:unhideWhenUsed="0"/>
+    <w:lsdException w:name="Light List Accent 3" w:semiHidden="0" w:uiPriority="61" w:unhideWhenUsed="0"/>
+    <w:lsdException w:name="Light Grid Accent 3" w:semiHidden="0" w:uiPriority="62" w:unhideWhenUsed="0"/>
+    <w:lsdException w:name="Medium Shading 1 Accent 3" w:semiHidden="0" w:uiPriority="63" w:unhideWhenUsed="0"/>
+    <w:lsdException w:name="Medium Shading 2 Accent 3" w:semiHidden="0" w:uiPriority="64" w:unhideWhenUsed="0"/>
+    <w:lsdException w:name="Medium List 1 Accent 3" w:semiHidden="0" w:uiPriority="65" w:unhideWhenUsed="0"/>
+    <w:lsdException w:name="Medium List 2 Accent 3" w:semiHidden="0" w:uiPriority="66" w:unhideWhenUsed="0"/>
+    <w:lsdException w:name="Medium Grid 1 Accent 3" w:semiHidden="0" w:uiPriority="67" w:unhideWhenUsed="0"/>
+    <w:lsdException w:name="Medium Grid 2 Accent 3" w:semiHidden="0" w:uiPriority="68" w:unhideWhenUsed="0"/>
+    <w:lsdException w:name="Medium Grid 3 Accent 3" w:semiHidden="0" w:uiPriority="69" w:unhideWhenUsed="0"/>
+    <w:lsdException w:name="Dark List Accent 3" w:semiHidden="0" w:uiPriority="70" w:unhideWhenUsed="0"/>
+    <w:lsdException w:name="Colorful Shading Accent 3" w:semiHidden="0" w:uiPriority="71" w:unhideWhenUsed="0"/>
+    <w:lsdException w:name="Colorful List Accent 3" w:semiHidden="0" w:uiPriority="72" w:unhideWhenUsed="0"/>
+    <w:lsdException w:name="Colorful Grid Accent 3" w:semiHidden="0" w:uiPriority="73" w:unhideWhenUsed="0"/>
+    <w:lsdException w:name="Light Shading Accent 4" w:semiHidden="0" w:uiPriority="60" w:unhideWhenUsed="0"/>
+    <w:lsdException w:name="Light List Accent 4" w:semiHidden="0" w:uiPriority="61" w:unhideWhenUsed="0"/>
+    <w:lsdException w:name="Light Grid Accent 4" w:semiHidden="0" w:uiPriority="62" w:unhideWhenUsed="0"/>
+    <w:lsdException w:name="Medium Shading 1 Accent 4" w:semiHidden="0" w:uiPriority="63" w:unhideWhenUsed="0"/>
+    <w:lsdException w:name="Medium Shading 2 Accent 4" w:semiHidden="0" w:uiPriority="64" w:unhideWhenUsed="0"/>
+    <w:lsdException w:name="Medium List 1 Accent 4" w:semiHidden="0" w:uiPriority="65" w:unhideWhenUsed="0"/>
+    <w:lsdException w:name="Medium List 2 Accent 4" w:semiHidden="0" w:uiPriority="66" w:unhideWhenUsed="0"/>
+    <w:lsdException w:name="Medium Grid 1 Accent 4" w:semiHidden="0" w:uiPriority="67" w:unhideWhenUsed="0"/>
+    <w:lsdException w:name="Medium Grid 2 Accent 4" w:semiHidden="0" w:uiPriority="68" w:unhideWhenUsed="0"/>
+    <w:lsdException w:name="Medium Grid 3 Accent 4" w:semiHidden="0" w:uiPriority="69" w:unhideWhenUsed="0"/>
+    <w:lsdException w:name="Dark List Accent 4" w:semiHidden="0" w:uiPriority="70" w:unhideWhenUsed="0"/>
+    <w:lsdException w:name="Colorful Shading Accent 4" w:semiHidden="0" w:uiPriority="71" w:unhideWhenUsed="0"/>
+    <w:lsdException w:name="Colorful List Accent 4" w:semiHidden="0" w:uiPriority="72" w:unhideWhenUsed="0"/>
+    <w:lsdException w:name="Colorful Grid Accent 4" w:semiHidden="0" w:uiPriority="73" w:unhideWhenUsed="0"/>
+    <w:lsdException w:name="Light Shading Accent 5" w:semiHidden="0" w:uiPriority="60" w:unhideWhenUsed="0"/>
+    <w:lsdException w:name="Light List Accent 5" w:semiHidden="0" w:uiPriority="61" w:unhideWhenUsed="0"/>
+    <w:lsdException w:name="Light Grid Accent 5" w:semiHidden="0" w:uiPriority="62" w:unhideWhenUsed="0"/>
+    <w:lsdException w:name="Medium Shading 1 Accent 5" w:semiHidden="0" w:uiPriority="63" w:unhideWhenUsed="0"/>
+    <w:lsdException w:name="Medium Shading 2 Accent 5" w:semiHidden="0" w:uiPriority="64" w:unhideWhenUsed="0"/>
+    <w:lsdException w:name="Medium List 1 Accent 5" w:semiHidden="0" w:uiPriority="65" w:unhideWhenUsed="0"/>
+    <w:lsdException w:name="Medium List 2 Accent 5" w:semiHidden="0" w:uiPriority="66" w:unhideWhenUsed="0"/>
+    <w:lsdException w:name="Medium Grid 1 Accent 5" w:semiHidden="0" w:uiPriority="67" w:unhideWhenUsed="0"/>
+    <w:lsdException w:name="Medium Grid 2 Accent 5" w:semiHidden="0" w:uiPriority="68" w:unhideWhenUsed="0"/>
+    <w:lsdException w:name="Medium Grid 3 Accent 5" w:semiHidden="0" w:uiPriority="69" w:unhideWhenUsed="0"/>
+    <w:lsdException w:name="Dark List Accent 5" w:semiHidden="0" w:uiPriority="70" w:unhideWhenUsed="0"/>
+    <w:lsdException w:name="Colorful Shading Accent 5" w:semiHidden="0" w:uiPriority="71" w:unhideWhenUsed="0"/>
+    <w:lsdException w:name="Colorful List Accent 5" w:semiHidden="0" w:uiPriority="72" w:unhideWhenUsed="0"/>
+    <w:lsdException w:name="Colorful Grid Accent 5" w:semiHidden="0" w:uiPriority="73" w:unhideWhenUsed="0"/>
+    <w:lsdException w:name="Light Shading Accent 6" w:semiHidden="0" w:uiPriority="60" w:unhideWhenUsed="0"/>
+    <w:lsdException w:name="Light List Accent 6" w:semiHidden="0" w:uiPriority="61" w:unhideWhenUsed="0"/>
+    <w:lsdException w:name="Light Grid Accent 6" w:semiHidden="0" w:uiPriority="62" w:unhideWhenUsed="0"/>
+    <w:lsdException w:name="Medium Shading 1 Accent 6" w:semiHidden="0" w:uiPriority="63" w:unhideWhenUsed="0"/>
+    <w:lsdException w:name="Medium Shading 2 Accent 6" w:semiHidden="0" w:uiPriority="64" w:unhideWhenUsed="0"/>
+    <w:lsdException w:name="Medium List 1 Accent 6" w:semiHidden="0" w:uiPriority="65" w:unhideWhenUsed="0"/>
+    <w:lsdException w:name="Medium List 2 Accent 6" w:semiHidden="0" w:uiPriority="66" w:unhideWhenUsed="0"/>
+    <w:lsdException w:name="Medium Grid 1 Accent 6" w:semiHidden="0" w:uiPriority="67" w:unhideWhenUsed="0"/>
+    <w:lsdException w:name="Medium Grid 2 Accent 6" w:semiHidden="0" w:uiPriority="68" w:unhideWhenUsed="0"/>
+    <w:lsdException w:name="Medium Grid 3 Accent 6" w:semiHidden="0" w:uiPriority="69" w:unhideWhenUsed="0"/>
+    <w:lsdException w:name="Dark List Accent 6" w:semiHidden="0" w:uiPriority="70" w:unhideWhenUsed="0"/>
+    <w:lsdException w:name="Colorful Shading Accent 6" w:semiHidden="0" w:uiPriority="71" w:unhideWhenUsed="0"/>
+    <w:lsdException w:name="Colorful List Accent 6" w:semiHidden="0" w:uiPriority="72" w:unhideWhenUsed="0"/>
+    <w:lsdException w:name="Colorful Grid Accent 6" w:semiHidden="0" w:uiPriority="73" w:unhideWhenUsed="0"/>
+    <w:lsdException w:name="Subtle Emphasis" w:semiHidden="0" w:uiPriority="19" w:unhideWhenUsed="0" w:qFormat="1"/>
+    <w:lsdException w:name="Intense Emphasis" w:semiHidden="0" w:uiPriority="21" w:unhideWhenUsed="0" w:qFormat="1"/>
+    <w:lsdException w:name="Subtle Reference" w:semiHidden="0" w:uiPriority="31" w:unhideWhenUsed="0" w:qFormat="1"/>
+    <w:lsdException w:name="Intense Reference" w:semiHidden="0" w:uiPriority="32" w:unhideWhenUsed="0" w:qFormat="1"/>
+    <w:lsdException w:name="Book Title" w:semiHidden="0" w:uiPriority="33" w:unhideWhenUsed="0" w:qFormat="1"/>
+    <w:lsdException w:name="Bibliography" w:uiPriority="37"/>
+    <w:lsdException w:name="TOC Heading" w:uiPriority="39" w:qFormat="1"/>
   </w:latentStyles>
   <w:style w:type="paragraph" w:default="1" w:styleId="Normal">
     <w:name w:val="Normal"/>
@@ -4416,7 +4619,7 @@
   <a:extraClrSchemeLst/>
   <a:extLst>
     <a:ext uri="{05A4C25C-085E-4340-85A3-A5531E510DB2}">
-      <thm15:themeFamily xmlns:thm15="http://schemas.microsoft.com/office/thememl/2012/main" name="Office Theme" id="{62F939B6-93AF-4DB8-9C6B-D6C7DFDC589F}" vid="{4A3C46E8-61CC-4603-A589-7422A47A8E4A}"/>
+      <thm15:themeFamily xmlns:thm15="http://schemas.microsoft.com/office/thememl/2012/main" xmlns="" name="Office Theme" id="{62F939B6-93AF-4DB8-9C6B-D6C7DFDC589F}" vid="{4A3C46E8-61CC-4603-A589-7422A47A8E4A}"/>
     </a:ext>
   </a:extLst>
 </a:theme>
@@ -4427,7 +4630,7 @@
 </file>
 
 <file path=customXml/itemProps1.xml><?xml version="1.0" encoding="utf-8"?>
-<ds:datastoreItem xmlns:ds="http://schemas.openxmlformats.org/officeDocument/2006/customXml" ds:itemID="{CE1907DF-AFD2-44B3-8A2E-F8B1CD257DB3}">
+<ds:datastoreItem xmlns:ds="http://schemas.openxmlformats.org/officeDocument/2006/customXml" ds:itemID="{79784F57-392D-4A98-9804-9384B71FCE9C}">
   <ds:schemaRefs>
     <ds:schemaRef ds:uri="http://schemas.openxmlformats.org/officeDocument/2006/bibliography"/>
   </ds:schemaRefs>

</xml_diff>

<commit_message>
added project docs template
</commit_message>
<xml_diff>
--- a/Doc/ENET_Project_Active_Learning_Group4.docx
+++ b/Doc/ENET_Project_Active_Learning_Group4.docx
@@ -1,6 +1,6 @@
 
 <file path=word/document.xml><?xml version="1.0" encoding="utf-8"?>
-<w:document xmlns:wpc="http://schemas.microsoft.com/office/word/2010/wordprocessingCanvas" xmlns:mc="http://schemas.openxmlformats.org/markup-compatibility/2006" xmlns:o="urn:schemas-microsoft-com:office:office" xmlns:r="http://schemas.openxmlformats.org/officeDocument/2006/relationships" xmlns:m="http://schemas.openxmlformats.org/officeDocument/2006/math" xmlns:v="urn:schemas-microsoft-com:vml" xmlns:wp14="http://schemas.microsoft.com/office/word/2010/wordprocessingDrawing" xmlns:wp="http://schemas.openxmlformats.org/drawingml/2006/wordprocessingDrawing" xmlns:w10="urn:schemas-microsoft-com:office:word" xmlns:w="http://schemas.openxmlformats.org/wordprocessingml/2006/main" xmlns:w14="http://schemas.microsoft.com/office/word/2010/wordml" xmlns:wpg="http://schemas.microsoft.com/office/word/2010/wordprocessingGroup" xmlns:wpi="http://schemas.microsoft.com/office/word/2010/wordprocessingInk" xmlns:wne="http://schemas.microsoft.com/office/word/2006/wordml" xmlns:wps="http://schemas.microsoft.com/office/word/2010/wordprocessingShape" mc:Ignorable="w14 wp14">
+<w:document xmlns:wpc="http://schemas.microsoft.com/office/word/2010/wordprocessingCanvas" xmlns:cx="http://schemas.microsoft.com/office/drawing/2014/chartex" xmlns:cx1="http://schemas.microsoft.com/office/drawing/2015/9/8/chartex" xmlns:cx2="http://schemas.microsoft.com/office/drawing/2015/10/21/chartex" xmlns:mc="http://schemas.openxmlformats.org/markup-compatibility/2006" xmlns:o="urn:schemas-microsoft-com:office:office" xmlns:r="http://schemas.openxmlformats.org/officeDocument/2006/relationships" xmlns:m="http://schemas.openxmlformats.org/officeDocument/2006/math" xmlns:v="urn:schemas-microsoft-com:vml" xmlns:wp14="http://schemas.microsoft.com/office/word/2010/wordprocessingDrawing" xmlns:wp="http://schemas.openxmlformats.org/drawingml/2006/wordprocessingDrawing" xmlns:w10="urn:schemas-microsoft-com:office:word" xmlns:w="http://schemas.openxmlformats.org/wordprocessingml/2006/main" xmlns:w14="http://schemas.microsoft.com/office/word/2010/wordml" xmlns:w15="http://schemas.microsoft.com/office/word/2012/wordml" xmlns:w16se="http://schemas.microsoft.com/office/word/2015/wordml/symex" xmlns:wpg="http://schemas.microsoft.com/office/word/2010/wordprocessingGroup" xmlns:wpi="http://schemas.microsoft.com/office/word/2010/wordprocessingInk" xmlns:wne="http://schemas.microsoft.com/office/word/2006/wordml" xmlns:wps="http://schemas.microsoft.com/office/word/2010/wordprocessingShape" mc:Ignorable="w14 w15 w16se wp14">
   <w:body>
     <w:p>
       <w:pPr>
@@ -250,18 +250,8 @@
                 <w:sz w:val="22"/>
                 <w:szCs w:val="22"/>
               </w:rPr>
-              <w:t xml:space="preserve">Koo Sheng </w:t>
-            </w:r>
-            <w:proofErr w:type="spellStart"/>
-            <w:r>
-              <w:rPr>
-                <w:color w:val="000000"/>
-                <w:sz w:val="22"/>
-                <w:szCs w:val="22"/>
-              </w:rPr>
-              <w:t>Kiat</w:t>
-            </w:r>
-            <w:proofErr w:type="spellEnd"/>
+              <w:t>Koo Sheng Kiat</w:t>
+            </w:r>
           </w:p>
         </w:tc>
         <w:tc>
@@ -345,18 +335,8 @@
                 <w:sz w:val="22"/>
                 <w:szCs w:val="22"/>
               </w:rPr>
-              <w:t xml:space="preserve">Gong </w:t>
-            </w:r>
-            <w:proofErr w:type="spellStart"/>
-            <w:r>
-              <w:rPr>
-                <w:color w:val="000000"/>
-                <w:sz w:val="22"/>
-                <w:szCs w:val="22"/>
-              </w:rPr>
-              <w:t>ShengLiang</w:t>
-            </w:r>
-            <w:proofErr w:type="spellEnd"/>
+              <w:t>Gong ShengLiang</w:t>
+            </w:r>
           </w:p>
         </w:tc>
         <w:tc>
@@ -440,18 +420,8 @@
                 <w:sz w:val="22"/>
                 <w:szCs w:val="22"/>
               </w:rPr>
-              <w:t xml:space="preserve">CHENG </w:t>
-            </w:r>
-            <w:proofErr w:type="spellStart"/>
-            <w:r>
-              <w:rPr>
-                <w:color w:val="000000"/>
-                <w:sz w:val="22"/>
-                <w:szCs w:val="22"/>
-              </w:rPr>
-              <w:t>Hao</w:t>
-            </w:r>
-            <w:proofErr w:type="spellEnd"/>
+              <w:t>CHENG Hao</w:t>
+            </w:r>
           </w:p>
         </w:tc>
         <w:tc>
@@ -852,9 +822,9 @@
           <w:lang w:val="en-US"/>
         </w:rPr>
         <w:sectPr>
-          <w:headerReference w:type="default" r:id="rId9"/>
-          <w:footerReference w:type="even" r:id="rId10"/>
-          <w:footerReference w:type="default" r:id="rId11"/>
+          <w:headerReference w:type="default" r:id="rId8"/>
+          <w:footerReference w:type="even" r:id="rId9"/>
+          <w:footerReference w:type="default" r:id="rId10"/>
           <w:pgSz w:w="11900" w:h="16840"/>
           <w:pgMar w:top="1440" w:right="1440" w:bottom="1440" w:left="1440" w:header="708" w:footer="708" w:gutter="0"/>
           <w:cols w:space="708"/>
@@ -1797,7 +1767,6 @@
           </w:tcPr>
           <w:p>
             <w:r>
-              <w:lastRenderedPageBreak/>
               <w:t>Admin manage course</w:t>
             </w:r>
           </w:p>
@@ -2613,46 +2582,14 @@
           <w:b/>
           <w:lang w:val="en-US"/>
         </w:rPr>
-        <w:t xml:space="preserve"> </w:t>
+        <w:t xml:space="preserve"> signalR, MVC, </w:t>
       </w:r>
-      <w:proofErr w:type="spellStart"/>
       <w:r>
         <w:rPr>
           <w:b/>
           <w:lang w:val="en-US"/>
         </w:rPr>
-        <w:t>signalR</w:t>
-      </w:r>
-      <w:proofErr w:type="spellEnd"/>
-      <w:r>
-        <w:rPr>
-          <w:b/>
-          <w:lang w:val="en-US"/>
-        </w:rPr>
-        <w:t xml:space="preserve">, MVC, </w:t>
-      </w:r>
-      <w:r>
-        <w:rPr>
-          <w:b/>
-          <w:lang w:val="en-US"/>
-        </w:rPr>
-        <w:t xml:space="preserve">entity framework, bootstrap, </w:t>
-      </w:r>
-      <w:proofErr w:type="spellStart"/>
-      <w:r>
-        <w:rPr>
-          <w:b/>
-          <w:lang w:val="en-US"/>
-        </w:rPr>
-        <w:t>jquery</w:t>
-      </w:r>
-      <w:proofErr w:type="spellEnd"/>
-      <w:r>
-        <w:rPr>
-          <w:b/>
-          <w:lang w:val="en-US"/>
-        </w:rPr>
-        <w:t xml:space="preserve">, repository pattern. </w:t>
+        <w:t xml:space="preserve">entity framework, bootstrap, jquery, repository pattern. </w:t>
       </w:r>
       <w:r>
         <w:rPr>
@@ -2692,8 +2629,10 @@
         </w:numPr>
       </w:pPr>
       <w:r>
-        <w:t>Every quiz will have 2 – 4 options, student is to choose only one</w:t>
+        <w:t>There is only one active quiz for one course at one time</w:t>
       </w:r>
+      <w:bookmarkStart w:id="0" w:name="_GoBack"/>
+      <w:bookmarkEnd w:id="0"/>
     </w:p>
     <w:p>
       <w:pPr>
@@ -2713,8 +2652,6 @@
           <w:b/>
         </w:rPr>
       </w:pPr>
-      <w:bookmarkStart w:id="0" w:name="_GoBack"/>
-      <w:bookmarkEnd w:id="0"/>
     </w:p>
     <w:sectPr>
       <w:type w:val="continuous"/>
@@ -2728,7 +2665,7 @@
 </file>
 
 <file path=word/endnotes.xml><?xml version="1.0" encoding="utf-8"?>
-<w:endnotes xmlns:wpc="http://schemas.microsoft.com/office/word/2010/wordprocessingCanvas" xmlns:mc="http://schemas.openxmlformats.org/markup-compatibility/2006" xmlns:o="urn:schemas-microsoft-com:office:office" xmlns:r="http://schemas.openxmlformats.org/officeDocument/2006/relationships" xmlns:m="http://schemas.openxmlformats.org/officeDocument/2006/math" xmlns:v="urn:schemas-microsoft-com:vml" xmlns:wp14="http://schemas.microsoft.com/office/word/2010/wordprocessingDrawing" xmlns:wp="http://schemas.openxmlformats.org/drawingml/2006/wordprocessingDrawing" xmlns:w10="urn:schemas-microsoft-com:office:word" xmlns:w="http://schemas.openxmlformats.org/wordprocessingml/2006/main" xmlns:w14="http://schemas.microsoft.com/office/word/2010/wordml" xmlns:wpg="http://schemas.microsoft.com/office/word/2010/wordprocessingGroup" xmlns:wpi="http://schemas.microsoft.com/office/word/2010/wordprocessingInk" xmlns:wne="http://schemas.microsoft.com/office/word/2006/wordml" xmlns:wps="http://schemas.microsoft.com/office/word/2010/wordprocessingShape" mc:Ignorable="w14 wp14">
+<w:endnotes xmlns:wpc="http://schemas.microsoft.com/office/word/2010/wordprocessingCanvas" xmlns:cx="http://schemas.microsoft.com/office/drawing/2014/chartex" xmlns:cx1="http://schemas.microsoft.com/office/drawing/2015/9/8/chartex" xmlns:cx2="http://schemas.microsoft.com/office/drawing/2015/10/21/chartex" xmlns:mc="http://schemas.openxmlformats.org/markup-compatibility/2006" xmlns:o="urn:schemas-microsoft-com:office:office" xmlns:r="http://schemas.openxmlformats.org/officeDocument/2006/relationships" xmlns:m="http://schemas.openxmlformats.org/officeDocument/2006/math" xmlns:v="urn:schemas-microsoft-com:vml" xmlns:wp14="http://schemas.microsoft.com/office/word/2010/wordprocessingDrawing" xmlns:wp="http://schemas.openxmlformats.org/drawingml/2006/wordprocessingDrawing" xmlns:w10="urn:schemas-microsoft-com:office:word" xmlns:w="http://schemas.openxmlformats.org/wordprocessingml/2006/main" xmlns:w14="http://schemas.microsoft.com/office/word/2010/wordml" xmlns:w15="http://schemas.microsoft.com/office/word/2012/wordml" xmlns:w16se="http://schemas.microsoft.com/office/word/2015/wordml/symex" xmlns:wpg="http://schemas.microsoft.com/office/word/2010/wordprocessingGroup" xmlns:wpi="http://schemas.microsoft.com/office/word/2010/wordprocessingInk" xmlns:wne="http://schemas.microsoft.com/office/word/2006/wordml" xmlns:wps="http://schemas.microsoft.com/office/word/2010/wordprocessingShape" mc:Ignorable="w14 w15 w16se wp14">
   <w:endnote w:type="separator" w:id="-1">
     <w:p>
       <w:r>
@@ -2747,7 +2684,7 @@
 </file>
 
 <file path=word/footer1.xml><?xml version="1.0" encoding="utf-8"?>
-<w:ftr xmlns:wpc="http://schemas.microsoft.com/office/word/2010/wordprocessingCanvas" xmlns:mc="http://schemas.openxmlformats.org/markup-compatibility/2006" xmlns:o="urn:schemas-microsoft-com:office:office" xmlns:r="http://schemas.openxmlformats.org/officeDocument/2006/relationships" xmlns:m="http://schemas.openxmlformats.org/officeDocument/2006/math" xmlns:v="urn:schemas-microsoft-com:vml" xmlns:wp14="http://schemas.microsoft.com/office/word/2010/wordprocessingDrawing" xmlns:wp="http://schemas.openxmlformats.org/drawingml/2006/wordprocessingDrawing" xmlns:w10="urn:schemas-microsoft-com:office:word" xmlns:w="http://schemas.openxmlformats.org/wordprocessingml/2006/main" xmlns:w14="http://schemas.microsoft.com/office/word/2010/wordml" xmlns:wpg="http://schemas.microsoft.com/office/word/2010/wordprocessingGroup" xmlns:wpi="http://schemas.microsoft.com/office/word/2010/wordprocessingInk" xmlns:wne="http://schemas.microsoft.com/office/word/2006/wordml" xmlns:wps="http://schemas.microsoft.com/office/word/2010/wordprocessingShape" mc:Ignorable="w14 wp14">
+<w:ftr xmlns:wpc="http://schemas.microsoft.com/office/word/2010/wordprocessingCanvas" xmlns:cx="http://schemas.microsoft.com/office/drawing/2014/chartex" xmlns:cx1="http://schemas.microsoft.com/office/drawing/2015/9/8/chartex" xmlns:cx2="http://schemas.microsoft.com/office/drawing/2015/10/21/chartex" xmlns:mc="http://schemas.openxmlformats.org/markup-compatibility/2006" xmlns:o="urn:schemas-microsoft-com:office:office" xmlns:r="http://schemas.openxmlformats.org/officeDocument/2006/relationships" xmlns:m="http://schemas.openxmlformats.org/officeDocument/2006/math" xmlns:v="urn:schemas-microsoft-com:vml" xmlns:wp14="http://schemas.microsoft.com/office/word/2010/wordprocessingDrawing" xmlns:wp="http://schemas.openxmlformats.org/drawingml/2006/wordprocessingDrawing" xmlns:w10="urn:schemas-microsoft-com:office:word" xmlns:w="http://schemas.openxmlformats.org/wordprocessingml/2006/main" xmlns:w14="http://schemas.microsoft.com/office/word/2010/wordml" xmlns:w15="http://schemas.microsoft.com/office/word/2012/wordml" xmlns:w16se="http://schemas.microsoft.com/office/word/2015/wordml/symex" xmlns:wpg="http://schemas.microsoft.com/office/word/2010/wordprocessingGroup" xmlns:wpi="http://schemas.microsoft.com/office/word/2010/wordprocessingInk" xmlns:wne="http://schemas.microsoft.com/office/word/2006/wordml" xmlns:wps="http://schemas.microsoft.com/office/word/2010/wordprocessingShape" mc:Ignorable="w14 w15 w16se wp14">
   <w:p>
     <w:pPr>
       <w:pStyle w:val="Footer"/>
@@ -2785,7 +2722,7 @@
 </file>
 
 <file path=word/footer2.xml><?xml version="1.0" encoding="utf-8"?>
-<w:ftr xmlns:wpc="http://schemas.microsoft.com/office/word/2010/wordprocessingCanvas" xmlns:mc="http://schemas.openxmlformats.org/markup-compatibility/2006" xmlns:o="urn:schemas-microsoft-com:office:office" xmlns:r="http://schemas.openxmlformats.org/officeDocument/2006/relationships" xmlns:m="http://schemas.openxmlformats.org/officeDocument/2006/math" xmlns:v="urn:schemas-microsoft-com:vml" xmlns:wp14="http://schemas.microsoft.com/office/word/2010/wordprocessingDrawing" xmlns:wp="http://schemas.openxmlformats.org/drawingml/2006/wordprocessingDrawing" xmlns:w10="urn:schemas-microsoft-com:office:word" xmlns:w="http://schemas.openxmlformats.org/wordprocessingml/2006/main" xmlns:w14="http://schemas.microsoft.com/office/word/2010/wordml" xmlns:wpg="http://schemas.microsoft.com/office/word/2010/wordprocessingGroup" xmlns:wpi="http://schemas.microsoft.com/office/word/2010/wordprocessingInk" xmlns:wne="http://schemas.microsoft.com/office/word/2006/wordml" xmlns:wps="http://schemas.microsoft.com/office/word/2010/wordprocessingShape" mc:Ignorable="w14 wp14">
+<w:ftr xmlns:wpc="http://schemas.microsoft.com/office/word/2010/wordprocessingCanvas" xmlns:cx="http://schemas.microsoft.com/office/drawing/2014/chartex" xmlns:cx1="http://schemas.microsoft.com/office/drawing/2015/9/8/chartex" xmlns:cx2="http://schemas.microsoft.com/office/drawing/2015/10/21/chartex" xmlns:mc="http://schemas.openxmlformats.org/markup-compatibility/2006" xmlns:o="urn:schemas-microsoft-com:office:office" xmlns:r="http://schemas.openxmlformats.org/officeDocument/2006/relationships" xmlns:m="http://schemas.openxmlformats.org/officeDocument/2006/math" xmlns:v="urn:schemas-microsoft-com:vml" xmlns:wp14="http://schemas.microsoft.com/office/word/2010/wordprocessingDrawing" xmlns:wp="http://schemas.openxmlformats.org/drawingml/2006/wordprocessingDrawing" xmlns:w10="urn:schemas-microsoft-com:office:word" xmlns:w="http://schemas.openxmlformats.org/wordprocessingml/2006/main" xmlns:w14="http://schemas.microsoft.com/office/word/2010/wordml" xmlns:w15="http://schemas.microsoft.com/office/word/2012/wordml" xmlns:w16se="http://schemas.microsoft.com/office/word/2015/wordml/symex" xmlns:wpg="http://schemas.microsoft.com/office/word/2010/wordprocessingGroup" xmlns:wpi="http://schemas.microsoft.com/office/word/2010/wordprocessingInk" xmlns:wne="http://schemas.microsoft.com/office/word/2006/wordml" xmlns:wps="http://schemas.microsoft.com/office/word/2010/wordprocessingShape" mc:Ignorable="w14 w15 w16se wp14">
   <w:p>
     <w:pPr>
       <w:pStyle w:val="Footer"/>
@@ -2817,7 +2754,7 @@
         <w:rStyle w:val="PageNumber"/>
         <w:noProof/>
       </w:rPr>
-      <w:t>6</w:t>
+      <w:t>5</w:t>
     </w:r>
     <w:r>
       <w:rPr>
@@ -2836,7 +2773,7 @@
 </file>
 
 <file path=word/footnotes.xml><?xml version="1.0" encoding="utf-8"?>
-<w:footnotes xmlns:wpc="http://schemas.microsoft.com/office/word/2010/wordprocessingCanvas" xmlns:mc="http://schemas.openxmlformats.org/markup-compatibility/2006" xmlns:o="urn:schemas-microsoft-com:office:office" xmlns:r="http://schemas.openxmlformats.org/officeDocument/2006/relationships" xmlns:m="http://schemas.openxmlformats.org/officeDocument/2006/math" xmlns:v="urn:schemas-microsoft-com:vml" xmlns:wp14="http://schemas.microsoft.com/office/word/2010/wordprocessingDrawing" xmlns:wp="http://schemas.openxmlformats.org/drawingml/2006/wordprocessingDrawing" xmlns:w10="urn:schemas-microsoft-com:office:word" xmlns:w="http://schemas.openxmlformats.org/wordprocessingml/2006/main" xmlns:w14="http://schemas.microsoft.com/office/word/2010/wordml" xmlns:wpg="http://schemas.microsoft.com/office/word/2010/wordprocessingGroup" xmlns:wpi="http://schemas.microsoft.com/office/word/2010/wordprocessingInk" xmlns:wne="http://schemas.microsoft.com/office/word/2006/wordml" xmlns:wps="http://schemas.microsoft.com/office/word/2010/wordprocessingShape" mc:Ignorable="w14 wp14">
+<w:footnotes xmlns:wpc="http://schemas.microsoft.com/office/word/2010/wordprocessingCanvas" xmlns:cx="http://schemas.microsoft.com/office/drawing/2014/chartex" xmlns:cx1="http://schemas.microsoft.com/office/drawing/2015/9/8/chartex" xmlns:cx2="http://schemas.microsoft.com/office/drawing/2015/10/21/chartex" xmlns:mc="http://schemas.openxmlformats.org/markup-compatibility/2006" xmlns:o="urn:schemas-microsoft-com:office:office" xmlns:r="http://schemas.openxmlformats.org/officeDocument/2006/relationships" xmlns:m="http://schemas.openxmlformats.org/officeDocument/2006/math" xmlns:v="urn:schemas-microsoft-com:vml" xmlns:wp14="http://schemas.microsoft.com/office/word/2010/wordprocessingDrawing" xmlns:wp="http://schemas.openxmlformats.org/drawingml/2006/wordprocessingDrawing" xmlns:w10="urn:schemas-microsoft-com:office:word" xmlns:w="http://schemas.openxmlformats.org/wordprocessingml/2006/main" xmlns:w14="http://schemas.microsoft.com/office/word/2010/wordml" xmlns:w15="http://schemas.microsoft.com/office/word/2012/wordml" xmlns:w16se="http://schemas.microsoft.com/office/word/2015/wordml/symex" xmlns:wpg="http://schemas.microsoft.com/office/word/2010/wordprocessingGroup" xmlns:wpi="http://schemas.microsoft.com/office/word/2010/wordprocessingInk" xmlns:wne="http://schemas.microsoft.com/office/word/2006/wordml" xmlns:wps="http://schemas.microsoft.com/office/word/2010/wordprocessingShape" mc:Ignorable="w14 w15 w16se wp14">
   <w:footnote w:type="separator" w:id="-1">
     <w:p>
       <w:r>
@@ -2855,7 +2792,7 @@
 </file>
 
 <file path=word/header1.xml><?xml version="1.0" encoding="utf-8"?>
-<w:hdr xmlns:wpc="http://schemas.microsoft.com/office/word/2010/wordprocessingCanvas" xmlns:mc="http://schemas.openxmlformats.org/markup-compatibility/2006" xmlns:o="urn:schemas-microsoft-com:office:office" xmlns:r="http://schemas.openxmlformats.org/officeDocument/2006/relationships" xmlns:m="http://schemas.openxmlformats.org/officeDocument/2006/math" xmlns:v="urn:schemas-microsoft-com:vml" xmlns:wp14="http://schemas.microsoft.com/office/word/2010/wordprocessingDrawing" xmlns:wp="http://schemas.openxmlformats.org/drawingml/2006/wordprocessingDrawing" xmlns:w10="urn:schemas-microsoft-com:office:word" xmlns:w="http://schemas.openxmlformats.org/wordprocessingml/2006/main" xmlns:w14="http://schemas.microsoft.com/office/word/2010/wordml" xmlns:wpg="http://schemas.microsoft.com/office/word/2010/wordprocessingGroup" xmlns:wpi="http://schemas.microsoft.com/office/word/2010/wordprocessingInk" xmlns:wne="http://schemas.microsoft.com/office/word/2006/wordml" xmlns:wps="http://schemas.microsoft.com/office/word/2010/wordprocessingShape" mc:Ignorable="w14 wp14">
+<w:hdr xmlns:wpc="http://schemas.microsoft.com/office/word/2010/wordprocessingCanvas" xmlns:cx="http://schemas.microsoft.com/office/drawing/2014/chartex" xmlns:cx1="http://schemas.microsoft.com/office/drawing/2015/9/8/chartex" xmlns:cx2="http://schemas.microsoft.com/office/drawing/2015/10/21/chartex" xmlns:mc="http://schemas.openxmlformats.org/markup-compatibility/2006" xmlns:o="urn:schemas-microsoft-com:office:office" xmlns:r="http://schemas.openxmlformats.org/officeDocument/2006/relationships" xmlns:m="http://schemas.openxmlformats.org/officeDocument/2006/math" xmlns:v="urn:schemas-microsoft-com:vml" xmlns:wp14="http://schemas.microsoft.com/office/word/2010/wordprocessingDrawing" xmlns:wp="http://schemas.openxmlformats.org/drawingml/2006/wordprocessingDrawing" xmlns:w10="urn:schemas-microsoft-com:office:word" xmlns:w="http://schemas.openxmlformats.org/wordprocessingml/2006/main" xmlns:w14="http://schemas.microsoft.com/office/word/2010/wordml" xmlns:w15="http://schemas.microsoft.com/office/word/2012/wordml" xmlns:w16se="http://schemas.microsoft.com/office/word/2015/wordml/symex" xmlns:wpg="http://schemas.microsoft.com/office/word/2010/wordprocessingGroup" xmlns:wpi="http://schemas.microsoft.com/office/word/2010/wordprocessingInk" xmlns:wne="http://schemas.microsoft.com/office/word/2006/wordml" xmlns:wps="http://schemas.microsoft.com/office/word/2010/wordprocessingShape" mc:Ignorable="w14 w15 w16se wp14">
   <w:p>
     <w:pPr>
       <w:pStyle w:val="Header"/>
@@ -2883,8 +2820,8 @@
 </file>
 
 <file path=word/numbering.xml><?xml version="1.0" encoding="utf-8"?>
-<w:numbering xmlns:wpc="http://schemas.microsoft.com/office/word/2010/wordprocessingCanvas" xmlns:mc="http://schemas.openxmlformats.org/markup-compatibility/2006" xmlns:o="urn:schemas-microsoft-com:office:office" xmlns:r="http://schemas.openxmlformats.org/officeDocument/2006/relationships" xmlns:m="http://schemas.openxmlformats.org/officeDocument/2006/math" xmlns:v="urn:schemas-microsoft-com:vml" xmlns:wp14="http://schemas.microsoft.com/office/word/2010/wordprocessingDrawing" xmlns:wp="http://schemas.openxmlformats.org/drawingml/2006/wordprocessingDrawing" xmlns:w10="urn:schemas-microsoft-com:office:word" xmlns:w="http://schemas.openxmlformats.org/wordprocessingml/2006/main" xmlns:w14="http://schemas.microsoft.com/office/word/2010/wordml" xmlns:wpg="http://schemas.microsoft.com/office/word/2010/wordprocessingGroup" xmlns:wpi="http://schemas.microsoft.com/office/word/2010/wordprocessingInk" xmlns:wne="http://schemas.microsoft.com/office/word/2006/wordml" xmlns:wps="http://schemas.microsoft.com/office/word/2010/wordprocessingShape" mc:Ignorable="w14 wp14">
-  <w:abstractNum w:abstractNumId="0">
+<w:numbering xmlns:wpc="http://schemas.microsoft.com/office/word/2010/wordprocessingCanvas" xmlns:cx="http://schemas.microsoft.com/office/drawing/2014/chartex" xmlns:cx1="http://schemas.microsoft.com/office/drawing/2015/9/8/chartex" xmlns:cx2="http://schemas.microsoft.com/office/drawing/2015/10/21/chartex" xmlns:mc="http://schemas.openxmlformats.org/markup-compatibility/2006" xmlns:o="urn:schemas-microsoft-com:office:office" xmlns:r="http://schemas.openxmlformats.org/officeDocument/2006/relationships" xmlns:m="http://schemas.openxmlformats.org/officeDocument/2006/math" xmlns:v="urn:schemas-microsoft-com:vml" xmlns:wp14="http://schemas.microsoft.com/office/word/2010/wordprocessingDrawing" xmlns:wp="http://schemas.openxmlformats.org/drawingml/2006/wordprocessingDrawing" xmlns:w10="urn:schemas-microsoft-com:office:word" xmlns:w="http://schemas.openxmlformats.org/wordprocessingml/2006/main" xmlns:w14="http://schemas.microsoft.com/office/word/2010/wordml" xmlns:w15="http://schemas.microsoft.com/office/word/2012/wordml" xmlns:w16se="http://schemas.microsoft.com/office/word/2015/wordml/symex" xmlns:wpg="http://schemas.microsoft.com/office/word/2010/wordprocessingGroup" xmlns:wpi="http://schemas.microsoft.com/office/word/2010/wordprocessingInk" xmlns:wne="http://schemas.microsoft.com/office/word/2006/wordml" xmlns:wps="http://schemas.microsoft.com/office/word/2010/wordprocessingShape" mc:Ignorable="w14 w15 w16se wp14">
+  <w:abstractNum w:abstractNumId="0" w15:restartNumberingAfterBreak="0">
     <w:nsid w:val="02842FF5"/>
     <w:multiLevelType w:val="hybridMultilevel"/>
     <w:tmpl w:val="A664E24C"/>
@@ -3024,7 +2961,7 @@
       </w:rPr>
     </w:lvl>
   </w:abstractNum>
-  <w:abstractNum w:abstractNumId="1">
+  <w:abstractNum w:abstractNumId="1" w15:restartNumberingAfterBreak="0">
     <w:nsid w:val="102D478E"/>
     <w:multiLevelType w:val="hybridMultilevel"/>
     <w:tmpl w:val="20BA0992"/>
@@ -3113,7 +3050,7 @@
       </w:pPr>
     </w:lvl>
   </w:abstractNum>
-  <w:abstractNum w:abstractNumId="2">
+  <w:abstractNum w:abstractNumId="2" w15:restartNumberingAfterBreak="0">
     <w:nsid w:val="12376E20"/>
     <w:multiLevelType w:val="hybridMultilevel"/>
     <w:tmpl w:val="7A34B4D4"/>
@@ -3202,7 +3139,7 @@
       </w:pPr>
     </w:lvl>
   </w:abstractNum>
-  <w:abstractNum w:abstractNumId="3">
+  <w:abstractNum w:abstractNumId="3" w15:restartNumberingAfterBreak="0">
     <w:nsid w:val="30D75B87"/>
     <w:multiLevelType w:val="hybridMultilevel"/>
     <w:tmpl w:val="595CA2EA"/>
@@ -3291,7 +3228,7 @@
       </w:pPr>
     </w:lvl>
   </w:abstractNum>
-  <w:abstractNum w:abstractNumId="4">
+  <w:abstractNum w:abstractNumId="4" w15:restartNumberingAfterBreak="0">
     <w:nsid w:val="54283BCC"/>
     <w:multiLevelType w:val="hybridMultilevel"/>
     <w:tmpl w:val="4CBA113A"/>
@@ -3380,7 +3317,7 @@
       </w:pPr>
     </w:lvl>
   </w:abstractNum>
-  <w:abstractNum w:abstractNumId="5">
+  <w:abstractNum w:abstractNumId="5" w15:restartNumberingAfterBreak="0">
     <w:nsid w:val="62BD3CC3"/>
     <w:multiLevelType w:val="hybridMultilevel"/>
     <w:tmpl w:val="C7E40ED2"/>
@@ -3469,7 +3406,7 @@
       </w:pPr>
     </w:lvl>
   </w:abstractNum>
-  <w:abstractNum w:abstractNumId="6">
+  <w:abstractNum w:abstractNumId="6" w15:restartNumberingAfterBreak="0">
     <w:nsid w:val="747912BC"/>
     <w:multiLevelType w:val="hybridMultilevel"/>
     <w:tmpl w:val="6AD28012"/>
@@ -3558,7 +3495,7 @@
       </w:pPr>
     </w:lvl>
   </w:abstractNum>
-  <w:abstractNum w:abstractNumId="7">
+  <w:abstractNum w:abstractNumId="7" w15:restartNumberingAfterBreak="0">
     <w:nsid w:val="78965D61"/>
     <w:multiLevelType w:val="hybridMultilevel"/>
     <w:tmpl w:val="DC80DCCA"/>
@@ -3647,7 +3584,7 @@
       </w:pPr>
     </w:lvl>
   </w:abstractNum>
-  <w:abstractNum w:abstractNumId="8">
+  <w:abstractNum w:abstractNumId="8" w15:restartNumberingAfterBreak="0">
     <w:nsid w:val="7FB62CE0"/>
     <w:multiLevelType w:val="hybridMultilevel"/>
     <w:tmpl w:val="4CBA113A"/>
@@ -3767,7 +3704,7 @@
 </file>
 
 <file path=word/styles.xml><?xml version="1.0" encoding="utf-8"?>
-<w:styles xmlns:mc="http://schemas.openxmlformats.org/markup-compatibility/2006" xmlns:r="http://schemas.openxmlformats.org/officeDocument/2006/relationships" xmlns:w="http://schemas.openxmlformats.org/wordprocessingml/2006/main" xmlns:w14="http://schemas.microsoft.com/office/word/2010/wordml" mc:Ignorable="w14">
+<w:styles xmlns:mc="http://schemas.openxmlformats.org/markup-compatibility/2006" xmlns:r="http://schemas.openxmlformats.org/officeDocument/2006/relationships" xmlns:w="http://schemas.openxmlformats.org/wordprocessingml/2006/main" xmlns:w14="http://schemas.microsoft.com/office/word/2010/wordml" xmlns:w15="http://schemas.microsoft.com/office/word/2012/wordml" xmlns:w16se="http://schemas.microsoft.com/office/word/2015/wordml/symex" mc:Ignorable="w14 w15 w16se">
   <w:docDefaults>
     <w:rPrDefault>
       <w:rPr>
@@ -3779,444 +3716,379 @@
     </w:rPrDefault>
     <w:pPrDefault/>
   </w:docDefaults>
-  <w:latentStyles w:defLockedState="0" w:defUIPriority="99" w:defSemiHidden="1" w:defUnhideWhenUsed="1" w:defQFormat="0" w:count="267">
-    <w:lsdException w:name="Normal" w:semiHidden="0" w:uiPriority="0" w:unhideWhenUsed="0" w:qFormat="1"/>
-    <w:lsdException w:name="heading 1" w:semiHidden="0" w:uiPriority="9" w:unhideWhenUsed="0" w:qFormat="1"/>
-    <w:lsdException w:name="heading 2" w:uiPriority="9" w:qFormat="1"/>
-    <w:lsdException w:name="heading 3" w:uiPriority="9" w:qFormat="1"/>
-    <w:lsdException w:name="heading 4" w:uiPriority="9" w:qFormat="1"/>
-    <w:lsdException w:name="heading 5" w:uiPriority="9" w:qFormat="1"/>
-    <w:lsdException w:name="heading 6" w:uiPriority="9" w:qFormat="1"/>
-    <w:lsdException w:name="heading 7" w:uiPriority="9" w:qFormat="1"/>
-    <w:lsdException w:name="heading 8" w:uiPriority="9" w:qFormat="1"/>
-    <w:lsdException w:name="heading 9" w:uiPriority="9" w:qFormat="1"/>
-    <w:lsdException w:name="toc 1" w:uiPriority="39"/>
-    <w:lsdException w:name="toc 2" w:uiPriority="39"/>
-    <w:lsdException w:name="toc 3" w:uiPriority="39"/>
-    <w:lsdException w:name="toc 4" w:uiPriority="39"/>
-    <w:lsdException w:name="toc 5" w:uiPriority="39"/>
-    <w:lsdException w:name="toc 6" w:uiPriority="39"/>
-    <w:lsdException w:name="toc 7" w:uiPriority="39"/>
-    <w:lsdException w:name="toc 8" w:uiPriority="39"/>
-    <w:lsdException w:name="toc 9" w:uiPriority="39"/>
-    <w:lsdException w:name="caption" w:uiPriority="35" w:qFormat="1"/>
-    <w:lsdException w:name="Title" w:semiHidden="0" w:uiPriority="10" w:unhideWhenUsed="0" w:qFormat="1"/>
-    <w:lsdException w:name="Default Paragraph Font" w:uiPriority="1"/>
-    <w:lsdException w:name="Body Text" w:uiPriority="0"/>
-    <w:lsdException w:name="Subtitle" w:semiHidden="0" w:uiPriority="11" w:unhideWhenUsed="0" w:qFormat="1"/>
-    <w:lsdException w:name="Strong" w:semiHidden="0" w:uiPriority="22" w:unhideWhenUsed="0" w:qFormat="1"/>
-    <w:lsdException w:name="Emphasis" w:semiHidden="0" w:uiPriority="20" w:unhideWhenUsed="0" w:qFormat="1"/>
-    <w:lsdException w:name="Table Grid" w:semiHidden="0" w:uiPriority="39" w:unhideWhenUsed="0"/>
-    <w:lsdException w:name="Placeholder Text" w:unhideWhenUsed="0"/>
-    <w:lsdException w:name="No Spacing" w:semiHidden="0" w:uiPriority="1" w:unhideWhenUsed="0" w:qFormat="1"/>
-    <w:lsdException w:name="Light Shading" w:semiHidden="0" w:uiPriority="60" w:unhideWhenUsed="0"/>
-    <w:lsdException w:name="Light List" w:semiHidden="0" w:uiPriority="61" w:unhideWhenUsed="0"/>
-    <w:lsdException w:name="Light Grid" w:semiHidden="0" w:uiPriority="62" w:unhideWhenUsed="0"/>
-    <w:lsdException w:name="Medium Shading 1" w:semiHidden="0" w:uiPriority="63" w:unhideWhenUsed="0"/>
-    <w:lsdException w:name="Medium Shading 2" w:semiHidden="0" w:uiPriority="64" w:unhideWhenUsed="0"/>
-    <w:lsdException w:name="Medium List 1" w:semiHidden="0" w:uiPriority="65" w:unhideWhenUsed="0"/>
-    <w:lsdException w:name="Medium List 2" w:semiHidden="0" w:uiPriority="66" w:unhideWhenUsed="0"/>
-    <w:lsdException w:name="Medium Grid 1" w:semiHidden="0" w:uiPriority="67" w:unhideWhenUsed="0"/>
-    <w:lsdException w:name="Medium Grid 2" w:semiHidden="0" w:uiPriority="68" w:unhideWhenUsed="0"/>
-    <w:lsdException w:name="Medium Grid 3" w:semiHidden="0" w:uiPriority="69" w:unhideWhenUsed="0"/>
-    <w:lsdException w:name="Dark List" w:semiHidden="0" w:uiPriority="70" w:unhideWhenUsed="0"/>
-    <w:lsdException w:name="Colorful Shading" w:semiHidden="0" w:uiPriority="71" w:unhideWhenUsed="0"/>
-    <w:lsdException w:name="Colorful List" w:semiHidden="0" w:uiPriority="72" w:unhideWhenUsed="0"/>
-    <w:lsdException w:name="Colorful Grid" w:semiHidden="0" w:uiPriority="73" w:unhideWhenUsed="0"/>
-    <w:lsdException w:name="Light Shading Accent 1" w:semiHidden="0" w:uiPriority="60" w:unhideWhenUsed="0"/>
-    <w:lsdException w:name="Light List Accent 1" w:semiHidden="0" w:uiPriority="61" w:unhideWhenUsed="0"/>
-    <w:lsdException w:name="Light Grid Accent 1" w:semiHidden="0" w:uiPriority="62" w:unhideWhenUsed="0"/>
-    <w:lsdException w:name="Medium Shading 1 Accent 1" w:semiHidden="0" w:uiPriority="63" w:unhideWhenUsed="0"/>
-    <w:lsdException w:name="Medium Shading 2 Accent 1" w:semiHidden="0" w:uiPriority="64" w:unhideWhenUsed="0"/>
-    <w:lsdException w:name="Medium List 1 Accent 1" w:semiHidden="0" w:uiPriority="65" w:unhideWhenUsed="0"/>
-    <w:lsdException w:name="Revision" w:unhideWhenUsed="0"/>
-    <w:lsdException w:name="List Paragraph" w:semiHidden="0" w:uiPriority="34" w:unhideWhenUsed="0" w:qFormat="1"/>
-    <w:lsdException w:name="Quote" w:semiHidden="0" w:uiPriority="29" w:unhideWhenUsed="0" w:qFormat="1"/>
-    <w:lsdException w:name="Intense Quote" w:semiHidden="0" w:uiPriority="30" w:unhideWhenUsed="0" w:qFormat="1"/>
-    <w:lsdException w:name="Medium List 2 Accent 1" w:semiHidden="0" w:uiPriority="66" w:unhideWhenUsed="0"/>
-    <w:lsdException w:name="Medium Grid 1 Accent 1" w:semiHidden="0" w:uiPriority="67" w:unhideWhenUsed="0"/>
-    <w:lsdException w:name="Medium Grid 2 Accent 1" w:semiHidden="0" w:uiPriority="68" w:unhideWhenUsed="0"/>
-    <w:lsdException w:name="Medium Grid 3 Accent 1" w:semiHidden="0" w:uiPriority="69" w:unhideWhenUsed="0"/>
-    <w:lsdException w:name="Dark List Accent 1" w:semiHidden="0" w:uiPriority="70" w:unhideWhenUsed="0"/>
-    <w:lsdException w:name="Colorful Shading Accent 1" w:semiHidden="0" w:uiPriority="71" w:unhideWhenUsed="0"/>
-    <w:lsdException w:name="Colorful List Accent 1" w:semiHidden="0" w:uiPriority="72" w:unhideWhenUsed="0"/>
-    <w:lsdException w:name="Colorful Grid Accent 1" w:semiHidden="0" w:uiPriority="73" w:unhideWhenUsed="0"/>
-    <w:lsdException w:name="Light Shading Accent 2" w:semiHidden="0" w:uiPriority="60" w:unhideWhenUsed="0"/>
-    <w:lsdException w:name="Light List Accent 2" w:semiHidden="0" w:uiPriority="61" w:unhideWhenUsed="0"/>
-    <w:lsdException w:name="Light Grid Accent 2" w:semiHidden="0" w:uiPriority="62" w:unhideWhenUsed="0"/>
-    <w:lsdException w:name="Medium Shading 1 Accent 2" w:semiHidden="0" w:uiPriority="63" w:unhideWhenUsed="0"/>
-    <w:lsdException w:name="Medium Shading 2 Accent 2" w:semiHidden="0" w:uiPriority="64" w:unhideWhenUsed="0"/>
-    <w:lsdException w:name="Medium List 1 Accent 2" w:semiHidden="0" w:uiPriority="65" w:unhideWhenUsed="0"/>
-    <w:lsdException w:name="Medium List 2 Accent 2" w:semiHidden="0" w:uiPriority="66" w:unhideWhenUsed="0"/>
-    <w:lsdException w:name="Medium Grid 1 Accent 2" w:semiHidden="0" w:uiPriority="67" w:unhideWhenUsed="0"/>
-    <w:lsdException w:name="Medium Grid 2 Accent 2" w:semiHidden="0" w:uiPriority="68" w:unhideWhenUsed="0"/>
-    <w:lsdException w:name="Medium Grid 3 Accent 2" w:semiHidden="0" w:uiPriority="69" w:unhideWhenUsed="0"/>
-    <w:lsdException w:name="Dark List Accent 2" w:semiHidden="0" w:uiPriority="70" w:unhideWhenUsed="0"/>
-    <w:lsdException w:name="Colorful Shading Accent 2" w:semiHidden="0" w:uiPriority="71" w:unhideWhenUsed="0"/>
-    <w:lsdException w:name="Colorful List Accent 2" w:semiHidden="0" w:uiPriority="72" w:unhideWhenUsed="0"/>
-    <w:lsdException w:name="Colorful Grid Accent 2" w:semiHidden="0" w:uiPriority="73" w:unhideWhenUsed="0"/>
-    <w:lsdException w:name="Light Shading Accent 3" w:semiHidden="0" w:uiPriority="60" w:unhideWhenUsed="0"/>
-    <w:lsdException w:name="Light List Accent 3" w:semiHidden="0" w:uiPriority="61" w:unhideWhenUsed="0"/>
-    <w:lsdException w:name="Light Grid Accent 3" w:semiHidden="0" w:uiPriority="62" w:unhideWhenUsed="0"/>
-    <w:lsdException w:name="Medium Shading 1 Accent 3" w:semiHidden="0" w:uiPriority="63" w:unhideWhenUsed="0"/>
-    <w:lsdException w:name="Medium Shading 2 Accent 3" w:semiHidden="0" w:uiPriority="64" w:unhideWhenUsed="0"/>
-    <w:lsdException w:name="Medium List 1 Accent 3" w:semiHidden="0" w:uiPriority="65" w:unhideWhenUsed="0"/>
-    <w:lsdException w:name="Medium List 2 Accent 3" w:semiHidden="0" w:uiPriority="66" w:unhideWhenUsed="0"/>
-    <w:lsdException w:name="Medium Grid 1 Accent 3" w:semiHidden="0" w:uiPriority="67" w:unhideWhenUsed="0"/>
-    <w:lsdException w:name="Medium Grid 2 Accent 3" w:semiHidden="0" w:uiPriority="68" w:unhideWhenUsed="0"/>
-    <w:lsdException w:name="Medium Grid 3 Accent 3" w:semiHidden="0" w:uiPriority="69" w:unhideWhenUsed="0"/>
-    <w:lsdException w:name="Dark List Accent 3" w:semiHidden="0" w:uiPriority="70" w:unhideWhenUsed="0"/>
-    <w:lsdException w:name="Colorful Shading Accent 3" w:semiHidden="0" w:uiPriority="71" w:unhideWhenUsed="0"/>
-    <w:lsdException w:name="Colorful List Accent 3" w:semiHidden="0" w:uiPriority="72" w:unhideWhenUsed="0"/>
-    <w:lsdException w:name="Colorful Grid Accent 3" w:semiHidden="0" w:uiPriority="73" w:unhideWhenUsed="0"/>
-    <w:lsdException w:name="Light Shading Accent 4" w:semiHidden="0" w:uiPriority="60" w:unhideWhenUsed="0"/>
-    <w:lsdException w:name="Light List Accent 4" w:semiHidden="0" w:uiPriority="61" w:unhideWhenUsed="0"/>
-    <w:lsdException w:name="Light Grid Accent 4" w:semiHidden="0" w:uiPriority="62" w:unhideWhenUsed="0"/>
-    <w:lsdException w:name="Medium Shading 1 Accent 4" w:semiHidden="0" w:uiPriority="63" w:unhideWhenUsed="0"/>
-    <w:lsdException w:name="Medium Shading 2 Accent 4" w:semiHidden="0" w:uiPriority="64" w:unhideWhenUsed="0"/>
-    <w:lsdException w:name="Medium List 1 Accent 4" w:semiHidden="0" w:uiPriority="65" w:unhideWhenUsed="0"/>
-    <w:lsdException w:name="Medium List 2 Accent 4" w:semiHidden="0" w:uiPriority="66" w:unhideWhenUsed="0"/>
-    <w:lsdException w:name="Medium Grid 1 Accent 4" w:semiHidden="0" w:uiPriority="67" w:unhideWhenUsed="0"/>
-    <w:lsdException w:name="Medium Grid 2 Accent 4" w:semiHidden="0" w:uiPriority="68" w:unhideWhenUsed="0"/>
-    <w:lsdException w:name="Medium Grid 3 Accent 4" w:semiHidden="0" w:uiPriority="69" w:unhideWhenUsed="0"/>
-    <w:lsdException w:name="Dark List Accent 4" w:semiHidden="0" w:uiPriority="70" w:unhideWhenUsed="0"/>
-    <w:lsdException w:name="Colorful Shading Accent 4" w:semiHidden="0" w:uiPriority="71" w:unhideWhenUsed="0"/>
-    <w:lsdException w:name="Colorful List Accent 4" w:semiHidden="0" w:uiPriority="72" w:unhideWhenUsed="0"/>
-    <w:lsdException w:name="Colorful Grid Accent 4" w:semiHidden="0" w:uiPriority="73" w:unhideWhenUsed="0"/>
-    <w:lsdException w:name="Light Shading Accent 5" w:semiHidden="0" w:uiPriority="60" w:unhideWhenUsed="0"/>
-    <w:lsdException w:name="Light List Accent 5" w:semiHidden="0" w:uiPriority="61" w:unhideWhenUsed="0"/>
-    <w:lsdException w:name="Light Grid Accent 5" w:semiHidden="0" w:uiPriority="62" w:unhideWhenUsed="0"/>
-    <w:lsdException w:name="Medium Shading 1 Accent 5" w:semiHidden="0" w:uiPriority="63" w:unhideWhenUsed="0"/>
-    <w:lsdException w:name="Medium Shading 2 Accent 5" w:semiHidden="0" w:uiPriority="64" w:unhideWhenUsed="0"/>
-    <w:lsdException w:name="Medium List 1 Accent 5" w:semiHidden="0" w:uiPriority="65" w:unhideWhenUsed="0"/>
-    <w:lsdException w:name="Medium List 2 Accent 5" w:semiHidden="0" w:uiPriority="66" w:unhideWhenUsed="0"/>
-    <w:lsdException w:name="Medium Grid 1 Accent 5" w:semiHidden="0" w:uiPriority="67" w:unhideWhenUsed="0"/>
-    <w:lsdException w:name="Medium Grid 2 Accent 5" w:semiHidden="0" w:uiPriority="68" w:unhideWhenUsed="0"/>
-    <w:lsdException w:name="Medium Grid 3 Accent 5" w:semiHidden="0" w:uiPriority="69" w:unhideWhenUsed="0"/>
-    <w:lsdException w:name="Dark List Accent 5" w:semiHidden="0" w:uiPriority="70" w:unhideWhenUsed="0"/>
-    <w:lsdException w:name="Colorful Shading Accent 5" w:semiHidden="0" w:uiPriority="71" w:unhideWhenUsed="0"/>
-    <w:lsdException w:name="Colorful List Accent 5" w:semiHidden="0" w:uiPriority="72" w:unhideWhenUsed="0"/>
-    <w:lsdException w:name="Colorful Grid Accent 5" w:semiHidden="0" w:uiPriority="73" w:unhideWhenUsed="0"/>
-    <w:lsdException w:name="Light Shading Accent 6" w:semiHidden="0" w:uiPriority="60" w:unhideWhenUsed="0"/>
-    <w:lsdException w:name="Light List Accent 6" w:semiHidden="0" w:uiPriority="61" w:unhideWhenUsed="0"/>
-    <w:lsdException w:name="Light Grid Accent 6" w:semiHidden="0" w:uiPriority="62" w:unhideWhenUsed="0"/>
-    <w:lsdException w:name="Medium Shading 1 Accent 6" w:semiHidden="0" w:uiPriority="63" w:unhideWhenUsed="0"/>
-    <w:lsdException w:name="Medium Shading 2 Accent 6" w:semiHidden="0" w:uiPriority="64" w:unhideWhenUsed="0"/>
-    <w:lsdException w:name="Medium List 1 Accent 6" w:semiHidden="0" w:uiPriority="65" w:unhideWhenUsed="0"/>
-    <w:lsdException w:name="Medium List 2 Accent 6" w:semiHidden="0" w:uiPriority="66" w:unhideWhenUsed="0"/>
-    <w:lsdException w:name="Medium Grid 1 Accent 6" w:semiHidden="0" w:uiPriority="67" w:unhideWhenUsed="0"/>
-    <w:lsdException w:name="Medium Grid 2 Accent 6" w:semiHidden="0" w:uiPriority="68" w:unhideWhenUsed="0"/>
-    <w:lsdException w:name="Medium Grid 3 Accent 6" w:semiHidden="0" w:uiPriority="69" w:unhideWhenUsed="0"/>
-    <w:lsdException w:name="Dark List Accent 6" w:semiHidden="0" w:uiPriority="70" w:unhideWhenUsed="0"/>
-    <w:lsdException w:name="Colorful Shading Accent 6" w:semiHidden="0" w:uiPriority="71" w:unhideWhenUsed="0"/>
-    <w:lsdException w:name="Colorful List Accent 6" w:semiHidden="0" w:uiPriority="72" w:unhideWhenUsed="0"/>
-    <w:lsdException w:name="Colorful Grid Accent 6" w:semiHidden="0" w:uiPriority="73" w:unhideWhenUsed="0"/>
-    <w:lsdException w:name="Subtle Emphasis" w:semiHidden="0" w:uiPriority="19" w:unhideWhenUsed="0" w:qFormat="1"/>
-    <w:lsdException w:name="Intense Emphasis" w:semiHidden="0" w:uiPriority="21" w:unhideWhenUsed="0" w:qFormat="1"/>
-    <w:lsdException w:name="Subtle Reference" w:semiHidden="0" w:uiPriority="31" w:unhideWhenUsed="0" w:qFormat="1"/>
-    <w:lsdException w:name="Intense Reference" w:semiHidden="0" w:uiPriority="32" w:unhideWhenUsed="0" w:qFormat="1"/>
-    <w:lsdException w:name="Book Title" w:semiHidden="0" w:uiPriority="33" w:unhideWhenUsed="0" w:qFormat="1"/>
-    <w:lsdException w:name="Bibliography" w:uiPriority="37"/>
-    <w:lsdException w:name="TOC Heading" w:uiPriority="39" w:qFormat="1"/>
-  </w:latentStyles>
-  <w:style w:type="paragraph" w:default="1" w:styleId="Normal">
-    <w:name w:val="Normal"/>
-    <w:qFormat/>
-  </w:style>
-  <w:style w:type="character" w:default="1" w:styleId="DefaultParagraphFont">
-    <w:name w:val="Default Paragraph Font"/>
-    <w:uiPriority w:val="1"/>
-    <w:semiHidden/>
-    <w:unhideWhenUsed/>
-  </w:style>
-  <w:style w:type="table" w:default="1" w:styleId="TableNormal">
-    <w:name w:val="Normal Table"/>
-    <w:uiPriority w:val="99"/>
-    <w:semiHidden/>
-    <w:unhideWhenUsed/>
-    <w:tblPr>
-      <w:tblInd w:w="0" w:type="dxa"/>
-      <w:tblCellMar>
-        <w:top w:w="0" w:type="dxa"/>
-        <w:left w:w="108" w:type="dxa"/>
-        <w:bottom w:w="0" w:type="dxa"/>
-        <w:right w:w="108" w:type="dxa"/>
-      </w:tblCellMar>
-    </w:tblPr>
-  </w:style>
-  <w:style w:type="numbering" w:default="1" w:styleId="NoList">
-    <w:name w:val="No List"/>
-    <w:uiPriority w:val="99"/>
-    <w:semiHidden/>
-    <w:unhideWhenUsed/>
-  </w:style>
-  <w:style w:type="table" w:styleId="TableGrid">
-    <w:name w:val="Table Grid"/>
-    <w:basedOn w:val="TableNormal"/>
-    <w:uiPriority w:val="39"/>
-    <w:rsid w:val="00AE0D69"/>
-    <w:tblPr>
-      <w:tblBorders>
-        <w:top w:val="single" w:sz="4" w:space="0" w:color="auto"/>
-        <w:left w:val="single" w:sz="4" w:space="0" w:color="auto"/>
-        <w:bottom w:val="single" w:sz="4" w:space="0" w:color="auto"/>
-        <w:right w:val="single" w:sz="4" w:space="0" w:color="auto"/>
-        <w:insideH w:val="single" w:sz="4" w:space="0" w:color="auto"/>
-        <w:insideV w:val="single" w:sz="4" w:space="0" w:color="auto"/>
-      </w:tblBorders>
-    </w:tblPr>
-  </w:style>
-  <w:style w:type="paragraph" w:styleId="Header">
-    <w:name w:val="header"/>
-    <w:basedOn w:val="Normal"/>
-    <w:link w:val="HeaderChar"/>
-    <w:uiPriority w:val="99"/>
-    <w:unhideWhenUsed/>
-    <w:rsid w:val="00AE0D69"/>
-    <w:pPr>
-      <w:tabs>
-        <w:tab w:val="center" w:pos="4513"/>
-        <w:tab w:val="right" w:pos="9026"/>
-      </w:tabs>
-    </w:pPr>
-  </w:style>
-  <w:style w:type="character" w:customStyle="1" w:styleId="HeaderChar">
-    <w:name w:val="Header Char"/>
-    <w:basedOn w:val="DefaultParagraphFont"/>
-    <w:link w:val="Header"/>
-    <w:uiPriority w:val="99"/>
-    <w:rsid w:val="00AE0D69"/>
-  </w:style>
-  <w:style w:type="paragraph" w:styleId="Footer">
-    <w:name w:val="footer"/>
-    <w:basedOn w:val="Normal"/>
-    <w:link w:val="FooterChar"/>
-    <w:uiPriority w:val="99"/>
-    <w:unhideWhenUsed/>
-    <w:rsid w:val="00AE0D69"/>
-    <w:pPr>
-      <w:tabs>
-        <w:tab w:val="center" w:pos="4513"/>
-        <w:tab w:val="right" w:pos="9026"/>
-      </w:tabs>
-    </w:pPr>
-  </w:style>
-  <w:style w:type="character" w:customStyle="1" w:styleId="FooterChar">
-    <w:name w:val="Footer Char"/>
-    <w:basedOn w:val="DefaultParagraphFont"/>
-    <w:link w:val="Footer"/>
-    <w:uiPriority w:val="99"/>
-    <w:rsid w:val="00AE0D69"/>
-  </w:style>
-  <w:style w:type="character" w:styleId="PageNumber">
-    <w:name w:val="page number"/>
-    <w:basedOn w:val="DefaultParagraphFont"/>
-    <w:uiPriority w:val="99"/>
-    <w:semiHidden/>
-    <w:unhideWhenUsed/>
-    <w:rsid w:val="00AE0D69"/>
-  </w:style>
-  <w:style w:type="paragraph" w:styleId="BodyText">
-    <w:name w:val="Body Text"/>
-    <w:basedOn w:val="Normal"/>
-    <w:link w:val="BodyTextChar"/>
-    <w:rsid w:val="00162017"/>
-    <w:pPr>
-      <w:overflowPunct w:val="0"/>
-      <w:autoSpaceDE w:val="0"/>
-      <w:autoSpaceDN w:val="0"/>
-      <w:adjustRightInd w:val="0"/>
-      <w:jc w:val="both"/>
-      <w:textAlignment w:val="baseline"/>
-    </w:pPr>
-    <w:rPr>
-      <w:rFonts w:ascii="Palatino" w:eastAsia="Times New Roman" w:hAnsi="Palatino" w:cs="Times New Roman"/>
-      <w:lang w:val="en-US"/>
-    </w:rPr>
-  </w:style>
-  <w:style w:type="character" w:customStyle="1" w:styleId="BodyTextChar">
-    <w:name w:val="Body Text Char"/>
-    <w:basedOn w:val="DefaultParagraphFont"/>
-    <w:link w:val="BodyText"/>
-    <w:rsid w:val="00162017"/>
-    <w:rPr>
-      <w:rFonts w:ascii="Palatino" w:eastAsia="Times New Roman" w:hAnsi="Palatino" w:cs="Times New Roman"/>
-      <w:lang w:val="en-US"/>
-    </w:rPr>
-  </w:style>
-  <w:style w:type="paragraph" w:styleId="ListParagraph">
-    <w:name w:val="List Paragraph"/>
-    <w:basedOn w:val="Normal"/>
-    <w:uiPriority w:val="34"/>
-    <w:qFormat/>
-    <w:rsid w:val="00FB0ED9"/>
-    <w:pPr>
-      <w:spacing w:after="160" w:line="259" w:lineRule="auto"/>
-      <w:ind w:left="720"/>
-      <w:contextualSpacing/>
-    </w:pPr>
-    <w:rPr>
-      <w:rFonts w:eastAsiaTheme="minorEastAsia"/>
-      <w:sz w:val="22"/>
-      <w:szCs w:val="22"/>
-      <w:lang w:eastAsia="zh-CN"/>
-    </w:rPr>
-  </w:style>
-</w:styles>
-</file>
-
-<file path=word/stylesWithEffects.xml><?xml version="1.0" encoding="utf-8"?>
-<w:styles xmlns:wpc="http://schemas.microsoft.com/office/word/2010/wordprocessingCanvas" xmlns:mc="http://schemas.openxmlformats.org/markup-compatibility/2006" xmlns:o="urn:schemas-microsoft-com:office:office" xmlns:r="http://schemas.openxmlformats.org/officeDocument/2006/relationships" xmlns:m="http://schemas.openxmlformats.org/officeDocument/2006/math" xmlns:v="urn:schemas-microsoft-com:vml" xmlns:wp14="http://schemas.microsoft.com/office/word/2010/wordprocessingDrawing" xmlns:wp="http://schemas.openxmlformats.org/drawingml/2006/wordprocessingDrawing" xmlns:w10="urn:schemas-microsoft-com:office:word" xmlns:w="http://schemas.openxmlformats.org/wordprocessingml/2006/main" xmlns:w14="http://schemas.microsoft.com/office/word/2010/wordml" xmlns:wpg="http://schemas.microsoft.com/office/word/2010/wordprocessingGroup" xmlns:wpi="http://schemas.microsoft.com/office/word/2010/wordprocessingInk" xmlns:wne="http://schemas.microsoft.com/office/word/2006/wordml" xmlns:wps="http://schemas.microsoft.com/office/word/2010/wordprocessingShape" mc:Ignorable="w14 wp14">
-  <w:docDefaults>
-    <w:rPrDefault>
-      <w:rPr>
-        <w:rFonts w:asciiTheme="minorHAnsi" w:eastAsiaTheme="minorHAnsi" w:hAnsiTheme="minorHAnsi" w:cstheme="minorBidi"/>
-        <w:sz w:val="24"/>
-        <w:szCs w:val="24"/>
-        <w:lang w:val="en-SG" w:eastAsia="en-US" w:bidi="ar-SA"/>
-      </w:rPr>
-    </w:rPrDefault>
-    <w:pPrDefault/>
-  </w:docDefaults>
-  <w:latentStyles w:defLockedState="0" w:defUIPriority="99" w:defSemiHidden="1" w:defUnhideWhenUsed="1" w:defQFormat="0" w:count="267">
-    <w:lsdException w:name="Normal" w:semiHidden="0" w:uiPriority="0" w:unhideWhenUsed="0" w:qFormat="1"/>
-    <w:lsdException w:name="heading 1" w:semiHidden="0" w:uiPriority="9" w:unhideWhenUsed="0" w:qFormat="1"/>
-    <w:lsdException w:name="heading 2" w:uiPriority="9" w:qFormat="1"/>
-    <w:lsdException w:name="heading 3" w:uiPriority="9" w:qFormat="1"/>
-    <w:lsdException w:name="heading 4" w:uiPriority="9" w:qFormat="1"/>
-    <w:lsdException w:name="heading 5" w:uiPriority="9" w:qFormat="1"/>
-    <w:lsdException w:name="heading 6" w:uiPriority="9" w:qFormat="1"/>
-    <w:lsdException w:name="heading 7" w:uiPriority="9" w:qFormat="1"/>
-    <w:lsdException w:name="heading 8" w:uiPriority="9" w:qFormat="1"/>
-    <w:lsdException w:name="heading 9" w:uiPriority="9" w:qFormat="1"/>
-    <w:lsdException w:name="toc 1" w:uiPriority="39"/>
-    <w:lsdException w:name="toc 2" w:uiPriority="39"/>
-    <w:lsdException w:name="toc 3" w:uiPriority="39"/>
-    <w:lsdException w:name="toc 4" w:uiPriority="39"/>
-    <w:lsdException w:name="toc 5" w:uiPriority="39"/>
-    <w:lsdException w:name="toc 6" w:uiPriority="39"/>
-    <w:lsdException w:name="toc 7" w:uiPriority="39"/>
-    <w:lsdException w:name="toc 8" w:uiPriority="39"/>
-    <w:lsdException w:name="toc 9" w:uiPriority="39"/>
-    <w:lsdException w:name="caption" w:uiPriority="35" w:qFormat="1"/>
-    <w:lsdException w:name="Title" w:semiHidden="0" w:uiPriority="10" w:unhideWhenUsed="0" w:qFormat="1"/>
-    <w:lsdException w:name="Default Paragraph Font" w:uiPriority="1"/>
-    <w:lsdException w:name="Body Text" w:uiPriority="0"/>
-    <w:lsdException w:name="Subtitle" w:semiHidden="0" w:uiPriority="11" w:unhideWhenUsed="0" w:qFormat="1"/>
-    <w:lsdException w:name="Strong" w:semiHidden="0" w:uiPriority="22" w:unhideWhenUsed="0" w:qFormat="1"/>
-    <w:lsdException w:name="Emphasis" w:semiHidden="0" w:uiPriority="20" w:unhideWhenUsed="0" w:qFormat="1"/>
-    <w:lsdException w:name="Table Grid" w:semiHidden="0" w:uiPriority="39" w:unhideWhenUsed="0"/>
-    <w:lsdException w:name="Placeholder Text" w:unhideWhenUsed="0"/>
-    <w:lsdException w:name="No Spacing" w:semiHidden="0" w:uiPriority="1" w:unhideWhenUsed="0" w:qFormat="1"/>
-    <w:lsdException w:name="Light Shading" w:semiHidden="0" w:uiPriority="60" w:unhideWhenUsed="0"/>
-    <w:lsdException w:name="Light List" w:semiHidden="0" w:uiPriority="61" w:unhideWhenUsed="0"/>
-    <w:lsdException w:name="Light Grid" w:semiHidden="0" w:uiPriority="62" w:unhideWhenUsed="0"/>
-    <w:lsdException w:name="Medium Shading 1" w:semiHidden="0" w:uiPriority="63" w:unhideWhenUsed="0"/>
-    <w:lsdException w:name="Medium Shading 2" w:semiHidden="0" w:uiPriority="64" w:unhideWhenUsed="0"/>
-    <w:lsdException w:name="Medium List 1" w:semiHidden="0" w:uiPriority="65" w:unhideWhenUsed="0"/>
-    <w:lsdException w:name="Medium List 2" w:semiHidden="0" w:uiPriority="66" w:unhideWhenUsed="0"/>
-    <w:lsdException w:name="Medium Grid 1" w:semiHidden="0" w:uiPriority="67" w:unhideWhenUsed="0"/>
-    <w:lsdException w:name="Medium Grid 2" w:semiHidden="0" w:uiPriority="68" w:unhideWhenUsed="0"/>
-    <w:lsdException w:name="Medium Grid 3" w:semiHidden="0" w:uiPriority="69" w:unhideWhenUsed="0"/>
-    <w:lsdException w:name="Dark List" w:semiHidden="0" w:uiPriority="70" w:unhideWhenUsed="0"/>
-    <w:lsdException w:name="Colorful Shading" w:semiHidden="0" w:uiPriority="71" w:unhideWhenUsed="0"/>
-    <w:lsdException w:name="Colorful List" w:semiHidden="0" w:uiPriority="72" w:unhideWhenUsed="0"/>
-    <w:lsdException w:name="Colorful Grid" w:semiHidden="0" w:uiPriority="73" w:unhideWhenUsed="0"/>
-    <w:lsdException w:name="Light Shading Accent 1" w:semiHidden="0" w:uiPriority="60" w:unhideWhenUsed="0"/>
-    <w:lsdException w:name="Light List Accent 1" w:semiHidden="0" w:uiPriority="61" w:unhideWhenUsed="0"/>
-    <w:lsdException w:name="Light Grid Accent 1" w:semiHidden="0" w:uiPriority="62" w:unhideWhenUsed="0"/>
-    <w:lsdException w:name="Medium Shading 1 Accent 1" w:semiHidden="0" w:uiPriority="63" w:unhideWhenUsed="0"/>
-    <w:lsdException w:name="Medium Shading 2 Accent 1" w:semiHidden="0" w:uiPriority="64" w:unhideWhenUsed="0"/>
-    <w:lsdException w:name="Medium List 1 Accent 1" w:semiHidden="0" w:uiPriority="65" w:unhideWhenUsed="0"/>
-    <w:lsdException w:name="Revision" w:unhideWhenUsed="0"/>
-    <w:lsdException w:name="List Paragraph" w:semiHidden="0" w:uiPriority="34" w:unhideWhenUsed="0" w:qFormat="1"/>
-    <w:lsdException w:name="Quote" w:semiHidden="0" w:uiPriority="29" w:unhideWhenUsed="0" w:qFormat="1"/>
-    <w:lsdException w:name="Intense Quote" w:semiHidden="0" w:uiPriority="30" w:unhideWhenUsed="0" w:qFormat="1"/>
-    <w:lsdException w:name="Medium List 2 Accent 1" w:semiHidden="0" w:uiPriority="66" w:unhideWhenUsed="0"/>
-    <w:lsdException w:name="Medium Grid 1 Accent 1" w:semiHidden="0" w:uiPriority="67" w:unhideWhenUsed="0"/>
-    <w:lsdException w:name="Medium Grid 2 Accent 1" w:semiHidden="0" w:uiPriority="68" w:unhideWhenUsed="0"/>
-    <w:lsdException w:name="Medium Grid 3 Accent 1" w:semiHidden="0" w:uiPriority="69" w:unhideWhenUsed="0"/>
-    <w:lsdException w:name="Dark List Accent 1" w:semiHidden="0" w:uiPriority="70" w:unhideWhenUsed="0"/>
-    <w:lsdException w:name="Colorful Shading Accent 1" w:semiHidden="0" w:uiPriority="71" w:unhideWhenUsed="0"/>
-    <w:lsdException w:name="Colorful List Accent 1" w:semiHidden="0" w:uiPriority="72" w:unhideWhenUsed="0"/>
-    <w:lsdException w:name="Colorful Grid Accent 1" w:semiHidden="0" w:uiPriority="73" w:unhideWhenUsed="0"/>
-    <w:lsdException w:name="Light Shading Accent 2" w:semiHidden="0" w:uiPriority="60" w:unhideWhenUsed="0"/>
-    <w:lsdException w:name="Light List Accent 2" w:semiHidden="0" w:uiPriority="61" w:unhideWhenUsed="0"/>
-    <w:lsdException w:name="Light Grid Accent 2" w:semiHidden="0" w:uiPriority="62" w:unhideWhenUsed="0"/>
-    <w:lsdException w:name="Medium Shading 1 Accent 2" w:semiHidden="0" w:uiPriority="63" w:unhideWhenUsed="0"/>
-    <w:lsdException w:name="Medium Shading 2 Accent 2" w:semiHidden="0" w:uiPriority="64" w:unhideWhenUsed="0"/>
-    <w:lsdException w:name="Medium List 1 Accent 2" w:semiHidden="0" w:uiPriority="65" w:unhideWhenUsed="0"/>
-    <w:lsdException w:name="Medium List 2 Accent 2" w:semiHidden="0" w:uiPriority="66" w:unhideWhenUsed="0"/>
-    <w:lsdException w:name="Medium Grid 1 Accent 2" w:semiHidden="0" w:uiPriority="67" w:unhideWhenUsed="0"/>
-    <w:lsdException w:name="Medium Grid 2 Accent 2" w:semiHidden="0" w:uiPriority="68" w:unhideWhenUsed="0"/>
-    <w:lsdException w:name="Medium Grid 3 Accent 2" w:semiHidden="0" w:uiPriority="69" w:unhideWhenUsed="0"/>
-    <w:lsdException w:name="Dark List Accent 2" w:semiHidden="0" w:uiPriority="70" w:unhideWhenUsed="0"/>
-    <w:lsdException w:name="Colorful Shading Accent 2" w:semiHidden="0" w:uiPriority="71" w:unhideWhenUsed="0"/>
-    <w:lsdException w:name="Colorful List Accent 2" w:semiHidden="0" w:uiPriority="72" w:unhideWhenUsed="0"/>
-    <w:lsdException w:name="Colorful Grid Accent 2" w:semiHidden="0" w:uiPriority="73" w:unhideWhenUsed="0"/>
-    <w:lsdException w:name="Light Shading Accent 3" w:semiHidden="0" w:uiPriority="60" w:unhideWhenUsed="0"/>
-    <w:lsdException w:name="Light List Accent 3" w:semiHidden="0" w:uiPriority="61" w:unhideWhenUsed="0"/>
-    <w:lsdException w:name="Light Grid Accent 3" w:semiHidden="0" w:uiPriority="62" w:unhideWhenUsed="0"/>
-    <w:lsdException w:name="Medium Shading 1 Accent 3" w:semiHidden="0" w:uiPriority="63" w:unhideWhenUsed="0"/>
-    <w:lsdException w:name="Medium Shading 2 Accent 3" w:semiHidden="0" w:uiPriority="64" w:unhideWhenUsed="0"/>
-    <w:lsdException w:name="Medium List 1 Accent 3" w:semiHidden="0" w:uiPriority="65" w:unhideWhenUsed="0"/>
-    <w:lsdException w:name="Medium List 2 Accent 3" w:semiHidden="0" w:uiPriority="66" w:unhideWhenUsed="0"/>
-    <w:lsdException w:name="Medium Grid 1 Accent 3" w:semiHidden="0" w:uiPriority="67" w:unhideWhenUsed="0"/>
-    <w:lsdException w:name="Medium Grid 2 Accent 3" w:semiHidden="0" w:uiPriority="68" w:unhideWhenUsed="0"/>
-    <w:lsdException w:name="Medium Grid 3 Accent 3" w:semiHidden="0" w:uiPriority="69" w:unhideWhenUsed="0"/>
-    <w:lsdException w:name="Dark List Accent 3" w:semiHidden="0" w:uiPriority="70" w:unhideWhenUsed="0"/>
-    <w:lsdException w:name="Colorful Shading Accent 3" w:semiHidden="0" w:uiPriority="71" w:unhideWhenUsed="0"/>
-    <w:lsdException w:name="Colorful List Accent 3" w:semiHidden="0" w:uiPriority="72" w:unhideWhenUsed="0"/>
-    <w:lsdException w:name="Colorful Grid Accent 3" w:semiHidden="0" w:uiPriority="73" w:unhideWhenUsed="0"/>
-    <w:lsdException w:name="Light Shading Accent 4" w:semiHidden="0" w:uiPriority="60" w:unhideWhenUsed="0"/>
-    <w:lsdException w:name="Light List Accent 4" w:semiHidden="0" w:uiPriority="61" w:unhideWhenUsed="0"/>
-    <w:lsdException w:name="Light Grid Accent 4" w:semiHidden="0" w:uiPriority="62" w:unhideWhenUsed="0"/>
-    <w:lsdException w:name="Medium Shading 1 Accent 4" w:semiHidden="0" w:uiPriority="63" w:unhideWhenUsed="0"/>
-    <w:lsdException w:name="Medium Shading 2 Accent 4" w:semiHidden="0" w:uiPriority="64" w:unhideWhenUsed="0"/>
-    <w:lsdException w:name="Medium List 1 Accent 4" w:semiHidden="0" w:uiPriority="65" w:unhideWhenUsed="0"/>
-    <w:lsdException w:name="Medium List 2 Accent 4" w:semiHidden="0" w:uiPriority="66" w:unhideWhenUsed="0"/>
-    <w:lsdException w:name="Medium Grid 1 Accent 4" w:semiHidden="0" w:uiPriority="67" w:unhideWhenUsed="0"/>
-    <w:lsdException w:name="Medium Grid 2 Accent 4" w:semiHidden="0" w:uiPriority="68" w:unhideWhenUsed="0"/>
-    <w:lsdException w:name="Medium Grid 3 Accent 4" w:semiHidden="0" w:uiPriority="69" w:unhideWhenUsed="0"/>
-    <w:lsdException w:name="Dark List Accent 4" w:semiHidden="0" w:uiPriority="70" w:unhideWhenUsed="0"/>
-    <w:lsdException w:name="Colorful Shading Accent 4" w:semiHidden="0" w:uiPriority="71" w:unhideWhenUsed="0"/>
-    <w:lsdException w:name="Colorful List Accent 4" w:semiHidden="0" w:uiPriority="72" w:unhideWhenUsed="0"/>
-    <w:lsdException w:name="Colorful Grid Accent 4" w:semiHidden="0" w:uiPriority="73" w:unhideWhenUsed="0"/>
-    <w:lsdException w:name="Light Shading Accent 5" w:semiHidden="0" w:uiPriority="60" w:unhideWhenUsed="0"/>
-    <w:lsdException w:name="Light List Accent 5" w:semiHidden="0" w:uiPriority="61" w:unhideWhenUsed="0"/>
-    <w:lsdException w:name="Light Grid Accent 5" w:semiHidden="0" w:uiPriority="62" w:unhideWhenUsed="0"/>
-    <w:lsdException w:name="Medium Shading 1 Accent 5" w:semiHidden="0" w:uiPriority="63" w:unhideWhenUsed="0"/>
-    <w:lsdException w:name="Medium Shading 2 Accent 5" w:semiHidden="0" w:uiPriority="64" w:unhideWhenUsed="0"/>
-    <w:lsdException w:name="Medium List 1 Accent 5" w:semiHidden="0" w:uiPriority="65" w:unhideWhenUsed="0"/>
-    <w:lsdException w:name="Medium List 2 Accent 5" w:semiHidden="0" w:uiPriority="66" w:unhideWhenUsed="0"/>
-    <w:lsdException w:name="Medium Grid 1 Accent 5" w:semiHidden="0" w:uiPriority="67" w:unhideWhenUsed="0"/>
-    <w:lsdException w:name="Medium Grid 2 Accent 5" w:semiHidden="0" w:uiPriority="68" w:unhideWhenUsed="0"/>
-    <w:lsdException w:name="Medium Grid 3 Accent 5" w:semiHidden="0" w:uiPriority="69" w:unhideWhenUsed="0"/>
-    <w:lsdException w:name="Dark List Accent 5" w:semiHidden="0" w:uiPriority="70" w:unhideWhenUsed="0"/>
-    <w:lsdException w:name="Colorful Shading Accent 5" w:semiHidden="0" w:uiPriority="71" w:unhideWhenUsed="0"/>
-    <w:lsdException w:name="Colorful List Accent 5" w:semiHidden="0" w:uiPriority="72" w:unhideWhenUsed="0"/>
-    <w:lsdException w:name="Colorful Grid Accent 5" w:semiHidden="0" w:uiPriority="73" w:unhideWhenUsed="0"/>
-    <w:lsdException w:name="Light Shading Accent 6" w:semiHidden="0" w:uiPriority="60" w:unhideWhenUsed="0"/>
-    <w:lsdException w:name="Light List Accent 6" w:semiHidden="0" w:uiPriority="61" w:unhideWhenUsed="0"/>
-    <w:lsdException w:name="Light Grid Accent 6" w:semiHidden="0" w:uiPriority="62" w:unhideWhenUsed="0"/>
-    <w:lsdException w:name="Medium Shading 1 Accent 6" w:semiHidden="0" w:uiPriority="63" w:unhideWhenUsed="0"/>
-    <w:lsdException w:name="Medium Shading 2 Accent 6" w:semiHidden="0" w:uiPriority="64" w:unhideWhenUsed="0"/>
-    <w:lsdException w:name="Medium List 1 Accent 6" w:semiHidden="0" w:uiPriority="65" w:unhideWhenUsed="0"/>
-    <w:lsdException w:name="Medium List 2 Accent 6" w:semiHidden="0" w:uiPriority="66" w:unhideWhenUsed="0"/>
-    <w:lsdException w:name="Medium Grid 1 Accent 6" w:semiHidden="0" w:uiPriority="67" w:unhideWhenUsed="0"/>
-    <w:lsdException w:name="Medium Grid 2 Accent 6" w:semiHidden="0" w:uiPriority="68" w:unhideWhenUsed="0"/>
-    <w:lsdException w:name="Medium Grid 3 Accent 6" w:semiHidden="0" w:uiPriority="69" w:unhideWhenUsed="0"/>
-    <w:lsdException w:name="Dark List Accent 6" w:semiHidden="0" w:uiPriority="70" w:unhideWhenUsed="0"/>
-    <w:lsdException w:name="Colorful Shading Accent 6" w:semiHidden="0" w:uiPriority="71" w:unhideWhenUsed="0"/>
-    <w:lsdException w:name="Colorful List Accent 6" w:semiHidden="0" w:uiPriority="72" w:unhideWhenUsed="0"/>
-    <w:lsdException w:name="Colorful Grid Accent 6" w:semiHidden="0" w:uiPriority="73" w:unhideWhenUsed="0"/>
-    <w:lsdException w:name="Subtle Emphasis" w:semiHidden="0" w:uiPriority="19" w:unhideWhenUsed="0" w:qFormat="1"/>
-    <w:lsdException w:name="Intense Emphasis" w:semiHidden="0" w:uiPriority="21" w:unhideWhenUsed="0" w:qFormat="1"/>
-    <w:lsdException w:name="Subtle Reference" w:semiHidden="0" w:uiPriority="31" w:unhideWhenUsed="0" w:qFormat="1"/>
-    <w:lsdException w:name="Intense Reference" w:semiHidden="0" w:uiPriority="32" w:unhideWhenUsed="0" w:qFormat="1"/>
-    <w:lsdException w:name="Book Title" w:semiHidden="0" w:uiPriority="33" w:unhideWhenUsed="0" w:qFormat="1"/>
-    <w:lsdException w:name="Bibliography" w:uiPriority="37"/>
-    <w:lsdException w:name="TOC Heading" w:uiPriority="39" w:qFormat="1"/>
+  <w:latentStyles w:defLockedState="0" w:defUIPriority="99" w:defSemiHidden="0" w:defUnhideWhenUsed="0" w:defQFormat="0" w:count="372">
+    <w:lsdException w:name="Normal" w:uiPriority="0" w:qFormat="1"/>
+    <w:lsdException w:name="heading 1" w:uiPriority="9" w:qFormat="1"/>
+    <w:lsdException w:name="heading 2" w:semiHidden="1" w:uiPriority="9" w:unhideWhenUsed="1" w:qFormat="1"/>
+    <w:lsdException w:name="heading 3" w:semiHidden="1" w:uiPriority="9" w:unhideWhenUsed="1" w:qFormat="1"/>
+    <w:lsdException w:name="heading 4" w:semiHidden="1" w:uiPriority="9" w:unhideWhenUsed="1" w:qFormat="1"/>
+    <w:lsdException w:name="heading 5" w:semiHidden="1" w:uiPriority="9" w:unhideWhenUsed="1" w:qFormat="1"/>
+    <w:lsdException w:name="heading 6" w:semiHidden="1" w:uiPriority="9" w:unhideWhenUsed="1" w:qFormat="1"/>
+    <w:lsdException w:name="heading 7" w:semiHidden="1" w:uiPriority="9" w:unhideWhenUsed="1" w:qFormat="1"/>
+    <w:lsdException w:name="heading 8" w:semiHidden="1" w:uiPriority="9" w:unhideWhenUsed="1" w:qFormat="1"/>
+    <w:lsdException w:name="heading 9" w:semiHidden="1" w:uiPriority="9" w:unhideWhenUsed="1" w:qFormat="1"/>
+    <w:lsdException w:name="index 1" w:semiHidden="1" w:unhideWhenUsed="1"/>
+    <w:lsdException w:name="index 2" w:semiHidden="1" w:unhideWhenUsed="1"/>
+    <w:lsdException w:name="index 3" w:semiHidden="1" w:unhideWhenUsed="1"/>
+    <w:lsdException w:name="index 4" w:semiHidden="1" w:unhideWhenUsed="1"/>
+    <w:lsdException w:name="index 5" w:semiHidden="1" w:unhideWhenUsed="1"/>
+    <w:lsdException w:name="index 6" w:semiHidden="1" w:unhideWhenUsed="1"/>
+    <w:lsdException w:name="index 7" w:semiHidden="1" w:unhideWhenUsed="1"/>
+    <w:lsdException w:name="index 8" w:semiHidden="1" w:unhideWhenUsed="1"/>
+    <w:lsdException w:name="index 9" w:semiHidden="1" w:unhideWhenUsed="1"/>
+    <w:lsdException w:name="toc 1" w:semiHidden="1" w:uiPriority="39" w:unhideWhenUsed="1"/>
+    <w:lsdException w:name="toc 2" w:semiHidden="1" w:uiPriority="39" w:unhideWhenUsed="1"/>
+    <w:lsdException w:name="toc 3" w:semiHidden="1" w:uiPriority="39" w:unhideWhenUsed="1"/>
+    <w:lsdException w:name="toc 4" w:semiHidden="1" w:uiPriority="39" w:unhideWhenUsed="1"/>
+    <w:lsdException w:name="toc 5" w:semiHidden="1" w:uiPriority="39" w:unhideWhenUsed="1"/>
+    <w:lsdException w:name="toc 6" w:semiHidden="1" w:uiPriority="39" w:unhideWhenUsed="1"/>
+    <w:lsdException w:name="toc 7" w:semiHidden="1" w:uiPriority="39" w:unhideWhenUsed="1"/>
+    <w:lsdException w:name="toc 8" w:semiHidden="1" w:uiPriority="39" w:unhideWhenUsed="1"/>
+    <w:lsdException w:name="toc 9" w:semiHidden="1" w:uiPriority="39" w:unhideWhenUsed="1"/>
+    <w:lsdException w:name="Normal Indent" w:semiHidden="1" w:unhideWhenUsed="1"/>
+    <w:lsdException w:name="footnote text" w:semiHidden="1" w:unhideWhenUsed="1"/>
+    <w:lsdException w:name="annotation text" w:semiHidden="1" w:unhideWhenUsed="1"/>
+    <w:lsdException w:name="header" w:semiHidden="1" w:unhideWhenUsed="1"/>
+    <w:lsdException w:name="footer" w:semiHidden="1" w:unhideWhenUsed="1"/>
+    <w:lsdException w:name="index heading" w:semiHidden="1" w:unhideWhenUsed="1"/>
+    <w:lsdException w:name="caption" w:semiHidden="1" w:uiPriority="35" w:unhideWhenUsed="1" w:qFormat="1"/>
+    <w:lsdException w:name="table of figures" w:semiHidden="1" w:unhideWhenUsed="1"/>
+    <w:lsdException w:name="envelope address" w:semiHidden="1" w:unhideWhenUsed="1"/>
+    <w:lsdException w:name="envelope return" w:semiHidden="1" w:unhideWhenUsed="1"/>
+    <w:lsdException w:name="footnote reference" w:semiHidden="1" w:unhideWhenUsed="1"/>
+    <w:lsdException w:name="annotation reference" w:semiHidden="1" w:unhideWhenUsed="1"/>
+    <w:lsdException w:name="line number" w:semiHidden="1" w:unhideWhenUsed="1"/>
+    <w:lsdException w:name="page number" w:semiHidden="1" w:unhideWhenUsed="1"/>
+    <w:lsdException w:name="endnote reference" w:semiHidden="1" w:unhideWhenUsed="1"/>
+    <w:lsdException w:name="endnote text" w:semiHidden="1" w:unhideWhenUsed="1"/>
+    <w:lsdException w:name="table of authorities" w:semiHidden="1" w:unhideWhenUsed="1"/>
+    <w:lsdException w:name="macro" w:semiHidden="1" w:unhideWhenUsed="1"/>
+    <w:lsdException w:name="toa heading" w:semiHidden="1" w:unhideWhenUsed="1"/>
+    <w:lsdException w:name="List" w:semiHidden="1" w:unhideWhenUsed="1"/>
+    <w:lsdException w:name="List Bullet" w:semiHidden="1" w:unhideWhenUsed="1"/>
+    <w:lsdException w:name="List Number" w:semiHidden="1" w:unhideWhenUsed="1"/>
+    <w:lsdException w:name="List 2" w:semiHidden="1" w:unhideWhenUsed="1"/>
+    <w:lsdException w:name="List 3" w:semiHidden="1" w:unhideWhenUsed="1"/>
+    <w:lsdException w:name="List 4" w:semiHidden="1" w:unhideWhenUsed="1"/>
+    <w:lsdException w:name="List 5" w:semiHidden="1" w:unhideWhenUsed="1"/>
+    <w:lsdException w:name="List Bullet 2" w:semiHidden="1" w:unhideWhenUsed="1"/>
+    <w:lsdException w:name="List Bullet 3" w:semiHidden="1" w:unhideWhenUsed="1"/>
+    <w:lsdException w:name="List Bullet 4" w:semiHidden="1" w:unhideWhenUsed="1"/>
+    <w:lsdException w:name="List Bullet 5" w:semiHidden="1" w:unhideWhenUsed="1"/>
+    <w:lsdException w:name="List Number 2" w:semiHidden="1" w:unhideWhenUsed="1"/>
+    <w:lsdException w:name="List Number 3" w:semiHidden="1" w:unhideWhenUsed="1"/>
+    <w:lsdException w:name="List Number 4" w:semiHidden="1" w:unhideWhenUsed="1"/>
+    <w:lsdException w:name="List Number 5" w:semiHidden="1" w:unhideWhenUsed="1"/>
+    <w:lsdException w:name="Title" w:uiPriority="10" w:qFormat="1"/>
+    <w:lsdException w:name="Closing" w:semiHidden="1" w:unhideWhenUsed="1"/>
+    <w:lsdException w:name="Signature" w:semiHidden="1" w:unhideWhenUsed="1"/>
+    <w:lsdException w:name="Default Paragraph Font" w:semiHidden="1" w:uiPriority="1" w:unhideWhenUsed="1"/>
+    <w:lsdException w:name="Body Text" w:semiHidden="1" w:uiPriority="0" w:unhideWhenUsed="1"/>
+    <w:lsdException w:name="Body Text Indent" w:semiHidden="1" w:unhideWhenUsed="1"/>
+    <w:lsdException w:name="List Continue" w:semiHidden="1" w:unhideWhenUsed="1"/>
+    <w:lsdException w:name="List Continue 2" w:semiHidden="1" w:unhideWhenUsed="1"/>
+    <w:lsdException w:name="List Continue 3" w:semiHidden="1" w:unhideWhenUsed="1"/>
+    <w:lsdException w:name="List Continue 4" w:semiHidden="1" w:unhideWhenUsed="1"/>
+    <w:lsdException w:name="List Continue 5" w:semiHidden="1" w:unhideWhenUsed="1"/>
+    <w:lsdException w:name="Message Header" w:semiHidden="1" w:unhideWhenUsed="1"/>
+    <w:lsdException w:name="Subtitle" w:uiPriority="11" w:qFormat="1"/>
+    <w:lsdException w:name="Salutation" w:semiHidden="1" w:unhideWhenUsed="1"/>
+    <w:lsdException w:name="Date" w:semiHidden="1" w:unhideWhenUsed="1"/>
+    <w:lsdException w:name="Body Text First Indent" w:semiHidden="1" w:unhideWhenUsed="1"/>
+    <w:lsdException w:name="Body Text First Indent 2" w:semiHidden="1" w:unhideWhenUsed="1"/>
+    <w:lsdException w:name="Note Heading" w:semiHidden="1" w:unhideWhenUsed="1"/>
+    <w:lsdException w:name="Body Text 2" w:semiHidden="1" w:unhideWhenUsed="1"/>
+    <w:lsdException w:name="Body Text 3" w:semiHidden="1" w:unhideWhenUsed="1"/>
+    <w:lsdException w:name="Body Text Indent 2" w:semiHidden="1" w:unhideWhenUsed="1"/>
+    <w:lsdException w:name="Body Text Indent 3" w:semiHidden="1" w:unhideWhenUsed="1"/>
+    <w:lsdException w:name="Block Text" w:semiHidden="1" w:unhideWhenUsed="1"/>
+    <w:lsdException w:name="Hyperlink" w:semiHidden="1" w:unhideWhenUsed="1"/>
+    <w:lsdException w:name="FollowedHyperlink" w:semiHidden="1" w:unhideWhenUsed="1"/>
+    <w:lsdException w:name="Strong" w:uiPriority="22" w:qFormat="1"/>
+    <w:lsdException w:name="Emphasis" w:uiPriority="20" w:qFormat="1"/>
+    <w:lsdException w:name="Document Map" w:semiHidden="1" w:unhideWhenUsed="1"/>
+    <w:lsdException w:name="Plain Text" w:semiHidden="1" w:unhideWhenUsed="1"/>
+    <w:lsdException w:name="E-mail Signature" w:semiHidden="1" w:unhideWhenUsed="1"/>
+    <w:lsdException w:name="HTML Top of Form" w:semiHidden="1" w:unhideWhenUsed="1"/>
+    <w:lsdException w:name="HTML Bottom of Form" w:semiHidden="1" w:unhideWhenUsed="1"/>
+    <w:lsdException w:name="Normal (Web)" w:semiHidden="1" w:unhideWhenUsed="1"/>
+    <w:lsdException w:name="HTML Acronym" w:semiHidden="1" w:unhideWhenUsed="1"/>
+    <w:lsdException w:name="HTML Address" w:semiHidden="1" w:unhideWhenUsed="1"/>
+    <w:lsdException w:name="HTML Cite" w:semiHidden="1" w:unhideWhenUsed="1"/>
+    <w:lsdException w:name="HTML Code" w:semiHidden="1" w:unhideWhenUsed="1"/>
+    <w:lsdException w:name="HTML Definition" w:semiHidden="1" w:unhideWhenUsed="1"/>
+    <w:lsdException w:name="HTML Keyboard" w:semiHidden="1" w:unhideWhenUsed="1"/>
+    <w:lsdException w:name="HTML Preformatted" w:semiHidden="1" w:unhideWhenUsed="1"/>
+    <w:lsdException w:name="HTML Sample" w:semiHidden="1" w:unhideWhenUsed="1"/>
+    <w:lsdException w:name="HTML Typewriter" w:semiHidden="1" w:unhideWhenUsed="1"/>
+    <w:lsdException w:name="HTML Variable" w:semiHidden="1" w:unhideWhenUsed="1"/>
+    <w:lsdException w:name="Normal Table" w:semiHidden="1" w:unhideWhenUsed="1"/>
+    <w:lsdException w:name="annotation subject" w:semiHidden="1" w:unhideWhenUsed="1"/>
+    <w:lsdException w:name="No List" w:semiHidden="1" w:unhideWhenUsed="1"/>
+    <w:lsdException w:name="Outline List 1" w:semiHidden="1" w:unhideWhenUsed="1"/>
+    <w:lsdException w:name="Outline List 2" w:semiHidden="1" w:unhideWhenUsed="1"/>
+    <w:lsdException w:name="Outline List 3" w:semiHidden="1" w:unhideWhenUsed="1"/>
+    <w:lsdException w:name="Table Simple 1" w:semiHidden="1" w:unhideWhenUsed="1"/>
+    <w:lsdException w:name="Table Simple 2" w:semiHidden="1" w:unhideWhenUsed="1"/>
+    <w:lsdException w:name="Table Simple 3" w:semiHidden="1" w:unhideWhenUsed="1"/>
+    <w:lsdException w:name="Table Classic 1" w:semiHidden="1" w:unhideWhenUsed="1"/>
+    <w:lsdException w:name="Table Classic 2" w:semiHidden="1" w:unhideWhenUsed="1"/>
+    <w:lsdException w:name="Table Classic 3" w:semiHidden="1" w:unhideWhenUsed="1"/>
+    <w:lsdException w:name="Table Classic 4" w:semiHidden="1" w:unhideWhenUsed="1"/>
+    <w:lsdException w:name="Table Colorful 1" w:semiHidden="1" w:unhideWhenUsed="1"/>
+    <w:lsdException w:name="Table Colorful 2" w:semiHidden="1" w:unhideWhenUsed="1"/>
+    <w:lsdException w:name="Table Colorful 3" w:semiHidden="1" w:unhideWhenUsed="1"/>
+    <w:lsdException w:name="Table Columns 1" w:semiHidden="1" w:unhideWhenUsed="1"/>
+    <w:lsdException w:name="Table Columns 2" w:semiHidden="1" w:unhideWhenUsed="1"/>
+    <w:lsdException w:name="Table Columns 3" w:semiHidden="1" w:unhideWhenUsed="1"/>
+    <w:lsdException w:name="Table Columns 4" w:semiHidden="1" w:unhideWhenUsed="1"/>
+    <w:lsdException w:name="Table Columns 5" w:semiHidden="1" w:unhideWhenUsed="1"/>
+    <w:lsdException w:name="Table Grid 1" w:semiHidden="1" w:unhideWhenUsed="1"/>
+    <w:lsdException w:name="Table Grid 2" w:semiHidden="1" w:unhideWhenUsed="1"/>
+    <w:lsdException w:name="Table Grid 3" w:semiHidden="1" w:unhideWhenUsed="1"/>
+    <w:lsdException w:name="Table Grid 4" w:semiHidden="1" w:unhideWhenUsed="1"/>
+    <w:lsdException w:name="Table Grid 5" w:semiHidden="1" w:unhideWhenUsed="1"/>
+    <w:lsdException w:name="Table Grid 6" w:semiHidden="1" w:unhideWhenUsed="1"/>
+    <w:lsdException w:name="Table Grid 7" w:semiHidden="1" w:unhideWhenUsed="1"/>
+    <w:lsdException w:name="Table Grid 8" w:semiHidden="1" w:unhideWhenUsed="1"/>
+    <w:lsdException w:name="Table List 1" w:semiHidden="1" w:unhideWhenUsed="1"/>
+    <w:lsdException w:name="Table List 2" w:semiHidden="1" w:unhideWhenUsed="1"/>
+    <w:lsdException w:name="Table List 3" w:semiHidden="1" w:unhideWhenUsed="1"/>
+    <w:lsdException w:name="Table List 4" w:semiHidden="1" w:unhideWhenUsed="1"/>
+    <w:lsdException w:name="Table List 5" w:semiHidden="1" w:unhideWhenUsed="1"/>
+    <w:lsdException w:name="Table List 6" w:semiHidden="1" w:unhideWhenUsed="1"/>
+    <w:lsdException w:name="Table List 7" w:semiHidden="1" w:unhideWhenUsed="1"/>
+    <w:lsdException w:name="Table List 8" w:semiHidden="1" w:unhideWhenUsed="1"/>
+    <w:lsdException w:name="Table 3D effects 1" w:semiHidden="1" w:unhideWhenUsed="1"/>
+    <w:lsdException w:name="Table 3D effects 2" w:semiHidden="1" w:unhideWhenUsed="1"/>
+    <w:lsdException w:name="Table 3D effects 3" w:semiHidden="1" w:unhideWhenUsed="1"/>
+    <w:lsdException w:name="Table Contemporary" w:semiHidden="1" w:unhideWhenUsed="1"/>
+    <w:lsdException w:name="Table Elegant" w:semiHidden="1" w:unhideWhenUsed="1"/>
+    <w:lsdException w:name="Table Professional" w:semiHidden="1" w:unhideWhenUsed="1"/>
+    <w:lsdException w:name="Table Subtle 1" w:semiHidden="1" w:unhideWhenUsed="1"/>
+    <w:lsdException w:name="Table Subtle 2" w:semiHidden="1" w:unhideWhenUsed="1"/>
+    <w:lsdException w:name="Table Web 1" w:semiHidden="1" w:unhideWhenUsed="1"/>
+    <w:lsdException w:name="Table Web 2" w:semiHidden="1" w:unhideWhenUsed="1"/>
+    <w:lsdException w:name="Table Web 3" w:semiHidden="1" w:unhideWhenUsed="1"/>
+    <w:lsdException w:name="Balloon Text" w:semiHidden="1" w:unhideWhenUsed="1"/>
+    <w:lsdException w:name="Table Grid" w:uiPriority="39"/>
+    <w:lsdException w:name="Table Theme" w:semiHidden="1" w:unhideWhenUsed="1"/>
+    <w:lsdException w:name="Placeholder Text" w:semiHidden="1"/>
+    <w:lsdException w:name="No Spacing" w:uiPriority="1" w:qFormat="1"/>
+    <w:lsdException w:name="Light Shading" w:uiPriority="60"/>
+    <w:lsdException w:name="Light List" w:uiPriority="61"/>
+    <w:lsdException w:name="Light Grid" w:uiPriority="62"/>
+    <w:lsdException w:name="Medium Shading 1" w:uiPriority="63"/>
+    <w:lsdException w:name="Medium Shading 2" w:uiPriority="64"/>
+    <w:lsdException w:name="Medium List 1" w:uiPriority="65"/>
+    <w:lsdException w:name="Medium List 2" w:uiPriority="66"/>
+    <w:lsdException w:name="Medium Grid 1" w:uiPriority="67"/>
+    <w:lsdException w:name="Medium Grid 2" w:uiPriority="68"/>
+    <w:lsdException w:name="Medium Grid 3" w:uiPriority="69"/>
+    <w:lsdException w:name="Dark List" w:uiPriority="70"/>
+    <w:lsdException w:name="Colorful Shading" w:uiPriority="71"/>
+    <w:lsdException w:name="Colorful List" w:uiPriority="72"/>
+    <w:lsdException w:name="Colorful Grid" w:uiPriority="73"/>
+    <w:lsdException w:name="Light Shading Accent 1" w:uiPriority="60"/>
+    <w:lsdException w:name="Light List Accent 1" w:uiPriority="61"/>
+    <w:lsdException w:name="Light Grid Accent 1" w:uiPriority="62"/>
+    <w:lsdException w:name="Medium Shading 1 Accent 1" w:uiPriority="63"/>
+    <w:lsdException w:name="Medium Shading 2 Accent 1" w:uiPriority="64"/>
+    <w:lsdException w:name="Medium List 1 Accent 1" w:uiPriority="65"/>
+    <w:lsdException w:name="Revision" w:semiHidden="1"/>
+    <w:lsdException w:name="List Paragraph" w:uiPriority="34" w:qFormat="1"/>
+    <w:lsdException w:name="Quote" w:uiPriority="29" w:qFormat="1"/>
+    <w:lsdException w:name="Intense Quote" w:uiPriority="30" w:qFormat="1"/>
+    <w:lsdException w:name="Medium List 2 Accent 1" w:uiPriority="66"/>
+    <w:lsdException w:name="Medium Grid 1 Accent 1" w:uiPriority="67"/>
+    <w:lsdException w:name="Medium Grid 2 Accent 1" w:uiPriority="68"/>
+    <w:lsdException w:name="Medium Grid 3 Accent 1" w:uiPriority="69"/>
+    <w:lsdException w:name="Dark List Accent 1" w:uiPriority="70"/>
+    <w:lsdException w:name="Colorful Shading Accent 1" w:uiPriority="71"/>
+    <w:lsdException w:name="Colorful List Accent 1" w:uiPriority="72"/>
+    <w:lsdException w:name="Colorful Grid Accent 1" w:uiPriority="73"/>
+    <w:lsdException w:name="Light Shading Accent 2" w:uiPriority="60"/>
+    <w:lsdException w:name="Light List Accent 2" w:uiPriority="61"/>
+    <w:lsdException w:name="Light Grid Accent 2" w:uiPriority="62"/>
+    <w:lsdException w:name="Medium Shading 1 Accent 2" w:uiPriority="63"/>
+    <w:lsdException w:name="Medium Shading 2 Accent 2" w:uiPriority="64"/>
+    <w:lsdException w:name="Medium List 1 Accent 2" w:uiPriority="65"/>
+    <w:lsdException w:name="Medium List 2 Accent 2" w:uiPriority="66"/>
+    <w:lsdException w:name="Medium Grid 1 Accent 2" w:uiPriority="67"/>
+    <w:lsdException w:name="Medium Grid 2 Accent 2" w:uiPriority="68"/>
+    <w:lsdException w:name="Medium Grid 3 Accent 2" w:uiPriority="69"/>
+    <w:lsdException w:name="Dark List Accent 2" w:uiPriority="70"/>
+    <w:lsdException w:name="Colorful Shading Accent 2" w:uiPriority="71"/>
+    <w:lsdException w:name="Colorful List Accent 2" w:uiPriority="72"/>
+    <w:lsdException w:name="Colorful Grid Accent 2" w:uiPriority="73"/>
+    <w:lsdException w:name="Light Shading Accent 3" w:uiPriority="60"/>
+    <w:lsdException w:name="Light List Accent 3" w:uiPriority="61"/>
+    <w:lsdException w:name="Light Grid Accent 3" w:uiPriority="62"/>
+    <w:lsdException w:name="Medium Shading 1 Accent 3" w:uiPriority="63"/>
+    <w:lsdException w:name="Medium Shading 2 Accent 3" w:uiPriority="64"/>
+    <w:lsdException w:name="Medium List 1 Accent 3" w:uiPriority="65"/>
+    <w:lsdException w:name="Medium List 2 Accent 3" w:uiPriority="66"/>
+    <w:lsdException w:name="Medium Grid 1 Accent 3" w:uiPriority="67"/>
+    <w:lsdException w:name="Medium Grid 2 Accent 3" w:uiPriority="68"/>
+    <w:lsdException w:name="Medium Grid 3 Accent 3" w:uiPriority="69"/>
+    <w:lsdException w:name="Dark List Accent 3" w:uiPriority="70"/>
+    <w:lsdException w:name="Colorful Shading Accent 3" w:uiPriority="71"/>
+    <w:lsdException w:name="Colorful List Accent 3" w:uiPriority="72"/>
+    <w:lsdException w:name="Colorful Grid Accent 3" w:uiPriority="73"/>
+    <w:lsdException w:name="Light Shading Accent 4" w:uiPriority="60"/>
+    <w:lsdException w:name="Light List Accent 4" w:uiPriority="61"/>
+    <w:lsdException w:name="Light Grid Accent 4" w:uiPriority="62"/>
+    <w:lsdException w:name="Medium Shading 1 Accent 4" w:uiPriority="63"/>
+    <w:lsdException w:name="Medium Shading 2 Accent 4" w:uiPriority="64"/>
+    <w:lsdException w:name="Medium List 1 Accent 4" w:uiPriority="65"/>
+    <w:lsdException w:name="Medium List 2 Accent 4" w:uiPriority="66"/>
+    <w:lsdException w:name="Medium Grid 1 Accent 4" w:uiPriority="67"/>
+    <w:lsdException w:name="Medium Grid 2 Accent 4" w:uiPriority="68"/>
+    <w:lsdException w:name="Medium Grid 3 Accent 4" w:uiPriority="69"/>
+    <w:lsdException w:name="Dark List Accent 4" w:uiPriority="70"/>
+    <w:lsdException w:name="Colorful Shading Accent 4" w:uiPriority="71"/>
+    <w:lsdException w:name="Colorful List Accent 4" w:uiPriority="72"/>
+    <w:lsdException w:name="Colorful Grid Accent 4" w:uiPriority="73"/>
+    <w:lsdException w:name="Light Shading Accent 5" w:uiPriority="60"/>
+    <w:lsdException w:name="Light List Accent 5" w:uiPriority="61"/>
+    <w:lsdException w:name="Light Grid Accent 5" w:uiPriority="62"/>
+    <w:lsdException w:name="Medium Shading 1 Accent 5" w:uiPriority="63"/>
+    <w:lsdException w:name="Medium Shading 2 Accent 5" w:uiPriority="64"/>
+    <w:lsdException w:name="Medium List 1 Accent 5" w:uiPriority="65"/>
+    <w:lsdException w:name="Medium List 2 Accent 5" w:uiPriority="66"/>
+    <w:lsdException w:name="Medium Grid 1 Accent 5" w:uiPriority="67"/>
+    <w:lsdException w:name="Medium Grid 2 Accent 5" w:uiPriority="68"/>
+    <w:lsdException w:name="Medium Grid 3 Accent 5" w:uiPriority="69"/>
+    <w:lsdException w:name="Dark List Accent 5" w:uiPriority="70"/>
+    <w:lsdException w:name="Colorful Shading Accent 5" w:uiPriority="71"/>
+    <w:lsdException w:name="Colorful List Accent 5" w:uiPriority="72"/>
+    <w:lsdException w:name="Colorful Grid Accent 5" w:uiPriority="73"/>
+    <w:lsdException w:name="Light Shading Accent 6" w:uiPriority="60"/>
+    <w:lsdException w:name="Light List Accent 6" w:uiPriority="61"/>
+    <w:lsdException w:name="Light Grid Accent 6" w:uiPriority="62"/>
+    <w:lsdException w:name="Medium Shading 1 Accent 6" w:uiPriority="63"/>
+    <w:lsdException w:name="Medium Shading 2 Accent 6" w:uiPriority="64"/>
+    <w:lsdException w:name="Medium List 1 Accent 6" w:uiPriority="65"/>
+    <w:lsdException w:name="Medium List 2 Accent 6" w:uiPriority="66"/>
+    <w:lsdException w:name="Medium Grid 1 Accent 6" w:uiPriority="67"/>
+    <w:lsdException w:name="Medium Grid 2 Accent 6" w:uiPriority="68"/>
+    <w:lsdException w:name="Medium Grid 3 Accent 6" w:uiPriority="69"/>
+    <w:lsdException w:name="Dark List Accent 6" w:uiPriority="70"/>
+    <w:lsdException w:name="Colorful Shading Accent 6" w:uiPriority="71"/>
+    <w:lsdException w:name="Colorful List Accent 6" w:uiPriority="72"/>
+    <w:lsdException w:name="Colorful Grid Accent 6" w:uiPriority="73"/>
+    <w:lsdException w:name="Subtle Emphasis" w:uiPriority="19" w:qFormat="1"/>
+    <w:lsdException w:name="Intense Emphasis" w:uiPriority="21" w:qFormat="1"/>
+    <w:lsdException w:name="Subtle Reference" w:uiPriority="31" w:qFormat="1"/>
+    <w:lsdException w:name="Intense Reference" w:uiPriority="32" w:qFormat="1"/>
+    <w:lsdException w:name="Book Title" w:uiPriority="33" w:qFormat="1"/>
+    <w:lsdException w:name="Bibliography" w:semiHidden="1" w:uiPriority="37" w:unhideWhenUsed="1"/>
+    <w:lsdException w:name="TOC Heading" w:semiHidden="1" w:uiPriority="39" w:unhideWhenUsed="1" w:qFormat="1"/>
+    <w:lsdException w:name="Plain Table 1" w:uiPriority="41"/>
+    <w:lsdException w:name="Plain Table 2" w:uiPriority="42"/>
+    <w:lsdException w:name="Plain Table 3" w:uiPriority="43"/>
+    <w:lsdException w:name="Plain Table 4" w:uiPriority="44"/>
+    <w:lsdException w:name="Plain Table 5" w:uiPriority="45"/>
+    <w:lsdException w:name="Grid Table Light" w:uiPriority="40"/>
+    <w:lsdException w:name="Grid Table 1 Light" w:uiPriority="46"/>
+    <w:lsdException w:name="Grid Table 2" w:uiPriority="47"/>
+    <w:lsdException w:name="Grid Table 3" w:uiPriority="48"/>
+    <w:lsdException w:name="Grid Table 4" w:uiPriority="49"/>
+    <w:lsdException w:name="Grid Table 5 Dark" w:uiPriority="50"/>
+    <w:lsdException w:name="Grid Table 6 Colorful" w:uiPriority="51"/>
+    <w:lsdException w:name="Grid Table 7 Colorful" w:uiPriority="52"/>
+    <w:lsdException w:name="Grid Table 1 Light Accent 1" w:uiPriority="46"/>
+    <w:lsdException w:name="Grid Table 2 Accent 1" w:uiPriority="47"/>
+    <w:lsdException w:name="Grid Table 3 Accent 1" w:uiPriority="48"/>
+    <w:lsdException w:name="Grid Table 4 Accent 1" w:uiPriority="49"/>
+    <w:lsdException w:name="Grid Table 5 Dark Accent 1" w:uiPriority="50"/>
+    <w:lsdException w:name="Grid Table 6 Colorful Accent 1" w:uiPriority="51"/>
+    <w:lsdException w:name="Grid Table 7 Colorful Accent 1" w:uiPriority="52"/>
+    <w:lsdException w:name="Grid Table 1 Light Accent 2" w:uiPriority="46"/>
+    <w:lsdException w:name="Grid Table 2 Accent 2" w:uiPriority="47"/>
+    <w:lsdException w:name="Grid Table 3 Accent 2" w:uiPriority="48"/>
+    <w:lsdException w:name="Grid Table 4 Accent 2" w:uiPriority="49"/>
+    <w:lsdException w:name="Grid Table 5 Dark Accent 2" w:uiPriority="50"/>
+    <w:lsdException w:name="Grid Table 6 Colorful Accent 2" w:uiPriority="51"/>
+    <w:lsdException w:name="Grid Table 7 Colorful Accent 2" w:uiPriority="52"/>
+    <w:lsdException w:name="Grid Table 1 Light Accent 3" w:uiPriority="46"/>
+    <w:lsdException w:name="Grid Table 2 Accent 3" w:uiPriority="47"/>
+    <w:lsdException w:name="Grid Table 3 Accent 3" w:uiPriority="48"/>
+    <w:lsdException w:name="Grid Table 4 Accent 3" w:uiPriority="49"/>
+    <w:lsdException w:name="Grid Table 5 Dark Accent 3" w:uiPriority="50"/>
+    <w:lsdException w:name="Grid Table 6 Colorful Accent 3" w:uiPriority="51"/>
+    <w:lsdException w:name="Grid Table 7 Colorful Accent 3" w:uiPriority="52"/>
+    <w:lsdException w:name="Grid Table 1 Light Accent 4" w:uiPriority="46"/>
+    <w:lsdException w:name="Grid Table 2 Accent 4" w:uiPriority="47"/>
+    <w:lsdException w:name="Grid Table 3 Accent 4" w:uiPriority="48"/>
+    <w:lsdException w:name="Grid Table 4 Accent 4" w:uiPriority="49"/>
+    <w:lsdException w:name="Grid Table 5 Dark Accent 4" w:uiPriority="50"/>
+    <w:lsdException w:name="Grid Table 6 Colorful Accent 4" w:uiPriority="51"/>
+    <w:lsdException w:name="Grid Table 7 Colorful Accent 4" w:uiPriority="52"/>
+    <w:lsdException w:name="Grid Table 1 Light Accent 5" w:uiPriority="46"/>
+    <w:lsdException w:name="Grid Table 2 Accent 5" w:uiPriority="47"/>
+    <w:lsdException w:name="Grid Table 3 Accent 5" w:uiPriority="48"/>
+    <w:lsdException w:name="Grid Table 4 Accent 5" w:uiPriority="49"/>
+    <w:lsdException w:name="Grid Table 5 Dark Accent 5" w:uiPriority="50"/>
+    <w:lsdException w:name="Grid Table 6 Colorful Accent 5" w:uiPriority="51"/>
+    <w:lsdException w:name="Grid Table 7 Colorful Accent 5" w:uiPriority="52"/>
+    <w:lsdException w:name="Grid Table 1 Light Accent 6" w:uiPriority="46"/>
+    <w:lsdException w:name="Grid Table 2 Accent 6" w:uiPriority="47"/>
+    <w:lsdException w:name="Grid Table 3 Accent 6" w:uiPriority="48"/>
+    <w:lsdException w:name="Grid Table 4 Accent 6" w:uiPriority="49"/>
+    <w:lsdException w:name="Grid Table 5 Dark Accent 6" w:uiPriority="50"/>
+    <w:lsdException w:name="Grid Table 6 Colorful Accent 6" w:uiPriority="51"/>
+    <w:lsdException w:name="Grid Table 7 Colorful Accent 6" w:uiPriority="52"/>
+    <w:lsdException w:name="List Table 1 Light" w:uiPriority="46"/>
+    <w:lsdException w:name="List Table 2" w:uiPriority="47"/>
+    <w:lsdException w:name="List Table 3" w:uiPriority="48"/>
+    <w:lsdException w:name="List Table 4" w:uiPriority="49"/>
+    <w:lsdException w:name="List Table 5 Dark" w:uiPriority="50"/>
+    <w:lsdException w:name="List Table 6 Colorful" w:uiPriority="51"/>
+    <w:lsdException w:name="List Table 7 Colorful" w:uiPriority="52"/>
+    <w:lsdException w:name="List Table 1 Light Accent 1" w:uiPriority="46"/>
+    <w:lsdException w:name="List Table 2 Accent 1" w:uiPriority="47"/>
+    <w:lsdException w:name="List Table 3 Accent 1" w:uiPriority="48"/>
+    <w:lsdException w:name="List Table 4 Accent 1" w:uiPriority="49"/>
+    <w:lsdException w:name="List Table 5 Dark Accent 1" w:uiPriority="50"/>
+    <w:lsdException w:name="List Table 6 Colorful Accent 1" w:uiPriority="51"/>
+    <w:lsdException w:name="List Table 7 Colorful Accent 1" w:uiPriority="52"/>
+    <w:lsdException w:name="List Table 1 Light Accent 2" w:uiPriority="46"/>
+    <w:lsdException w:name="List Table 2 Accent 2" w:uiPriority="47"/>
+    <w:lsdException w:name="List Table 3 Accent 2" w:uiPriority="48"/>
+    <w:lsdException w:name="List Table 4 Accent 2" w:uiPriority="49"/>
+    <w:lsdException w:name="List Table 5 Dark Accent 2" w:uiPriority="50"/>
+    <w:lsdException w:name="List Table 6 Colorful Accent 2" w:uiPriority="51"/>
+    <w:lsdException w:name="List Table 7 Colorful Accent 2" w:uiPriority="52"/>
+    <w:lsdException w:name="List Table 1 Light Accent 3" w:uiPriority="46"/>
+    <w:lsdException w:name="List Table 2 Accent 3" w:uiPriority="47"/>
+    <w:lsdException w:name="List Table 3 Accent 3" w:uiPriority="48"/>
+    <w:lsdException w:name="List Table 4 Accent 3" w:uiPriority="49"/>
+    <w:lsdException w:name="List Table 5 Dark Accent 3" w:uiPriority="50"/>
+    <w:lsdException w:name="List Table 6 Colorful Accent 3" w:uiPriority="51"/>
+    <w:lsdException w:name="List Table 7 Colorful Accent 3" w:uiPriority="52"/>
+    <w:lsdException w:name="List Table 1 Light Accent 4" w:uiPriority="46"/>
+    <w:lsdException w:name="List Table 2 Accent 4" w:uiPriority="47"/>
+    <w:lsdException w:name="List Table 3 Accent 4" w:uiPriority="48"/>
+    <w:lsdException w:name="List Table 4 Accent 4" w:uiPriority="49"/>
+    <w:lsdException w:name="List Table 5 Dark Accent 4" w:uiPriority="50"/>
+    <w:lsdException w:name="List Table 6 Colorful Accent 4" w:uiPriority="51"/>
+    <w:lsdException w:name="List Table 7 Colorful Accent 4" w:uiPriority="52"/>
+    <w:lsdException w:name="List Table 1 Light Accent 5" w:uiPriority="46"/>
+    <w:lsdException w:name="List Table 2 Accent 5" w:uiPriority="47"/>
+    <w:lsdException w:name="List Table 3 Accent 5" w:uiPriority="48"/>
+    <w:lsdException w:name="List Table 4 Accent 5" w:uiPriority="49"/>
+    <w:lsdException w:name="List Table 5 Dark Accent 5" w:uiPriority="50"/>
+    <w:lsdException w:name="List Table 6 Colorful Accent 5" w:uiPriority="51"/>
+    <w:lsdException w:name="List Table 7 Colorful Accent 5" w:uiPriority="52"/>
+    <w:lsdException w:name="List Table 1 Light Accent 6" w:uiPriority="46"/>
+    <w:lsdException w:name="List Table 2 Accent 6" w:uiPriority="47"/>
+    <w:lsdException w:name="List Table 3 Accent 6" w:uiPriority="48"/>
+    <w:lsdException w:name="List Table 4 Accent 6" w:uiPriority="49"/>
+    <w:lsdException w:name="List Table 5 Dark Accent 6" w:uiPriority="50"/>
+    <w:lsdException w:name="List Table 6 Colorful Accent 6" w:uiPriority="51"/>
+    <w:lsdException w:name="List Table 7 Colorful Accent 6" w:uiPriority="52"/>
+    <w:lsdException w:name="Mention" w:semiHidden="1" w:unhideWhenUsed="1"/>
   </w:latentStyles>
   <w:style w:type="paragraph" w:default="1" w:styleId="Normal">
     <w:name w:val="Normal"/>
@@ -4619,7 +4491,7 @@
   <a:extraClrSchemeLst/>
   <a:extLst>
     <a:ext uri="{05A4C25C-085E-4340-85A3-A5531E510DB2}">
-      <thm15:themeFamily xmlns:thm15="http://schemas.microsoft.com/office/thememl/2012/main" xmlns="" name="Office Theme" id="{62F939B6-93AF-4DB8-9C6B-D6C7DFDC589F}" vid="{4A3C46E8-61CC-4603-A589-7422A47A8E4A}"/>
+      <thm15:themeFamily xmlns:thm15="http://schemas.microsoft.com/office/thememl/2012/main" name="Office Theme" id="{62F939B6-93AF-4DB8-9C6B-D6C7DFDC589F}" vid="{4A3C46E8-61CC-4603-A589-7422A47A8E4A}"/>
     </a:ext>
   </a:extLst>
 </a:theme>
@@ -4630,7 +4502,7 @@
 </file>
 
 <file path=customXml/itemProps1.xml><?xml version="1.0" encoding="utf-8"?>
-<ds:datastoreItem xmlns:ds="http://schemas.openxmlformats.org/officeDocument/2006/customXml" ds:itemID="{79784F57-392D-4A98-9804-9384B71FCE9C}">
+<ds:datastoreItem xmlns:ds="http://schemas.openxmlformats.org/officeDocument/2006/customXml" ds:itemID="{E805A4BD-6D57-4D1C-91D6-A79F9161B758}">
   <ds:schemaRefs>
     <ds:schemaRef ds:uri="http://schemas.openxmlformats.org/officeDocument/2006/bibliography"/>
   </ds:schemaRefs>

</xml_diff>